<commit_message>
Add original text in report.
</commit_message>
<xml_diff>
--- a/app/static/servicepediaReport_template.docx
+++ b/app/static/servicepediaReport_template.docx
@@ -2039,8 +2039,8 @@
           <w:between w:val="nil"/>
         </w:pBdr>
         <w:rPr>
-          <w:rFonts w:ascii="Barlow" w:eastAsia="Barlow" w:hAnsi="Barlow" w:cs="Barlow"/>
-          <w:color w:val="000000"/>
+          <w:rStyle w:val="Hipervnculo"/>
+          <w:rFonts w:ascii="Barlow" w:eastAsia="Barlow" w:hAnsi="Barlow" w:cs="Barlow"/>
           <w:sz w:val="22"/>
           <w:szCs w:val="22"/>
         </w:rPr>
@@ -2099,6 +2099,150 @@
       </w:r>
       <w:proofErr w:type="spellEnd"/>
       <w:proofErr w:type="gramEnd"/>
+      <w:r>
+        <w:rPr>
+          <w:rStyle w:val="Hipervnculo"/>
+          <w:rFonts w:ascii="Barlow" w:eastAsia="Barlow" w:hAnsi="Barlow" w:cs="Barlow"/>
+          <w:sz w:val="22"/>
+          <w:szCs w:val="22"/>
+        </w:rPr>
+        <w:t xml:space="preserve"> }}</w:t>
+      </w:r>
+    </w:p>
+    <w:p>
+      <w:pPr>
+        <w:pBdr>
+          <w:top w:val="nil"/>
+          <w:left w:val="nil"/>
+          <w:bottom w:val="nil"/>
+          <w:right w:val="nil"/>
+          <w:between w:val="nil"/>
+        </w:pBdr>
+        <w:rPr>
+          <w:rStyle w:val="Hipervnculo"/>
+          <w:rFonts w:ascii="Barlow" w:eastAsia="Barlow" w:hAnsi="Barlow" w:cs="Barlow"/>
+          <w:sz w:val="22"/>
+          <w:szCs w:val="22"/>
+        </w:rPr>
+      </w:pPr>
+    </w:p>
+    <w:p>
+      <w:pPr>
+        <w:pBdr>
+          <w:top w:val="nil"/>
+          <w:left w:val="nil"/>
+          <w:bottom w:val="nil"/>
+          <w:right w:val="nil"/>
+          <w:between w:val="nil"/>
+        </w:pBdr>
+        <w:rPr>
+          <w:rFonts w:ascii="Barlow" w:eastAsia="Barlow" w:hAnsi="Barlow" w:cs="Barlow"/>
+          <w:b/>
+          <w:bCs/>
+          <w:color w:val="000000"/>
+          <w:sz w:val="22"/>
+          <w:szCs w:val="22"/>
+        </w:rPr>
+      </w:pPr>
+      <w:r>
+        <w:rPr>
+          <w:rFonts w:ascii="Barlow" w:eastAsia="Barlow" w:hAnsi="Barlow" w:cs="Barlow"/>
+          <w:b/>
+          <w:bCs/>
+          <w:color w:val="000000"/>
+          <w:sz w:val="22"/>
+          <w:szCs w:val="22"/>
+        </w:rPr>
+        <w:t xml:space="preserve">  Opening </w:t>
+      </w:r>
+      <w:r>
+        <w:rPr>
+          <w:rFonts w:ascii="Barlow" w:eastAsia="Barlow" w:hAnsi="Barlow" w:cs="Barlow"/>
+          <w:b/>
+          <w:bCs/>
+          <w:color w:val="000000"/>
+          <w:sz w:val="22"/>
+          <w:szCs w:val="22"/>
+        </w:rPr>
+        <w:t>Text:</w:t>
+      </w:r>
+    </w:p>
+    <w:p>
+      <w:pPr>
+        <w:pBdr>
+          <w:top w:val="nil"/>
+          <w:left w:val="nil"/>
+          <w:bottom w:val="nil"/>
+          <w:right w:val="nil"/>
+          <w:between w:val="nil"/>
+        </w:pBdr>
+        <w:rPr>
+          <w:rFonts w:ascii="Barlow" w:eastAsia="Barlow" w:hAnsi="Barlow" w:cs="Barlow"/>
+          <w:b/>
+          <w:bCs/>
+          <w:color w:val="000000"/>
+          <w:sz w:val="22"/>
+          <w:szCs w:val="22"/>
+        </w:rPr>
+      </w:pPr>
+    </w:p>
+    <w:p>
+      <w:pPr>
+        <w:pBdr>
+          <w:top w:val="nil"/>
+          <w:left w:val="nil"/>
+          <w:bottom w:val="nil"/>
+          <w:right w:val="nil"/>
+          <w:between w:val="nil"/>
+        </w:pBdr>
+        <w:jc w:val="both"/>
+        <w:rPr>
+          <w:rFonts w:ascii="Barlow" w:eastAsia="Barlow" w:hAnsi="Barlow" w:cs="Barlow"/>
+          <w:color w:val="000000"/>
+          <w:sz w:val="22"/>
+          <w:szCs w:val="22"/>
+        </w:rPr>
+      </w:pPr>
+      <w:proofErr w:type="gramStart"/>
+      <w:r>
+        <w:rPr>
+          <w:rStyle w:val="Hipervnculo"/>
+          <w:rFonts w:ascii="Barlow" w:eastAsia="Barlow" w:hAnsi="Barlow" w:cs="Barlow"/>
+          <w:sz w:val="22"/>
+          <w:szCs w:val="22"/>
+        </w:rPr>
+        <w:t xml:space="preserve">{{ </w:t>
+      </w:r>
+      <w:proofErr w:type="spellStart"/>
+      <w:r>
+        <w:rPr>
+          <w:rStyle w:val="Hipervnculo"/>
+          <w:rFonts w:ascii="Barlow" w:eastAsia="Barlow" w:hAnsi="Barlow" w:cs="Barlow"/>
+          <w:sz w:val="22"/>
+          <w:szCs w:val="22"/>
+        </w:rPr>
+        <w:t>annotation</w:t>
+      </w:r>
+      <w:proofErr w:type="gramEnd"/>
+      <w:r>
+        <w:rPr>
+          <w:rStyle w:val="Hipervnculo"/>
+          <w:rFonts w:ascii="Barlow" w:eastAsia="Barlow" w:hAnsi="Barlow" w:cs="Barlow"/>
+          <w:sz w:val="22"/>
+          <w:szCs w:val="22"/>
+        </w:rPr>
+        <w:t>.</w:t>
+      </w:r>
+      <w:r>
+        <w:rPr>
+          <w:rStyle w:val="Hipervnculo"/>
+          <w:rFonts w:ascii="Barlow" w:eastAsia="Barlow" w:hAnsi="Barlow" w:cs="Barlow"/>
+          <w:sz w:val="22"/>
+          <w:szCs w:val="22"/>
+        </w:rPr>
+        <w:t>text</w:t>
+      </w:r>
+      <w:proofErr w:type="spellEnd"/>
       <w:r>
         <w:rPr>
           <w:rStyle w:val="Hipervnculo"/>

</xml_diff>

<commit_message>
Auth and Survey fixes
</commit_message>
<xml_diff>
--- a/app/static/servicepediaReport_template.docx
+++ b/app/static/servicepediaReport_template.docx
@@ -2195,7 +2195,6 @@
           <w:right w:val="nil"/>
           <w:between w:val="nil"/>
         </w:pBdr>
-        <w:jc w:val="both"/>
         <w:rPr>
           <w:rFonts w:ascii="Barlow" w:eastAsia="Barlow" w:hAnsi="Barlow" w:cs="Barlow"/>
           <w:color w:val="000000"/>
@@ -2210,6 +2209,7 @@
           <w:rFonts w:ascii="Barlow" w:eastAsia="Barlow" w:hAnsi="Barlow" w:cs="Barlow"/>
           <w:sz w:val="22"/>
           <w:szCs w:val="22"/>
+          <w:u w:val="none"/>
         </w:rPr>
         <w:t xml:space="preserve">{{ </w:t>
       </w:r>
@@ -2220,6 +2220,7 @@
           <w:rFonts w:ascii="Barlow" w:eastAsia="Barlow" w:hAnsi="Barlow" w:cs="Barlow"/>
           <w:sz w:val="22"/>
           <w:szCs w:val="22"/>
+          <w:u w:val="none"/>
         </w:rPr>
         <w:t>annotation</w:t>
       </w:r>
@@ -2230,25 +2231,18 @@
           <w:rFonts w:ascii="Barlow" w:eastAsia="Barlow" w:hAnsi="Barlow" w:cs="Barlow"/>
           <w:sz w:val="22"/>
           <w:szCs w:val="22"/>
-        </w:rPr>
-        <w:t>.</w:t>
-      </w:r>
+          <w:u w:val="none"/>
+        </w:rPr>
+        <w:t>.text</w:t>
+      </w:r>
+      <w:proofErr w:type="spellEnd"/>
       <w:r>
         <w:rPr>
           <w:rStyle w:val="Hipervnculo"/>
           <w:rFonts w:ascii="Barlow" w:eastAsia="Barlow" w:hAnsi="Barlow" w:cs="Barlow"/>
           <w:sz w:val="22"/>
           <w:szCs w:val="22"/>
-        </w:rPr>
-        <w:t>text</w:t>
-      </w:r>
-      <w:proofErr w:type="spellEnd"/>
-      <w:r>
-        <w:rPr>
-          <w:rStyle w:val="Hipervnculo"/>
-          <w:rFonts w:ascii="Barlow" w:eastAsia="Barlow" w:hAnsi="Barlow" w:cs="Barlow"/>
-          <w:sz w:val="22"/>
-          <w:szCs w:val="22"/>
+          <w:u w:val="none"/>
         </w:rPr>
         <w:t xml:space="preserve"> }}</w:t>
       </w:r>

</xml_diff>

<commit_message>
Fix navigation between Asset windows.
</commit_message>
<xml_diff>
--- a/app/static/servicepediaReport_template.docx
+++ b/app/static/servicepediaReport_template.docx
@@ -1085,6 +1085,7 @@
           <w:right w:val="nil"/>
           <w:between w:val="nil"/>
         </w:pBdr>
+        <w:ind w:left="720" w:hanging="720"/>
         <w:rPr>
           <w:rFonts w:ascii="Barlow" w:eastAsia="Barlow" w:hAnsi="Barlow" w:cs="Barlow"/>
           <w:color w:val="000000"/>
@@ -2539,6 +2540,35 @@
       </w:r>
       <w:proofErr w:type="spellEnd"/>
       <w:proofErr w:type="gramEnd"/>
+      <w:r>
+        <w:rPr>
+          <w:rFonts w:ascii="Barlow" w:eastAsia="Barlow" w:hAnsi="Barlow" w:cs="Barlow"/>
+          <w:color w:val="000000"/>
+          <w:sz w:val="22"/>
+          <w:szCs w:val="22"/>
+        </w:rPr>
+        <w:t xml:space="preserve"> </w:t>
+      </w:r>
+      <w:r>
+        <w:rPr>
+          <w:rFonts w:ascii="Barlow" w:eastAsia="Barlow" w:hAnsi="Barlow" w:cs="Barlow"/>
+          <w:color w:val="000000"/>
+          <w:sz w:val="22"/>
+          <w:szCs w:val="22"/>
+        </w:rPr>
+        <w:t xml:space="preserve">if </w:t>
+      </w:r>
+      <w:proofErr w:type="spellStart"/>
+      <w:r>
+        <w:rPr>
+          <w:rFonts w:ascii="Barlow" w:eastAsia="Barlow" w:hAnsi="Barlow" w:cs="Barlow"/>
+          <w:color w:val="000000"/>
+          <w:sz w:val="22"/>
+          <w:szCs w:val="22"/>
+        </w:rPr>
+        <w:t>loop.first</w:t>
+      </w:r>
+      <w:proofErr w:type="spellEnd"/>
       <w:r>
         <w:rPr>
           <w:rFonts w:ascii="Barlow" w:eastAsia="Barlow" w:hAnsi="Barlow" w:cs="Barlow"/>

</xml_diff>

<commit_message>
Fixing Integration and languages
</commit_message>
<xml_diff>
--- a/app/static/servicepediaReport_template.docx
+++ b/app/static/servicepediaReport_template.docx
@@ -592,6 +592,7 @@
               <w:szCs w:val="56"/>
             </w:rPr>
           </w:pPr>
+          <w:proofErr w:type="gramStart"/>
           <w:r>
             <w:rPr>
               <w:rFonts w:ascii="Helvetica Neue" w:eastAsia="Helvetica Neue" w:hAnsi="Helvetica Neue" w:cs="Helvetica Neue"/>
@@ -599,8 +600,9 @@
               <w:sz w:val="56"/>
               <w:szCs w:val="56"/>
             </w:rPr>
-            <w:t>SERVICE DESCRIPTION</w:t>
+            <w:t xml:space="preserve">{{ </w:t>
           </w:r>
+          <w:proofErr w:type="spellStart"/>
           <w:r>
             <w:rPr>
               <w:rFonts w:ascii="Helvetica Neue" w:eastAsia="Helvetica Neue" w:hAnsi="Helvetica Neue" w:cs="Helvetica Neue"/>
@@ -608,26 +610,10 @@
               <w:sz w:val="56"/>
               <w:szCs w:val="56"/>
             </w:rPr>
-            <w:t xml:space="preserve"> </w:t>
+            <w:t>reportTitle</w:t>
           </w:r>
-        </w:p>
-        <w:p>
-          <w:pPr>
-            <w:pBdr>
-              <w:top w:val="nil"/>
-              <w:left w:val="nil"/>
-              <w:bottom w:val="nil"/>
-              <w:right w:val="nil"/>
-              <w:between w:val="nil"/>
-            </w:pBdr>
-            <w:jc w:val="center"/>
-            <w:rPr>
-              <w:rFonts w:ascii="Helvetica Neue" w:eastAsia="Helvetica Neue" w:hAnsi="Helvetica Neue" w:cs="Helvetica Neue"/>
-              <w:color w:val="595959" w:themeColor="text1" w:themeTint="A6"/>
-              <w:sz w:val="56"/>
-              <w:szCs w:val="56"/>
-            </w:rPr>
-          </w:pPr>
+          <w:proofErr w:type="spellEnd"/>
+          <w:proofErr w:type="gramEnd"/>
           <w:r>
             <w:rPr>
               <w:rFonts w:ascii="Helvetica Neue" w:eastAsia="Helvetica Neue" w:hAnsi="Helvetica Neue" w:cs="Helvetica Neue"/>
@@ -635,7 +621,7 @@
               <w:sz w:val="56"/>
               <w:szCs w:val="56"/>
             </w:rPr>
-            <w:t>REPORT</w:t>
+            <w:t>}}</w:t>
           </w:r>
         </w:p>
         <w:p>
@@ -983,13 +969,18 @@
     </w:p>
     <w:p>
       <w:pPr>
-        <w:pBdr>
-          <w:top w:val="nil"/>
-          <w:left w:val="nil"/>
-          <w:bottom w:val="nil"/>
-          <w:right w:val="nil"/>
-          <w:between w:val="nil"/>
-        </w:pBdr>
+        <w:shd w:val="clear" w:color="auto" w:fill="FFFFFF"/>
+        <w:spacing w:line="285" w:lineRule="atLeast"/>
+        <w:rPr>
+          <w:rFonts w:ascii="Consolas" w:hAnsi="Consolas"/>
+          <w:color w:val="000000"/>
+          <w:sz w:val="21"/>
+          <w:szCs w:val="21"/>
+          <w:lang w:eastAsia="es-ES"/>
+        </w:rPr>
+      </w:pPr>
+      <w:proofErr w:type="gramStart"/>
+      <w:r>
         <w:rPr>
           <w:rFonts w:ascii="Barlow" w:eastAsia="Barlow" w:hAnsi="Barlow" w:cs="Barlow"/>
           <w:b/>
@@ -998,7 +989,9 @@
           <w:sz w:val="22"/>
           <w:szCs w:val="22"/>
         </w:rPr>
-      </w:pPr>
+        <w:t xml:space="preserve">{{ </w:t>
+      </w:r>
+      <w:proofErr w:type="spellStart"/>
       <w:r>
         <w:rPr>
           <w:rFonts w:ascii="Barlow" w:eastAsia="Barlow" w:hAnsi="Barlow" w:cs="Barlow"/>
@@ -1008,7 +1001,20 @@
           <w:sz w:val="22"/>
           <w:szCs w:val="22"/>
         </w:rPr>
-        <w:t>Short Description</w:t>
+        <w:t>shortDescriptionlbl</w:t>
+      </w:r>
+      <w:proofErr w:type="spellEnd"/>
+      <w:proofErr w:type="gramEnd"/>
+      <w:r>
+        <w:rPr>
+          <w:rFonts w:ascii="Barlow" w:eastAsia="Barlow" w:hAnsi="Barlow" w:cs="Barlow"/>
+          <w:b/>
+          <w:bCs/>
+          <w:color w:val="000000"/>
+          <w:sz w:val="22"/>
+          <w:szCs w:val="22"/>
+        </w:rPr>
+        <w:t xml:space="preserve"> }}</w:t>
       </w:r>
       <w:r>
         <w:rPr>
@@ -1301,7 +1307,7 @@
           <w:b/>
           <w:bCs/>
         </w:rPr>
-        <w:t>TERM</w:t>
+        <w:t>{{ term }}</w:t>
       </w:r>
       <w:r>
         <w:rPr>
@@ -1314,223 +1320,223 @@
       </w:r>
       <w:r>
         <w:rPr>
+          <w:rFonts w:ascii="Barlow" w:eastAsia="Barlow" w:hAnsi="Barlow" w:cs="Barlow"/>
+          <w:color w:val="000000"/>
+          <w:sz w:val="22"/>
+          <w:szCs w:val="22"/>
+        </w:rPr>
+        <w:t xml:space="preserve"> </w:t>
+      </w:r>
+      <w:r>
+        <w:rPr>
+          <w:rFonts w:ascii="Barlow" w:eastAsia="Barlow" w:hAnsi="Barlow" w:cs="Barlow"/>
+          <w:color w:val="000000"/>
+          <w:sz w:val="22"/>
+          <w:szCs w:val="22"/>
+        </w:rPr>
+        <w:t xml:space="preserve">{% </w:t>
+      </w:r>
+      <w:r>
+        <w:rPr>
+          <w:rFonts w:ascii="Barlow" w:eastAsia="Barlow" w:hAnsi="Barlow" w:cs="Barlow"/>
+          <w:color w:val="000000"/>
+          <w:sz w:val="22"/>
+          <w:szCs w:val="22"/>
+        </w:rPr>
+        <w:t xml:space="preserve"> set </w:t>
+      </w:r>
+      <w:r>
+        <w:rPr>
+          <w:rFonts w:ascii="Barlow" w:eastAsia="Barlow" w:hAnsi="Barlow" w:cs="Barlow"/>
+          <w:color w:val="000000"/>
+          <w:sz w:val="22"/>
+          <w:szCs w:val="22"/>
+        </w:rPr>
+        <w:t>t</w:t>
+      </w:r>
+      <w:r>
+        <w:rPr>
+          <w:rFonts w:ascii="Barlow" w:eastAsia="Barlow" w:hAnsi="Barlow" w:cs="Barlow"/>
+          <w:color w:val="000000"/>
+          <w:sz w:val="22"/>
+          <w:szCs w:val="22"/>
+        </w:rPr>
+        <w:t>ent</w:t>
+      </w:r>
+      <w:r>
+        <w:rPr>
+          <w:rFonts w:ascii="Barlow" w:eastAsia="Barlow" w:hAnsi="Barlow" w:cs="Barlow"/>
+          <w:color w:val="000000"/>
+          <w:sz w:val="22"/>
+          <w:szCs w:val="22"/>
+        </w:rPr>
+        <w:t xml:space="preserve"> = </w:t>
+      </w:r>
+      <w:r>
+        <w:rPr>
+          <w:rFonts w:ascii="Barlow" w:eastAsia="Barlow" w:hAnsi="Barlow" w:cs="Barlow"/>
+          <w:color w:val="000000"/>
+          <w:sz w:val="22"/>
+          <w:szCs w:val="22"/>
+        </w:rPr>
+        <w:t>‘</w:t>
+      </w:r>
+      <w:r>
+        <w:rPr>
+          <w:rFonts w:ascii="Barlow" w:eastAsia="Barlow" w:hAnsi="Barlow" w:cs="Barlow"/>
+          <w:color w:val="000000"/>
+          <w:sz w:val="22"/>
+          <w:szCs w:val="22"/>
+        </w:rPr>
+        <w:t>true</w:t>
+      </w:r>
+      <w:r>
+        <w:rPr>
+          <w:rFonts w:ascii="Barlow" w:eastAsia="Barlow" w:hAnsi="Barlow" w:cs="Barlow"/>
+          <w:color w:val="000000"/>
+          <w:sz w:val="22"/>
+          <w:szCs w:val="22"/>
+        </w:rPr>
+        <w:t>’</w:t>
+      </w:r>
+      <w:r>
+        <w:rPr>
+          <w:rFonts w:ascii="Barlow" w:eastAsia="Barlow" w:hAnsi="Barlow" w:cs="Barlow"/>
+          <w:color w:val="000000"/>
+          <w:sz w:val="22"/>
+          <w:szCs w:val="22"/>
+        </w:rPr>
+        <w:t xml:space="preserve"> %}</w:t>
+      </w:r>
+      <w:r>
+        <w:rPr>
+          <w:rFonts w:ascii="Barlow" w:eastAsia="Barlow" w:hAnsi="Barlow" w:cs="Barlow"/>
+          <w:color w:val="000000"/>
+          <w:sz w:val="22"/>
+          <w:szCs w:val="22"/>
+        </w:rPr>
+        <w:t xml:space="preserve"> </w:t>
+      </w:r>
+      <w:r>
+        <w:rPr>
+          <w:rFonts w:ascii="Barlow" w:eastAsia="Barlow" w:hAnsi="Barlow" w:cs="Barlow"/>
+          <w:color w:val="000000"/>
+          <w:sz w:val="22"/>
+          <w:szCs w:val="22"/>
+        </w:rPr>
+        <w:t xml:space="preserve">{% endif %} </w:t>
+      </w:r>
+      <w:r>
+        <w:rPr>
+          <w:rFonts w:ascii="Barlow" w:eastAsia="Barlow" w:hAnsi="Barlow" w:cs="Barlow"/>
+          <w:color w:val="000000"/>
+          <w:sz w:val="22"/>
+          <w:szCs w:val="22"/>
+        </w:rPr>
+        <w:t>{</w:t>
+      </w:r>
+      <w:r>
+        <w:rPr>
+          <w:rFonts w:ascii="Barlow" w:eastAsia="Barlow" w:hAnsi="Barlow" w:cs="Barlow"/>
+          <w:color w:val="000000"/>
+          <w:sz w:val="22"/>
+          <w:szCs w:val="22"/>
+        </w:rPr>
+        <w:t>% endif %}</w:t>
+      </w:r>
+      <w:r>
+        <w:rPr>
+          <w:rFonts w:ascii="Barlow" w:eastAsia="Barlow" w:hAnsi="Barlow" w:cs="Barlow"/>
+          <w:color w:val="000000"/>
+          <w:sz w:val="22"/>
+          <w:szCs w:val="22"/>
+        </w:rPr>
+        <w:t xml:space="preserve"> </w:t>
+      </w:r>
+      <w:r>
+        <w:rPr>
+          <w:rFonts w:ascii="Barlow" w:eastAsia="Barlow" w:hAnsi="Barlow" w:cs="Barlow"/>
+          <w:color w:val="000000"/>
+          <w:sz w:val="22"/>
+          <w:szCs w:val="22"/>
+        </w:rPr>
+        <w:t xml:space="preserve">{% if </w:t>
+      </w:r>
+      <w:proofErr w:type="spellStart"/>
+      <w:r>
+        <w:rPr>
+          <w:rFonts w:ascii="Barlow" w:eastAsia="Barlow" w:hAnsi="Barlow" w:cs="Barlow"/>
+          <w:color w:val="000000"/>
+          <w:sz w:val="22"/>
+          <w:szCs w:val="22"/>
+        </w:rPr>
+        <w:t>annotation.category</w:t>
+      </w:r>
+      <w:proofErr w:type="spellEnd"/>
+      <w:r>
+        <w:rPr>
+          <w:rFonts w:ascii="Barlow" w:eastAsia="Barlow" w:hAnsi="Barlow" w:cs="Barlow"/>
+          <w:color w:val="000000"/>
+          <w:sz w:val="22"/>
+          <w:szCs w:val="22"/>
+        </w:rPr>
+        <w:t xml:space="preserve">== ‘question’ %} </w:t>
+      </w:r>
+      <w:r>
+        <w:rPr>
+          <w:rFonts w:ascii="Barlow" w:eastAsia="Barlow" w:hAnsi="Barlow" w:cs="Barlow"/>
+          <w:color w:val="000000"/>
+          <w:sz w:val="22"/>
+          <w:szCs w:val="22"/>
+        </w:rPr>
+        <w:t xml:space="preserve">{% if  </w:t>
+      </w:r>
+      <w:proofErr w:type="spellStart"/>
+      <w:r>
+        <w:rPr>
+          <w:rFonts w:ascii="Barlow" w:eastAsia="Barlow" w:hAnsi="Barlow" w:cs="Barlow"/>
+          <w:color w:val="000000"/>
+          <w:sz w:val="22"/>
+          <w:szCs w:val="22"/>
+        </w:rPr>
+        <w:t>qent</w:t>
+      </w:r>
+      <w:proofErr w:type="spellEnd"/>
+      <w:r>
+        <w:rPr>
+          <w:rFonts w:ascii="Barlow" w:eastAsia="Barlow" w:hAnsi="Barlow" w:cs="Barlow"/>
+          <w:color w:val="000000"/>
+          <w:sz w:val="22"/>
+          <w:szCs w:val="22"/>
+        </w:rPr>
+        <w:t xml:space="preserve"> ==’false’</w:t>
+      </w:r>
+      <w:r>
+        <w:rPr>
+          <w:rFonts w:ascii="Barlow" w:eastAsia="Barlow" w:hAnsi="Barlow" w:cs="Barlow"/>
+          <w:color w:val="000000"/>
+          <w:sz w:val="22"/>
+          <w:szCs w:val="22"/>
+        </w:rPr>
+        <w:t xml:space="preserve"> %}</w:t>
+      </w:r>
+      <w:r>
+        <w:rPr>
+          <w:rFonts w:ascii="Barlow" w:eastAsia="Barlow" w:hAnsi="Barlow" w:cs="Barlow"/>
+          <w:color w:val="000000"/>
+          <w:sz w:val="22"/>
+          <w:szCs w:val="22"/>
+        </w:rPr>
+        <w:t xml:space="preserve"> </w:t>
+      </w:r>
+      <w:r>
+        <w:rPr>
           <w:rStyle w:val="Referenciasutil"/>
           <w:rFonts w:eastAsia="Barlow"/>
           <w:b/>
           <w:bCs/>
         </w:rPr>
-        <w:t xml:space="preserve"> </w:t>
-      </w:r>
-      <w:r>
-        <w:rPr>
-          <w:rFonts w:ascii="Barlow" w:eastAsia="Barlow" w:hAnsi="Barlow" w:cs="Barlow"/>
-          <w:color w:val="000000"/>
-          <w:sz w:val="22"/>
-          <w:szCs w:val="22"/>
-        </w:rPr>
-        <w:t xml:space="preserve"> </w:t>
-      </w:r>
-      <w:r>
-        <w:rPr>
-          <w:rFonts w:ascii="Barlow" w:eastAsia="Barlow" w:hAnsi="Barlow" w:cs="Barlow"/>
-          <w:color w:val="000000"/>
-          <w:sz w:val="22"/>
-          <w:szCs w:val="22"/>
-        </w:rPr>
-        <w:t xml:space="preserve">{% </w:t>
-      </w:r>
-      <w:r>
-        <w:rPr>
-          <w:rFonts w:ascii="Barlow" w:eastAsia="Barlow" w:hAnsi="Barlow" w:cs="Barlow"/>
-          <w:color w:val="000000"/>
-          <w:sz w:val="22"/>
-          <w:szCs w:val="22"/>
-        </w:rPr>
-        <w:t xml:space="preserve"> set </w:t>
-      </w:r>
-      <w:r>
-        <w:rPr>
-          <w:rFonts w:ascii="Barlow" w:eastAsia="Barlow" w:hAnsi="Barlow" w:cs="Barlow"/>
-          <w:color w:val="000000"/>
-          <w:sz w:val="22"/>
-          <w:szCs w:val="22"/>
-        </w:rPr>
-        <w:t>t</w:t>
-      </w:r>
-      <w:r>
-        <w:rPr>
-          <w:rFonts w:ascii="Barlow" w:eastAsia="Barlow" w:hAnsi="Barlow" w:cs="Barlow"/>
-          <w:color w:val="000000"/>
-          <w:sz w:val="22"/>
-          <w:szCs w:val="22"/>
-        </w:rPr>
-        <w:t>ent</w:t>
-      </w:r>
-      <w:r>
-        <w:rPr>
-          <w:rFonts w:ascii="Barlow" w:eastAsia="Barlow" w:hAnsi="Barlow" w:cs="Barlow"/>
-          <w:color w:val="000000"/>
-          <w:sz w:val="22"/>
-          <w:szCs w:val="22"/>
-        </w:rPr>
-        <w:t xml:space="preserve"> = </w:t>
-      </w:r>
-      <w:r>
-        <w:rPr>
-          <w:rFonts w:ascii="Barlow" w:eastAsia="Barlow" w:hAnsi="Barlow" w:cs="Barlow"/>
-          <w:color w:val="000000"/>
-          <w:sz w:val="22"/>
-          <w:szCs w:val="22"/>
-        </w:rPr>
-        <w:t>‘</w:t>
-      </w:r>
-      <w:r>
-        <w:rPr>
-          <w:rFonts w:ascii="Barlow" w:eastAsia="Barlow" w:hAnsi="Barlow" w:cs="Barlow"/>
-          <w:color w:val="000000"/>
-          <w:sz w:val="22"/>
-          <w:szCs w:val="22"/>
-        </w:rPr>
-        <w:t>true</w:t>
-      </w:r>
-      <w:r>
-        <w:rPr>
-          <w:rFonts w:ascii="Barlow" w:eastAsia="Barlow" w:hAnsi="Barlow" w:cs="Barlow"/>
-          <w:color w:val="000000"/>
-          <w:sz w:val="22"/>
-          <w:szCs w:val="22"/>
-        </w:rPr>
-        <w:t>’</w:t>
-      </w:r>
-      <w:r>
-        <w:rPr>
-          <w:rFonts w:ascii="Barlow" w:eastAsia="Barlow" w:hAnsi="Barlow" w:cs="Barlow"/>
-          <w:color w:val="000000"/>
-          <w:sz w:val="22"/>
-          <w:szCs w:val="22"/>
-        </w:rPr>
-        <w:t xml:space="preserve"> %}</w:t>
-      </w:r>
-      <w:r>
-        <w:rPr>
-          <w:rFonts w:ascii="Barlow" w:eastAsia="Barlow" w:hAnsi="Barlow" w:cs="Barlow"/>
-          <w:color w:val="000000"/>
-          <w:sz w:val="22"/>
-          <w:szCs w:val="22"/>
-        </w:rPr>
-        <w:t xml:space="preserve"> </w:t>
-      </w:r>
-      <w:r>
-        <w:rPr>
-          <w:rFonts w:ascii="Barlow" w:eastAsia="Barlow" w:hAnsi="Barlow" w:cs="Barlow"/>
-          <w:color w:val="000000"/>
-          <w:sz w:val="22"/>
-          <w:szCs w:val="22"/>
-        </w:rPr>
-        <w:t xml:space="preserve">{% endif %} </w:t>
-      </w:r>
-      <w:r>
-        <w:rPr>
-          <w:rFonts w:ascii="Barlow" w:eastAsia="Barlow" w:hAnsi="Barlow" w:cs="Barlow"/>
-          <w:color w:val="000000"/>
-          <w:sz w:val="22"/>
-          <w:szCs w:val="22"/>
-        </w:rPr>
-        <w:t>{</w:t>
-      </w:r>
-      <w:r>
-        <w:rPr>
-          <w:rFonts w:ascii="Barlow" w:eastAsia="Barlow" w:hAnsi="Barlow" w:cs="Barlow"/>
-          <w:color w:val="000000"/>
-          <w:sz w:val="22"/>
-          <w:szCs w:val="22"/>
-        </w:rPr>
-        <w:t>% endif %}</w:t>
-      </w:r>
-      <w:r>
-        <w:rPr>
-          <w:rFonts w:ascii="Barlow" w:eastAsia="Barlow" w:hAnsi="Barlow" w:cs="Barlow"/>
-          <w:color w:val="000000"/>
-          <w:sz w:val="22"/>
-          <w:szCs w:val="22"/>
-        </w:rPr>
-        <w:t xml:space="preserve"> </w:t>
-      </w:r>
-      <w:r>
-        <w:rPr>
-          <w:rFonts w:ascii="Barlow" w:eastAsia="Barlow" w:hAnsi="Barlow" w:cs="Barlow"/>
-          <w:color w:val="000000"/>
-          <w:sz w:val="22"/>
-          <w:szCs w:val="22"/>
-        </w:rPr>
-        <w:t xml:space="preserve">{% if </w:t>
-      </w:r>
-      <w:proofErr w:type="spellStart"/>
-      <w:r>
-        <w:rPr>
-          <w:rFonts w:ascii="Barlow" w:eastAsia="Barlow" w:hAnsi="Barlow" w:cs="Barlow"/>
-          <w:color w:val="000000"/>
-          <w:sz w:val="22"/>
-          <w:szCs w:val="22"/>
-        </w:rPr>
-        <w:t>annotation.category</w:t>
-      </w:r>
-      <w:proofErr w:type="spellEnd"/>
-      <w:r>
-        <w:rPr>
-          <w:rFonts w:ascii="Barlow" w:eastAsia="Barlow" w:hAnsi="Barlow" w:cs="Barlow"/>
-          <w:color w:val="000000"/>
-          <w:sz w:val="22"/>
-          <w:szCs w:val="22"/>
-        </w:rPr>
-        <w:t xml:space="preserve">== ‘question’ %} </w:t>
-      </w:r>
-      <w:r>
-        <w:rPr>
-          <w:rFonts w:ascii="Barlow" w:eastAsia="Barlow" w:hAnsi="Barlow" w:cs="Barlow"/>
-          <w:color w:val="000000"/>
-          <w:sz w:val="22"/>
-          <w:szCs w:val="22"/>
-        </w:rPr>
-        <w:t xml:space="preserve">{% if  </w:t>
-      </w:r>
-      <w:proofErr w:type="spellStart"/>
-      <w:r>
-        <w:rPr>
-          <w:rFonts w:ascii="Barlow" w:eastAsia="Barlow" w:hAnsi="Barlow" w:cs="Barlow"/>
-          <w:color w:val="000000"/>
-          <w:sz w:val="22"/>
-          <w:szCs w:val="22"/>
-        </w:rPr>
-        <w:t>qent</w:t>
-      </w:r>
-      <w:proofErr w:type="spellEnd"/>
-      <w:r>
-        <w:rPr>
-          <w:rFonts w:ascii="Barlow" w:eastAsia="Barlow" w:hAnsi="Barlow" w:cs="Barlow"/>
-          <w:color w:val="000000"/>
-          <w:sz w:val="22"/>
-          <w:szCs w:val="22"/>
-        </w:rPr>
-        <w:t xml:space="preserve"> ==’false’</w:t>
-      </w:r>
-      <w:r>
-        <w:rPr>
-          <w:rFonts w:ascii="Barlow" w:eastAsia="Barlow" w:hAnsi="Barlow" w:cs="Barlow"/>
-          <w:color w:val="000000"/>
-          <w:sz w:val="22"/>
-          <w:szCs w:val="22"/>
-        </w:rPr>
-        <w:t xml:space="preserve"> %}</w:t>
-      </w:r>
-      <w:r>
-        <w:rPr>
-          <w:rFonts w:ascii="Barlow" w:eastAsia="Barlow" w:hAnsi="Barlow" w:cs="Barlow"/>
-          <w:color w:val="000000"/>
-          <w:sz w:val="22"/>
-          <w:szCs w:val="22"/>
-        </w:rPr>
-        <w:t xml:space="preserve"> </w:t>
+        <w:t>{{ question }}</w:t>
       </w:r>
       <w:r>
         <w:rPr>
@@ -1539,7 +1545,7 @@
           <w:b/>
           <w:bCs/>
         </w:rPr>
-        <w:t xml:space="preserve">QUESTION  </w:t>
+        <w:t xml:space="preserve">  </w:t>
       </w:r>
       <w:r>
         <w:rPr>
@@ -1714,7 +1720,16 @@
           <w:b/>
           <w:bCs/>
         </w:rPr>
-        <w:t xml:space="preserve">FEEDBACK  </w:t>
+        <w:t>{{feedback}}</w:t>
+      </w:r>
+      <w:r>
+        <w:rPr>
+          <w:rStyle w:val="Referenciasutil"/>
+          <w:rFonts w:eastAsia="Barlow"/>
+          <w:b/>
+          <w:bCs/>
+        </w:rPr>
+        <w:t xml:space="preserve"> </w:t>
       </w:r>
       <w:r>
         <w:rPr>
@@ -1976,7 +1991,7 @@
           <w:sz w:val="22"/>
           <w:szCs w:val="22"/>
         </w:rPr>
-        <w:t>Posted b</w:t>
+        <w:t>{{</w:t>
       </w:r>
       <w:r>
         <w:rPr>
@@ -1987,7 +2002,53 @@
           <w:sz w:val="22"/>
           <w:szCs w:val="22"/>
         </w:rPr>
-        <w:t>y :</w:t>
+        <w:t xml:space="preserve"> </w:t>
+      </w:r>
+      <w:proofErr w:type="spellStart"/>
+      <w:r>
+        <w:rPr>
+          <w:rFonts w:ascii="Barlow" w:eastAsia="Barlow" w:hAnsi="Barlow" w:cs="Barlow"/>
+          <w:b/>
+          <w:bCs/>
+          <w:color w:val="000000"/>
+          <w:sz w:val="22"/>
+          <w:szCs w:val="22"/>
+        </w:rPr>
+        <w:t>posted_by</w:t>
+      </w:r>
+      <w:proofErr w:type="spellEnd"/>
+      <w:r>
+        <w:rPr>
+          <w:rFonts w:ascii="Barlow" w:eastAsia="Barlow" w:hAnsi="Barlow" w:cs="Barlow"/>
+          <w:b/>
+          <w:bCs/>
+          <w:color w:val="000000"/>
+          <w:sz w:val="22"/>
+          <w:szCs w:val="22"/>
+        </w:rPr>
+        <w:t xml:space="preserve"> </w:t>
+      </w:r>
+      <w:r>
+        <w:rPr>
+          <w:rFonts w:ascii="Barlow" w:eastAsia="Barlow" w:hAnsi="Barlow" w:cs="Barlow"/>
+          <w:b/>
+          <w:bCs/>
+          <w:color w:val="000000"/>
+          <w:sz w:val="22"/>
+          <w:szCs w:val="22"/>
+        </w:rPr>
+        <w:t>}}</w:t>
+      </w:r>
+      <w:r>
+        <w:rPr>
+          <w:rFonts w:ascii="Barlow" w:eastAsia="Barlow" w:hAnsi="Barlow" w:cs="Barlow"/>
+          <w:b/>
+          <w:bCs/>
+          <w:color w:val="000000"/>
+          <w:sz w:val="22"/>
+          <w:szCs w:val="22"/>
+        </w:rPr>
+        <w:t xml:space="preserve"> :</w:t>
       </w:r>
       <w:r>
         <w:rPr>
@@ -2094,12 +2155,59 @@
           <w:sz w:val="22"/>
           <w:szCs w:val="22"/>
         </w:rPr>
-        <w:t>Website Page:</w:t>
+        <w:t>{{</w:t>
+      </w:r>
+      <w:proofErr w:type="spellStart"/>
+      <w:proofErr w:type="gramStart"/>
+      <w:r>
+        <w:rPr>
+          <w:rFonts w:ascii="Barlow" w:eastAsia="Barlow" w:hAnsi="Barlow" w:cs="Barlow"/>
+          <w:b/>
+          <w:bCs/>
+          <w:color w:val="000000"/>
+          <w:sz w:val="22"/>
+          <w:szCs w:val="22"/>
+        </w:rPr>
+        <w:t>websitepage</w:t>
+      </w:r>
+      <w:proofErr w:type="spellEnd"/>
+      <w:r>
+        <w:rPr>
+          <w:rFonts w:ascii="Barlow" w:eastAsia="Barlow" w:hAnsi="Barlow" w:cs="Barlow"/>
+          <w:b/>
+          <w:bCs/>
+          <w:color w:val="000000"/>
+          <w:sz w:val="22"/>
+          <w:szCs w:val="22"/>
+        </w:rPr>
+        <w:t xml:space="preserve"> }</w:t>
+      </w:r>
+      <w:proofErr w:type="gramEnd"/>
+      <w:r>
+        <w:rPr>
+          <w:rFonts w:ascii="Barlow" w:eastAsia="Barlow" w:hAnsi="Barlow" w:cs="Barlow"/>
+          <w:b/>
+          <w:bCs/>
+          <w:color w:val="000000"/>
+          <w:sz w:val="22"/>
+          <w:szCs w:val="22"/>
+        </w:rPr>
+        <w:t>}</w:t>
+      </w:r>
+      <w:r>
+        <w:rPr>
+          <w:rFonts w:ascii="Barlow" w:eastAsia="Barlow" w:hAnsi="Barlow" w:cs="Barlow"/>
+          <w:b/>
+          <w:bCs/>
+          <w:color w:val="000000"/>
+          <w:sz w:val="22"/>
+          <w:szCs w:val="22"/>
+        </w:rPr>
+        <w:t>:</w:t>
       </w:r>
       <w:r>
         <w:t xml:space="preserve"> </w:t>
       </w:r>
-      <w:proofErr w:type="gramStart"/>
       <w:r>
         <w:rPr>
           <w:rStyle w:val="Hipervnculo"/>
@@ -2129,7 +2237,6 @@
         <w:t>uri</w:t>
       </w:r>
       <w:proofErr w:type="spellEnd"/>
-      <w:proofErr w:type="gramEnd"/>
       <w:r>
         <w:rPr>
           <w:rStyle w:val="Hipervnculo"/>
@@ -2184,8 +2291,9 @@
           <w:sz w:val="22"/>
           <w:szCs w:val="22"/>
         </w:rPr>
-        <w:t xml:space="preserve">  Opening </w:t>
-      </w:r>
+        <w:t xml:space="preserve">  </w:t>
+      </w:r>
+      <w:proofErr w:type="gramStart"/>
       <w:r>
         <w:rPr>
           <w:rFonts w:ascii="Barlow" w:eastAsia="Barlow" w:hAnsi="Barlow" w:cs="Barlow"/>
@@ -2195,7 +2303,43 @@
           <w:sz w:val="22"/>
           <w:szCs w:val="22"/>
         </w:rPr>
-        <w:t>Text:</w:t>
+        <w:t xml:space="preserve">{{ </w:t>
+      </w:r>
+      <w:proofErr w:type="spellStart"/>
+      <w:r>
+        <w:rPr>
+          <w:rFonts w:ascii="Barlow" w:eastAsia="Barlow" w:hAnsi="Barlow" w:cs="Barlow"/>
+          <w:b/>
+          <w:bCs/>
+          <w:color w:val="000000"/>
+          <w:sz w:val="22"/>
+          <w:szCs w:val="22"/>
+        </w:rPr>
+        <w:t>openingtext</w:t>
+      </w:r>
+      <w:proofErr w:type="spellEnd"/>
+      <w:proofErr w:type="gramEnd"/>
+      <w:r>
+        <w:rPr>
+          <w:rFonts w:ascii="Barlow" w:eastAsia="Barlow" w:hAnsi="Barlow" w:cs="Barlow"/>
+          <w:b/>
+          <w:bCs/>
+          <w:color w:val="000000"/>
+          <w:sz w:val="22"/>
+          <w:szCs w:val="22"/>
+        </w:rPr>
+        <w:t xml:space="preserve"> }}</w:t>
+      </w:r>
+      <w:r>
+        <w:rPr>
+          <w:rFonts w:ascii="Barlow" w:eastAsia="Barlow" w:hAnsi="Barlow" w:cs="Barlow"/>
+          <w:b/>
+          <w:bCs/>
+          <w:color w:val="000000"/>
+          <w:sz w:val="22"/>
+          <w:szCs w:val="22"/>
+        </w:rPr>
+        <w:t>:</w:t>
       </w:r>
     </w:p>
     <w:p>
@@ -2322,6 +2466,7 @@
         </w:rPr>
         <w:t xml:space="preserve">  </w:t>
       </w:r>
+      <w:proofErr w:type="gramStart"/>
       <w:r>
         <w:rPr>
           <w:rFonts w:ascii="Barlow" w:eastAsia="Barlow" w:hAnsi="Barlow" w:cs="Barlow"/>
@@ -2331,7 +2476,65 @@
           <w:sz w:val="22"/>
           <w:szCs w:val="22"/>
         </w:rPr>
-        <w:t>Reference Text:</w:t>
+        <w:t>{{</w:t>
+      </w:r>
+      <w:r>
+        <w:rPr>
+          <w:rFonts w:ascii="Barlow" w:eastAsia="Barlow" w:hAnsi="Barlow" w:cs="Barlow"/>
+          <w:b/>
+          <w:bCs/>
+          <w:color w:val="000000"/>
+          <w:sz w:val="22"/>
+          <w:szCs w:val="22"/>
+        </w:rPr>
+        <w:t xml:space="preserve"> </w:t>
+      </w:r>
+      <w:proofErr w:type="spellStart"/>
+      <w:r>
+        <w:rPr>
+          <w:rFonts w:ascii="Barlow" w:eastAsia="Barlow" w:hAnsi="Barlow" w:cs="Barlow"/>
+          <w:b/>
+          <w:bCs/>
+          <w:color w:val="000000"/>
+          <w:sz w:val="22"/>
+          <w:szCs w:val="22"/>
+        </w:rPr>
+        <w:t>referencetext</w:t>
+      </w:r>
+      <w:proofErr w:type="spellEnd"/>
+      <w:proofErr w:type="gramEnd"/>
+      <w:r>
+        <w:rPr>
+          <w:rFonts w:ascii="Barlow" w:eastAsia="Barlow" w:hAnsi="Barlow" w:cs="Barlow"/>
+          <w:b/>
+          <w:bCs/>
+          <w:color w:val="000000"/>
+          <w:sz w:val="22"/>
+          <w:szCs w:val="22"/>
+        </w:rPr>
+        <w:t xml:space="preserve"> </w:t>
+      </w:r>
+      <w:r>
+        <w:rPr>
+          <w:rFonts w:ascii="Barlow" w:eastAsia="Barlow" w:hAnsi="Barlow" w:cs="Barlow"/>
+          <w:b/>
+          <w:bCs/>
+          <w:color w:val="000000"/>
+          <w:sz w:val="22"/>
+          <w:szCs w:val="22"/>
+        </w:rPr>
+        <w:t>}}</w:t>
+      </w:r>
+      <w:r>
+        <w:rPr>
+          <w:rFonts w:ascii="Barlow" w:eastAsia="Barlow" w:hAnsi="Barlow" w:cs="Barlow"/>
+          <w:b/>
+          <w:bCs/>
+          <w:color w:val="000000"/>
+          <w:sz w:val="22"/>
+          <w:szCs w:val="22"/>
+        </w:rPr>
+        <w:t>:</w:t>
       </w:r>
     </w:p>
     <w:p>
@@ -2420,6 +2623,23 @@
         </w:rPr>
         <w:tab/>
       </w:r>
+    </w:p>
+    <w:p>
+      <w:pPr>
+        <w:pBdr>
+          <w:top w:val="nil"/>
+          <w:left w:val="nil"/>
+          <w:bottom w:val="dotted" w:sz="24" w:space="1" w:color="auto"/>
+          <w:right w:val="nil"/>
+          <w:between w:val="nil"/>
+        </w:pBdr>
+        <w:rPr>
+          <w:rFonts w:ascii="Barlow" w:eastAsia="Barlow" w:hAnsi="Barlow" w:cs="Barlow"/>
+          <w:color w:val="000000"/>
+          <w:sz w:val="22"/>
+          <w:szCs w:val="22"/>
+        </w:rPr>
+      </w:pPr>
     </w:p>
     <w:p>
       <w:pPr>
@@ -2432,6 +2652,32 @@
         </w:pBdr>
         <w:rPr>
           <w:rFonts w:ascii="Barlow" w:eastAsia="Barlow" w:hAnsi="Barlow" w:cs="Barlow"/>
+          <w:color w:val="000000"/>
+          <w:sz w:val="22"/>
+          <w:szCs w:val="22"/>
+        </w:rPr>
+      </w:pPr>
+      <w:r>
+        <w:rPr>
+          <w:rFonts w:ascii="Barlow" w:eastAsia="Barlow" w:hAnsi="Barlow" w:cs="Barlow"/>
+          <w:color w:val="000000"/>
+          <w:sz w:val="22"/>
+          <w:szCs w:val="22"/>
+        </w:rPr>
+        <w:t xml:space="preserve">  </w:t>
+      </w:r>
+    </w:p>
+    <w:p>
+      <w:pPr>
+        <w:pBdr>
+          <w:top w:val="nil"/>
+          <w:left w:val="nil"/>
+          <w:bottom w:val="nil"/>
+          <w:right w:val="nil"/>
+          <w:between w:val="nil"/>
+        </w:pBdr>
+        <w:rPr>
+          <w:rFonts w:ascii="Barlow" w:eastAsia="Barlow" w:hAnsi="Barlow" w:cs="Barlow"/>
           <w:b/>
           <w:bCs/>
           <w:color w:val="000000"/>
@@ -2439,15 +2685,7 @@
           <w:szCs w:val="22"/>
         </w:rPr>
       </w:pPr>
-      <w:r>
-        <w:rPr>
-          <w:rFonts w:ascii="Barlow" w:eastAsia="Barlow" w:hAnsi="Barlow" w:cs="Barlow"/>
-          <w:color w:val="000000"/>
-          <w:sz w:val="22"/>
-          <w:szCs w:val="22"/>
-        </w:rPr>
-        <w:t xml:space="preserve">  </w:t>
-      </w:r>
+      <w:proofErr w:type="gramStart"/>
       <w:r>
         <w:rPr>
           <w:rFonts w:ascii="Barlow" w:eastAsia="Barlow" w:hAnsi="Barlow" w:cs="Barlow"/>
@@ -2457,7 +2695,54 @@
           <w:sz w:val="22"/>
           <w:szCs w:val="22"/>
         </w:rPr>
-        <w:t>Closing statement</w:t>
+        <w:t>{{</w:t>
+      </w:r>
+      <w:r>
+        <w:rPr>
+          <w:rFonts w:ascii="Barlow" w:eastAsia="Barlow" w:hAnsi="Barlow" w:cs="Barlow"/>
+          <w:b/>
+          <w:bCs/>
+          <w:color w:val="000000"/>
+          <w:sz w:val="22"/>
+          <w:szCs w:val="22"/>
+        </w:rPr>
+        <w:t xml:space="preserve"> </w:t>
+      </w:r>
+      <w:proofErr w:type="spellStart"/>
+      <w:r>
+        <w:rPr>
+          <w:rFonts w:ascii="Barlow" w:eastAsia="Barlow" w:hAnsi="Barlow" w:cs="Barlow"/>
+          <w:b/>
+          <w:bCs/>
+          <w:color w:val="000000"/>
+          <w:sz w:val="22"/>
+          <w:szCs w:val="22"/>
+        </w:rPr>
+        <w:t>closingstatement</w:t>
+      </w:r>
+      <w:proofErr w:type="spellEnd"/>
+      <w:proofErr w:type="gramEnd"/>
+      <w:r>
+        <w:rPr>
+          <w:rFonts w:ascii="Barlow" w:eastAsia="Barlow" w:hAnsi="Barlow" w:cs="Barlow"/>
+          <w:b/>
+          <w:bCs/>
+          <w:color w:val="000000"/>
+          <w:sz w:val="22"/>
+          <w:szCs w:val="22"/>
+        </w:rPr>
+        <w:t xml:space="preserve"> </w:t>
+      </w:r>
+      <w:r>
+        <w:rPr>
+          <w:rFonts w:ascii="Barlow" w:eastAsia="Barlow" w:hAnsi="Barlow" w:cs="Barlow"/>
+          <w:b/>
+          <w:bCs/>
+          <w:color w:val="000000"/>
+          <w:sz w:val="22"/>
+          <w:szCs w:val="22"/>
+        </w:rPr>
+        <w:t>}}</w:t>
       </w:r>
       <w:r>
         <w:rPr>
@@ -2585,6 +2870,15 @@
           <w:sz w:val="22"/>
           <w:szCs w:val="22"/>
         </w:rPr>
+        <w:t xml:space="preserve">%} {% </w:t>
+      </w:r>
+      <w:r>
+        <w:rPr>
+          <w:rFonts w:ascii="Barlow" w:eastAsia="Barlow" w:hAnsi="Barlow" w:cs="Barlow"/>
+          <w:color w:val="000000"/>
+          <w:sz w:val="22"/>
+          <w:szCs w:val="22"/>
+        </w:rPr>
         <w:t xml:space="preserve">if </w:t>
       </w:r>
       <w:proofErr w:type="spellStart"/>
@@ -2681,7 +2975,18 @@
           <w:sz w:val="22"/>
           <w:szCs w:val="22"/>
         </w:rPr>
-        <w:t>Date:</w:t>
+        <w:t>{{ date }}</w:t>
+      </w:r>
+      <w:r>
+        <w:rPr>
+          <w:rFonts w:ascii="Barlow" w:eastAsia="Barlow" w:hAnsi="Barlow" w:cs="Barlow"/>
+          <w:b/>
+          <w:bCs/>
+          <w:color w:val="000000"/>
+          <w:sz w:val="22"/>
+          <w:szCs w:val="22"/>
+        </w:rPr>
+        <w:t>:</w:t>
       </w:r>
       <w:r>
         <w:rPr>
@@ -2898,15 +3203,6 @@
           <w:sz w:val="22"/>
           <w:szCs w:val="22"/>
         </w:rPr>
-        <w:t xml:space="preserve"> %}</w:t>
-      </w:r>
-      <w:r>
-        <w:rPr>
-          <w:rFonts w:ascii="Barlow" w:eastAsia="Barlow" w:hAnsi="Barlow" w:cs="Barlow"/>
-          <w:color w:val="000000"/>
-          <w:sz w:val="22"/>
-          <w:szCs w:val="22"/>
-        </w:rPr>
         <w:t xml:space="preserve"> </w:t>
       </w:r>
       <w:proofErr w:type="gramStart"/>
@@ -2917,7 +3213,44 @@
           <w:sz w:val="22"/>
           <w:szCs w:val="22"/>
         </w:rPr>
-        <w:t xml:space="preserve">{{ </w:t>
+        <w:t>%}</w:t>
+      </w:r>
+      <w:r>
+        <w:rPr>
+          <w:rFonts w:ascii="Barlow" w:eastAsia="Barlow" w:hAnsi="Barlow" w:cs="Barlow"/>
+          <w:color w:val="000000"/>
+          <w:sz w:val="22"/>
+          <w:szCs w:val="22"/>
+        </w:rPr>
+        <w:t xml:space="preserve">  </w:t>
+      </w:r>
+      <w:r>
+        <w:rPr>
+          <w:rFonts w:ascii="Barlow" w:eastAsia="Barlow" w:hAnsi="Barlow" w:cs="Barlow"/>
+          <w:color w:val="000000"/>
+          <w:sz w:val="22"/>
+          <w:szCs w:val="22"/>
+        </w:rPr>
+        <w:t xml:space="preserve"> </w:t>
+      </w:r>
+      <w:proofErr w:type="gramEnd"/>
+      <w:r>
+        <w:rPr>
+          <w:rFonts w:ascii="Barlow" w:eastAsia="Barlow" w:hAnsi="Barlow" w:cs="Barlow"/>
+          <w:color w:val="000000"/>
+          <w:sz w:val="22"/>
+          <w:szCs w:val="22"/>
+        </w:rPr>
+        <w:t xml:space="preserve"> </w:t>
+      </w:r>
+      <w:r>
+        <w:rPr>
+          <w:rFonts w:ascii="Barlow" w:eastAsia="Barlow" w:hAnsi="Barlow" w:cs="Barlow"/>
+          <w:color w:val="000000"/>
+          <w:sz w:val="22"/>
+          <w:szCs w:val="22"/>
+        </w:rPr>
+        <w:t xml:space="preserve"> {{ </w:t>
       </w:r>
       <w:proofErr w:type="spellStart"/>
       <w:r>
@@ -2927,7 +3260,90 @@
           <w:sz w:val="22"/>
           <w:szCs w:val="22"/>
         </w:rPr>
-        <w:t>schange</w:t>
+        <w:t>schange.text</w:t>
+      </w:r>
+      <w:proofErr w:type="spellEnd"/>
+      <w:r>
+        <w:rPr>
+          <w:rFonts w:ascii="Barlow" w:eastAsia="Barlow" w:hAnsi="Barlow" w:cs="Barlow"/>
+          <w:color w:val="000000"/>
+          <w:sz w:val="22"/>
+          <w:szCs w:val="22"/>
+        </w:rPr>
+        <w:t xml:space="preserve"> }}</w:t>
+      </w:r>
+      <w:r>
+        <w:rPr>
+          <w:rFonts w:ascii="Barlow" w:eastAsia="Barlow" w:hAnsi="Barlow" w:cs="Barlow"/>
+          <w:color w:val="000000"/>
+          <w:sz w:val="22"/>
+          <w:szCs w:val="22"/>
+        </w:rPr>
+        <w:t xml:space="preserve"> </w:t>
+      </w:r>
+      <w:r>
+        <w:rPr>
+          <w:rFonts w:ascii="Barlow" w:eastAsia="Barlow" w:hAnsi="Barlow" w:cs="Barlow"/>
+          <w:color w:val="000000"/>
+          <w:sz w:val="22"/>
+          <w:szCs w:val="22"/>
+        </w:rPr>
+        <w:t>{% else %}</w:t>
+      </w:r>
+      <w:r>
+        <w:rPr>
+          <w:rFonts w:ascii="Barlow" w:eastAsia="Barlow" w:hAnsi="Barlow" w:cs="Barlow"/>
+          <w:color w:val="000000"/>
+          <w:sz w:val="22"/>
+          <w:szCs w:val="22"/>
+        </w:rPr>
+        <w:t xml:space="preserve"> T</w:t>
+      </w:r>
+      <w:r>
+        <w:rPr>
+          <w:rFonts w:ascii="Barlow" w:eastAsia="Barlow" w:hAnsi="Barlow" w:cs="Barlow"/>
+          <w:color w:val="000000"/>
+          <w:sz w:val="22"/>
+          <w:szCs w:val="22"/>
+        </w:rPr>
+        <w:t>here is no final comment about this description.</w:t>
+      </w:r>
+      <w:r>
+        <w:rPr>
+          <w:rFonts w:ascii="Barlow" w:eastAsia="Barlow" w:hAnsi="Barlow" w:cs="Barlow"/>
+          <w:color w:val="000000"/>
+          <w:sz w:val="22"/>
+          <w:szCs w:val="22"/>
+        </w:rPr>
+        <w:t xml:space="preserve"> </w:t>
+      </w:r>
+      <w:r>
+        <w:rPr>
+          <w:rFonts w:ascii="Barlow" w:eastAsia="Barlow" w:hAnsi="Barlow" w:cs="Barlow"/>
+          <w:color w:val="000000"/>
+          <w:sz w:val="22"/>
+          <w:szCs w:val="22"/>
+        </w:rPr>
+        <w:t xml:space="preserve">{% endif </w:t>
+      </w:r>
+      <w:proofErr w:type="gramStart"/>
+      <w:r>
+        <w:rPr>
+          <w:rFonts w:ascii="Barlow" w:eastAsia="Barlow" w:hAnsi="Barlow" w:cs="Barlow"/>
+          <w:color w:val="000000"/>
+          <w:sz w:val="22"/>
+          <w:szCs w:val="22"/>
+        </w:rPr>
+        <w:t xml:space="preserve">%} </w:t>
+      </w:r>
+      <w:r>
+        <w:rPr>
+          <w:rFonts w:ascii="Barlow" w:eastAsia="Barlow" w:hAnsi="Barlow" w:cs="Barlow"/>
+          <w:color w:val="000000"/>
+          <w:sz w:val="22"/>
+          <w:szCs w:val="22"/>
+        </w:rPr>
+        <w:t xml:space="preserve">  </w:t>
       </w:r>
       <w:proofErr w:type="gramEnd"/>
       <w:r>
@@ -2937,25 +3353,6 @@
           <w:sz w:val="22"/>
           <w:szCs w:val="22"/>
         </w:rPr>
-        <w:t>.text</w:t>
-      </w:r>
-      <w:proofErr w:type="spellEnd"/>
-      <w:r>
-        <w:rPr>
-          <w:rFonts w:ascii="Barlow" w:eastAsia="Barlow" w:hAnsi="Barlow" w:cs="Barlow"/>
-          <w:color w:val="000000"/>
-          <w:sz w:val="22"/>
-          <w:szCs w:val="22"/>
-        </w:rPr>
-        <w:t xml:space="preserve"> }}</w:t>
-      </w:r>
-      <w:r>
-        <w:rPr>
-          <w:rFonts w:ascii="Barlow" w:eastAsia="Barlow" w:hAnsi="Barlow" w:cs="Barlow"/>
-          <w:color w:val="000000"/>
-          <w:sz w:val="22"/>
-          <w:szCs w:val="22"/>
-        </w:rPr>
         <w:t xml:space="preserve"> </w:t>
       </w:r>
       <w:r>
@@ -2965,33 +3362,6 @@
           <w:sz w:val="22"/>
           <w:szCs w:val="22"/>
         </w:rPr>
-        <w:t>{% else %}</w:t>
-      </w:r>
-      <w:r>
-        <w:rPr>
-          <w:rFonts w:ascii="Barlow" w:eastAsia="Barlow" w:hAnsi="Barlow" w:cs="Barlow"/>
-          <w:color w:val="000000"/>
-          <w:sz w:val="22"/>
-          <w:szCs w:val="22"/>
-        </w:rPr>
-        <w:t xml:space="preserve"> T</w:t>
-      </w:r>
-      <w:r>
-        <w:rPr>
-          <w:rFonts w:ascii="Barlow" w:eastAsia="Barlow" w:hAnsi="Barlow" w:cs="Barlow"/>
-          <w:color w:val="000000"/>
-          <w:sz w:val="22"/>
-          <w:szCs w:val="22"/>
-        </w:rPr>
-        <w:t>here is no final comment about this description.</w:t>
-      </w:r>
-      <w:r>
-        <w:rPr>
-          <w:rFonts w:ascii="Barlow" w:eastAsia="Barlow" w:hAnsi="Barlow" w:cs="Barlow"/>
-          <w:color w:val="000000"/>
-          <w:sz w:val="22"/>
-          <w:szCs w:val="22"/>
-        </w:rPr>
         <w:t xml:space="preserve"> </w:t>
       </w:r>
       <w:r>
@@ -3002,24 +3372,6 @@
           <w:szCs w:val="22"/>
         </w:rPr>
         <w:t xml:space="preserve">{% endif %} </w:t>
-      </w:r>
-      <w:r>
-        <w:rPr>
-          <w:rFonts w:ascii="Barlow" w:eastAsia="Barlow" w:hAnsi="Barlow" w:cs="Barlow"/>
-          <w:color w:val="000000"/>
-          <w:sz w:val="22"/>
-          <w:szCs w:val="22"/>
-        </w:rPr>
-        <w:t xml:space="preserve">  </w:t>
-      </w:r>
-      <w:r>
-        <w:rPr>
-          <w:rFonts w:ascii="Barlow" w:eastAsia="Barlow" w:hAnsi="Barlow" w:cs="Barlow"/>
-          <w:color w:val="000000"/>
-          <w:sz w:val="22"/>
-          <w:szCs w:val="22"/>
-        </w:rPr>
-        <w:t xml:space="preserve"> </w:t>
       </w:r>
       <w:r>
         <w:rPr>
@@ -3074,6 +3426,7 @@
           <w:rFonts w:ascii="inherit" w:hAnsi="inherit" w:cs="Courier New"/>
           <w:sz w:val="20"/>
           <w:szCs w:val="20"/>
+          <w:u w:val="single"/>
           <w:bdr w:val="none" w:sz="0" w:space="0" w:color="auto" w:frame="1"/>
           <w:lang w:eastAsia="es-ES"/>
         </w:rPr>
@@ -3497,10 +3850,57 @@
         <w:color w:val="000000"/>
       </w:rPr>
       <w:drawing>
-        <wp:inline distT="0" distB="0" distL="0" distR="0" wp14:anchorId="74FC716B" wp14:editId="0BE065F5">
+        <wp:inline distT="0" distB="0" distL="0" distR="0" wp14:anchorId="74FC716B" wp14:editId="751D8827">
+          <wp:extent cx="2419350" cy="674932"/>
+          <wp:effectExtent l="0" t="0" r="0" b="0"/>
+          <wp:docPr id="56" name="image2.png"/>
+          <wp:cNvGraphicFramePr/>
+          <a:graphic xmlns:a="http://schemas.openxmlformats.org/drawingml/2006/main">
+            <a:graphicData uri="http://schemas.openxmlformats.org/drawingml/2006/picture">
+              <pic:pic xmlns:pic="http://schemas.openxmlformats.org/drawingml/2006/picture">
+                <pic:nvPicPr>
+                  <pic:cNvPr id="0" name="image2.png"/>
+                  <pic:cNvPicPr preferRelativeResize="0"/>
+                </pic:nvPicPr>
+                <pic:blipFill rotWithShape="1">
+                  <a:blip r:embed="rId2"/>
+                  <a:srcRect l="38593" r="24021"/>
+                  <a:stretch/>
+                </pic:blipFill>
+                <pic:spPr bwMode="auto">
+                  <a:xfrm>
+                    <a:off x="0" y="0"/>
+                    <a:ext cx="2421509" cy="675534"/>
+                  </a:xfrm>
+                  <a:prstGeom prst="rect">
+                    <a:avLst/>
+                  </a:prstGeom>
+                  <a:ln>
+                    <a:noFill/>
+                  </a:ln>
+                  <a:extLst>
+                    <a:ext uri="{53640926-AAD7-44D8-BBD7-CCE9431645EC}">
+                      <a14:shadowObscured xmlns:a14="http://schemas.microsoft.com/office/drawing/2010/main"/>
+                    </a:ext>
+                  </a:extLst>
+                </pic:spPr>
+              </pic:pic>
+            </a:graphicData>
+          </a:graphic>
+        </wp:inline>
+      </w:drawing>
+    </w:r>
+    <w:r>
+      <w:rPr>
+        <w:rFonts w:ascii="Helvetica Neue" w:eastAsia="Helvetica Neue" w:hAnsi="Helvetica Neue" w:cs="Helvetica Neue"/>
+        <w:noProof/>
+        <w:color w:val="000000"/>
+      </w:rPr>
+      <w:drawing>
+        <wp:inline distT="0" distB="0" distL="0" distR="0" wp14:anchorId="7A5759F7" wp14:editId="042363BA">
           <wp:extent cx="3974262" cy="675005"/>
           <wp:effectExtent l="0" t="0" r="0" b="0"/>
-          <wp:docPr id="56" name="image2.png"/>
+          <wp:docPr id="1" name="image2.png"/>
           <wp:cNvGraphicFramePr/>
           <a:graphic xmlns:a="http://schemas.openxmlformats.org/drawingml/2006/main">
             <a:graphicData uri="http://schemas.openxmlformats.org/drawingml/2006/picture">

</xml_diff>

<commit_message>
Fixing delete annotation, links report
</commit_message>
<xml_diff>
--- a/app/static/servicepediaReport_template.docx
+++ b/app/static/servicepediaReport_template.docx
@@ -2118,6 +2118,7 @@
           <w:color w:val="000000"/>
           <w:sz w:val="22"/>
           <w:szCs w:val="22"/>
+          <w:u w:val="single"/>
         </w:rPr>
       </w:pPr>
     </w:p>
@@ -2215,7 +2216,7 @@
           <w:sz w:val="22"/>
           <w:szCs w:val="22"/>
         </w:rPr>
-        <w:t xml:space="preserve">{{ </w:t>
+        <w:t xml:space="preserve">{{r </w:t>
       </w:r>
       <w:proofErr w:type="spellStart"/>
       <w:r>
@@ -2234,7 +2235,7 @@
           <w:sz w:val="22"/>
           <w:szCs w:val="22"/>
         </w:rPr>
-        <w:t>uri</w:t>
+        <w:t>enlaceRich</w:t>
       </w:r>
       <w:proofErr w:type="spellEnd"/>
       <w:r>
@@ -2244,8 +2245,25 @@
           <w:sz w:val="22"/>
           <w:szCs w:val="22"/>
         </w:rPr>
-        <w:t xml:space="preserve"> }}</w:t>
-      </w:r>
+        <w:t>}}</w:t>
+      </w:r>
+    </w:p>
+    <w:p>
+      <w:pPr>
+        <w:pBdr>
+          <w:top w:val="nil"/>
+          <w:left w:val="nil"/>
+          <w:bottom w:val="nil"/>
+          <w:right w:val="nil"/>
+          <w:between w:val="nil"/>
+        </w:pBdr>
+        <w:rPr>
+          <w:rStyle w:val="Hipervnculo"/>
+          <w:rFonts w:ascii="Barlow" w:eastAsia="Barlow" w:hAnsi="Barlow" w:cs="Barlow"/>
+          <w:sz w:val="22"/>
+          <w:szCs w:val="22"/>
+        </w:rPr>
+      </w:pPr>
     </w:p>
     <w:p>
       <w:pPr>
@@ -4318,10 +4336,10 @@
       </w:rPr>
     </w:lvl>
   </w:abstractNum>
-  <w:num w:numId="1">
+  <w:num w:numId="1" w16cid:durableId="1819572691">
     <w:abstractNumId w:val="1"/>
   </w:num>
-  <w:num w:numId="2">
+  <w:num w:numId="2" w16cid:durableId="1148009768">
     <w:abstractNumId w:val="0"/>
     <w:lvlOverride w:ilvl="0">
       <w:lvl w:ilvl="0">
@@ -4341,7 +4359,7 @@
       </w:lvl>
     </w:lvlOverride>
   </w:num>
-  <w:num w:numId="3">
+  <w:num w:numId="3" w16cid:durableId="442305135">
     <w:abstractNumId w:val="2"/>
   </w:num>
 </w:numbering>

</xml_diff>

<commit_message>
Fix Ver annotaciones por estados
</commit_message>
<xml_diff>
--- a/app/static/servicepediaReport_template.docx
+++ b/app/static/servicepediaReport_template.docx
@@ -2213,6 +2213,7 @@
         <w:rPr>
           <w:rStyle w:val="Hipervnculo"/>
           <w:rFonts w:ascii="Barlow" w:eastAsia="Barlow" w:hAnsi="Barlow" w:cs="Barlow"/>
+          <w:color w:val="1F4F69" w:themeColor="accent1" w:themeShade="80"/>
           <w:sz w:val="22"/>
           <w:szCs w:val="22"/>
         </w:rPr>
@@ -2223,25 +2224,18 @@
         <w:rPr>
           <w:rStyle w:val="Hipervnculo"/>
           <w:rFonts w:ascii="Barlow" w:eastAsia="Barlow" w:hAnsi="Barlow" w:cs="Barlow"/>
-          <w:sz w:val="22"/>
-          <w:szCs w:val="22"/>
-        </w:rPr>
-        <w:t>annotation.</w:t>
-      </w:r>
+          <w:color w:val="1F4F69" w:themeColor="accent1" w:themeShade="80"/>
+          <w:sz w:val="22"/>
+          <w:szCs w:val="22"/>
+        </w:rPr>
+        <w:t>annotation.enlaceRich</w:t>
+      </w:r>
+      <w:proofErr w:type="spellEnd"/>
       <w:r>
         <w:rPr>
           <w:rStyle w:val="Hipervnculo"/>
           <w:rFonts w:ascii="Barlow" w:eastAsia="Barlow" w:hAnsi="Barlow" w:cs="Barlow"/>
-          <w:sz w:val="22"/>
-          <w:szCs w:val="22"/>
-        </w:rPr>
-        <w:t>enlaceRich</w:t>
-      </w:r>
-      <w:proofErr w:type="spellEnd"/>
-      <w:r>
-        <w:rPr>
-          <w:rStyle w:val="Hipervnculo"/>
-          <w:rFonts w:ascii="Barlow" w:eastAsia="Barlow" w:hAnsi="Barlow" w:cs="Barlow"/>
+          <w:color w:val="1F4F69" w:themeColor="accent1" w:themeShade="80"/>
           <w:sz w:val="22"/>
           <w:szCs w:val="22"/>
         </w:rPr>
@@ -2393,6 +2387,7 @@
           <w:color w:val="000000"/>
           <w:sz w:val="22"/>
           <w:szCs w:val="22"/>
+          <w:u w:val="single"/>
         </w:rPr>
       </w:pPr>
       <w:proofErr w:type="gramStart"/>

</xml_diff>

<commit_message>
Fixing sharing redirect link to Annonimous collaborator
</commit_message>
<xml_diff>
--- a/app/static/servicepediaReport_template.docx
+++ b/app/static/servicepediaReport_template.docx
@@ -2679,6 +2679,434 @@
         </w:rPr>
         <w:t xml:space="preserve">  </w:t>
       </w:r>
+      <w:r>
+        <w:rPr>
+          <w:rFonts w:ascii="Barlow" w:eastAsia="Barlow" w:hAnsi="Barlow" w:cs="Barlow"/>
+          <w:color w:val="000000"/>
+          <w:sz w:val="22"/>
+          <w:szCs w:val="22"/>
+        </w:rPr>
+        <w:tab/>
+      </w:r>
+      <w:r>
+        <w:rPr>
+          <w:rFonts w:ascii="Barlow" w:eastAsia="Barlow" w:hAnsi="Barlow" w:cs="Barlow"/>
+          <w:color w:val="000000"/>
+          <w:sz w:val="22"/>
+          <w:szCs w:val="22"/>
+        </w:rPr>
+        <w:tab/>
+      </w:r>
+      <w:r>
+        <w:rPr>
+          <w:rFonts w:ascii="Barlow" w:eastAsia="Barlow" w:hAnsi="Barlow" w:cs="Barlow"/>
+          <w:color w:val="000000"/>
+          <w:sz w:val="22"/>
+          <w:szCs w:val="22"/>
+        </w:rPr>
+        <w:tab/>
+      </w:r>
+      <w:r>
+        <w:rPr>
+          <w:rFonts w:ascii="Barlow" w:eastAsia="Barlow" w:hAnsi="Barlow" w:cs="Barlow"/>
+          <w:color w:val="000000"/>
+          <w:sz w:val="22"/>
+          <w:szCs w:val="22"/>
+        </w:rPr>
+        <w:tab/>
+      </w:r>
+      <w:r>
+        <w:rPr>
+          <w:rFonts w:ascii="Barlow" w:eastAsia="Barlow" w:hAnsi="Barlow" w:cs="Barlow"/>
+          <w:color w:val="000000"/>
+          <w:sz w:val="22"/>
+          <w:szCs w:val="22"/>
+        </w:rPr>
+        <w:tab/>
+      </w:r>
+      <w:r>
+        <w:rPr>
+          <w:rFonts w:ascii="Barlow" w:eastAsia="Barlow" w:hAnsi="Barlow" w:cs="Barlow"/>
+          <w:color w:val="000000"/>
+          <w:sz w:val="22"/>
+          <w:szCs w:val="22"/>
+        </w:rPr>
+        <w:tab/>
+      </w:r>
+    </w:p>
+    <w:p>
+      <w:pPr>
+        <w:pBdr>
+          <w:top w:val="nil"/>
+          <w:left w:val="nil"/>
+          <w:bottom w:val="dotted" w:sz="24" w:space="1" w:color="auto"/>
+          <w:right w:val="nil"/>
+          <w:between w:val="nil"/>
+        </w:pBdr>
+        <w:rPr>
+          <w:rFonts w:ascii="Barlow" w:eastAsia="Barlow" w:hAnsi="Barlow" w:cs="Barlow"/>
+          <w:color w:val="000000"/>
+          <w:sz w:val="22"/>
+          <w:szCs w:val="22"/>
+        </w:rPr>
+      </w:pPr>
+      <w:r>
+        <w:rPr>
+          <w:rFonts w:ascii="Barlow" w:eastAsia="Barlow" w:hAnsi="Barlow" w:cs="Barlow"/>
+          <w:color w:val="000000"/>
+          <w:sz w:val="22"/>
+          <w:szCs w:val="22"/>
+        </w:rPr>
+        <w:t xml:space="preserve">{% for </w:t>
+      </w:r>
+      <w:proofErr w:type="spellStart"/>
+      <w:r>
+        <w:rPr>
+          <w:rFonts w:ascii="Barlow" w:eastAsia="Barlow" w:hAnsi="Barlow" w:cs="Barlow"/>
+          <w:color w:val="000000"/>
+          <w:sz w:val="22"/>
+          <w:szCs w:val="22"/>
+          <w:u w:val="single"/>
+        </w:rPr>
+        <w:t>itemreply</w:t>
+      </w:r>
+      <w:proofErr w:type="spellEnd"/>
+      <w:r>
+        <w:rPr>
+          <w:rFonts w:ascii="Barlow" w:eastAsia="Barlow" w:hAnsi="Barlow" w:cs="Barlow"/>
+          <w:color w:val="000000"/>
+          <w:sz w:val="22"/>
+          <w:szCs w:val="22"/>
+        </w:rPr>
+        <w:t xml:space="preserve"> in </w:t>
+      </w:r>
+      <w:proofErr w:type="spellStart"/>
+      <w:proofErr w:type="gramStart"/>
+      <w:r>
+        <w:rPr>
+          <w:rFonts w:ascii="Barlow" w:eastAsia="Barlow" w:hAnsi="Barlow" w:cs="Barlow"/>
+          <w:color w:val="000000"/>
+          <w:sz w:val="22"/>
+          <w:szCs w:val="22"/>
+        </w:rPr>
+        <w:t>annotation.</w:t>
+      </w:r>
+      <w:r>
+        <w:rPr>
+          <w:rFonts w:ascii="Barlow" w:eastAsia="Barlow" w:hAnsi="Barlow" w:cs="Barlow"/>
+          <w:color w:val="000000"/>
+          <w:sz w:val="22"/>
+          <w:szCs w:val="22"/>
+        </w:rPr>
+        <w:t>replies</w:t>
+      </w:r>
+      <w:proofErr w:type="spellEnd"/>
+      <w:proofErr w:type="gramEnd"/>
+      <w:r>
+        <w:rPr>
+          <w:rFonts w:ascii="Barlow" w:eastAsia="Barlow" w:hAnsi="Barlow" w:cs="Barlow"/>
+          <w:color w:val="000000"/>
+          <w:sz w:val="22"/>
+          <w:szCs w:val="22"/>
+        </w:rPr>
+        <w:t xml:space="preserve"> %}</w:t>
+      </w:r>
+    </w:p>
+    <w:p>
+      <w:pPr>
+        <w:pBdr>
+          <w:top w:val="nil"/>
+          <w:left w:val="nil"/>
+          <w:bottom w:val="dotted" w:sz="24" w:space="1" w:color="auto"/>
+          <w:right w:val="nil"/>
+          <w:between w:val="nil"/>
+        </w:pBdr>
+        <w:rPr>
+          <w:rFonts w:ascii="Barlow" w:eastAsia="Barlow" w:hAnsi="Barlow" w:cs="Barlow"/>
+          <w:color w:val="000000"/>
+          <w:sz w:val="22"/>
+          <w:szCs w:val="22"/>
+        </w:rPr>
+      </w:pPr>
+      <w:proofErr w:type="gramStart"/>
+      <w:r>
+        <w:rPr>
+          <w:rFonts w:ascii="Barlow" w:eastAsia="Barlow" w:hAnsi="Barlow" w:cs="Barlow"/>
+          <w:b/>
+          <w:bCs/>
+          <w:i/>
+          <w:iCs/>
+          <w:color w:val="000000"/>
+        </w:rPr>
+        <w:t xml:space="preserve">{{ </w:t>
+      </w:r>
+      <w:proofErr w:type="spellStart"/>
+      <w:r>
+        <w:rPr>
+          <w:rFonts w:ascii="Barlow" w:eastAsia="Barlow" w:hAnsi="Barlow" w:cs="Barlow"/>
+          <w:b/>
+          <w:bCs/>
+          <w:i/>
+          <w:iCs/>
+          <w:color w:val="000000"/>
+        </w:rPr>
+        <w:t>itemreply</w:t>
+      </w:r>
+      <w:proofErr w:type="gramEnd"/>
+      <w:r>
+        <w:rPr>
+          <w:rFonts w:ascii="Barlow" w:eastAsia="Barlow" w:hAnsi="Barlow" w:cs="Barlow"/>
+          <w:b/>
+          <w:bCs/>
+          <w:i/>
+          <w:iCs/>
+          <w:color w:val="000000"/>
+        </w:rPr>
+        <w:t>.user</w:t>
+      </w:r>
+      <w:proofErr w:type="spellEnd"/>
+      <w:r>
+        <w:rPr>
+          <w:rFonts w:ascii="Barlow" w:eastAsia="Barlow" w:hAnsi="Barlow" w:cs="Barlow"/>
+          <w:b/>
+          <w:bCs/>
+          <w:i/>
+          <w:iCs/>
+          <w:color w:val="000000"/>
+        </w:rPr>
+        <w:t xml:space="preserve"> }}</w:t>
+      </w:r>
+      <w:r>
+        <w:rPr>
+          <w:rFonts w:ascii="Barlow" w:eastAsia="Barlow" w:hAnsi="Barlow" w:cs="Barlow"/>
+          <w:b/>
+          <w:bCs/>
+          <w:i/>
+          <w:iCs/>
+          <w:color w:val="000000"/>
+        </w:rPr>
+        <w:t>.</w:t>
+      </w:r>
+      <w:r>
+        <w:rPr>
+          <w:rFonts w:ascii="Barlow" w:eastAsia="Barlow" w:hAnsi="Barlow" w:cs="Barlow"/>
+          <w:i/>
+          <w:iCs/>
+          <w:color w:val="000000"/>
+        </w:rPr>
+        <w:t xml:space="preserve"> </w:t>
+      </w:r>
+      <w:proofErr w:type="gramStart"/>
+      <w:r>
+        <w:rPr>
+          <w:rFonts w:ascii="Barlow" w:eastAsia="Barlow" w:hAnsi="Barlow" w:cs="Barlow"/>
+          <w:color w:val="000000"/>
+          <w:sz w:val="22"/>
+          <w:szCs w:val="22"/>
+        </w:rPr>
+        <w:t xml:space="preserve">{{ </w:t>
+      </w:r>
+      <w:proofErr w:type="spellStart"/>
+      <w:r>
+        <w:rPr>
+          <w:rFonts w:ascii="Barlow" w:eastAsia="Barlow" w:hAnsi="Barlow" w:cs="Barlow"/>
+          <w:color w:val="000000"/>
+          <w:sz w:val="22"/>
+          <w:szCs w:val="22"/>
+        </w:rPr>
+        <w:t>Itemreply.text</w:t>
+      </w:r>
+      <w:proofErr w:type="spellEnd"/>
+      <w:proofErr w:type="gramEnd"/>
+      <w:r>
+        <w:rPr>
+          <w:rFonts w:ascii="Barlow" w:eastAsia="Barlow" w:hAnsi="Barlow" w:cs="Barlow"/>
+          <w:color w:val="000000"/>
+          <w:sz w:val="22"/>
+          <w:szCs w:val="22"/>
+        </w:rPr>
+        <w:t xml:space="preserve"> </w:t>
+      </w:r>
+      <w:r>
+        <w:rPr>
+          <w:rFonts w:ascii="Barlow" w:eastAsia="Barlow" w:hAnsi="Barlow" w:cs="Barlow"/>
+          <w:color w:val="000000"/>
+          <w:sz w:val="22"/>
+          <w:szCs w:val="22"/>
+        </w:rPr>
+        <w:t>}}</w:t>
+      </w:r>
+    </w:p>
+    <w:p>
+      <w:pPr>
+        <w:pBdr>
+          <w:top w:val="nil"/>
+          <w:left w:val="nil"/>
+          <w:bottom w:val="dotted" w:sz="24" w:space="1" w:color="auto"/>
+          <w:right w:val="nil"/>
+          <w:between w:val="nil"/>
+        </w:pBdr>
+        <w:rPr>
+          <w:rFonts w:ascii="Barlow" w:eastAsia="Barlow" w:hAnsi="Barlow" w:cs="Barlow"/>
+          <w:color w:val="000000"/>
+          <w:sz w:val="22"/>
+          <w:szCs w:val="22"/>
+        </w:rPr>
+      </w:pPr>
+    </w:p>
+    <w:p>
+      <w:pPr>
+        <w:pBdr>
+          <w:top w:val="nil"/>
+          <w:left w:val="nil"/>
+          <w:bottom w:val="dotted" w:sz="24" w:space="1" w:color="auto"/>
+          <w:right w:val="nil"/>
+          <w:between w:val="nil"/>
+        </w:pBdr>
+        <w:rPr>
+          <w:rFonts w:ascii="Barlow" w:eastAsia="Barlow" w:hAnsi="Barlow" w:cs="Barlow"/>
+          <w:color w:val="000000"/>
+          <w:sz w:val="22"/>
+          <w:szCs w:val="22"/>
+        </w:rPr>
+      </w:pPr>
+      <w:r>
+        <w:rPr>
+          <w:rFonts w:ascii="Barlow" w:eastAsia="Barlow" w:hAnsi="Barlow" w:cs="Barlow"/>
+          <w:color w:val="000000"/>
+          <w:sz w:val="22"/>
+          <w:szCs w:val="22"/>
+        </w:rPr>
+        <w:t>---------------------------------------------------------------------------------------------------------------------</w:t>
+      </w:r>
+    </w:p>
+    <w:p>
+      <w:pPr>
+        <w:pBdr>
+          <w:top w:val="nil"/>
+          <w:left w:val="nil"/>
+          <w:bottom w:val="dotted" w:sz="24" w:space="1" w:color="auto"/>
+          <w:right w:val="nil"/>
+          <w:between w:val="nil"/>
+        </w:pBdr>
+        <w:rPr>
+          <w:rFonts w:ascii="Barlow" w:eastAsia="Barlow" w:hAnsi="Barlow" w:cs="Barlow"/>
+          <w:color w:val="000000"/>
+          <w:sz w:val="22"/>
+          <w:szCs w:val="22"/>
+        </w:rPr>
+      </w:pPr>
+    </w:p>
+    <w:p>
+      <w:pPr>
+        <w:pBdr>
+          <w:top w:val="nil"/>
+          <w:left w:val="nil"/>
+          <w:bottom w:val="dotted" w:sz="24" w:space="1" w:color="auto"/>
+          <w:right w:val="nil"/>
+          <w:between w:val="nil"/>
+        </w:pBdr>
+        <w:rPr>
+          <w:rFonts w:ascii="Barlow" w:eastAsia="Barlow" w:hAnsi="Barlow" w:cs="Barlow"/>
+          <w:color w:val="000000"/>
+          <w:sz w:val="22"/>
+          <w:szCs w:val="22"/>
+        </w:rPr>
+      </w:pPr>
+      <w:r>
+        <w:rPr>
+          <w:rFonts w:ascii="inherit" w:hAnsi="inherit" w:cs="Courier New"/>
+          <w:sz w:val="20"/>
+          <w:szCs w:val="20"/>
+          <w:bdr w:val="none" w:sz="0" w:space="0" w:color="auto" w:frame="1"/>
+          <w:lang w:eastAsia="es-ES"/>
+        </w:rPr>
+        <w:t xml:space="preserve">{% </w:t>
+      </w:r>
+      <w:proofErr w:type="spellStart"/>
+      <w:r>
+        <w:rPr>
+          <w:rFonts w:ascii="inherit" w:hAnsi="inherit" w:cs="Courier New"/>
+          <w:sz w:val="20"/>
+          <w:szCs w:val="20"/>
+          <w:bdr w:val="none" w:sz="0" w:space="0" w:color="auto" w:frame="1"/>
+          <w:lang w:eastAsia="es-ES"/>
+        </w:rPr>
+        <w:t>endfor</w:t>
+      </w:r>
+      <w:proofErr w:type="spellEnd"/>
+      <w:r>
+        <w:rPr>
+          <w:rFonts w:ascii="inherit" w:hAnsi="inherit" w:cs="Courier New"/>
+          <w:sz w:val="20"/>
+          <w:szCs w:val="20"/>
+          <w:bdr w:val="none" w:sz="0" w:space="0" w:color="auto" w:frame="1"/>
+          <w:lang w:eastAsia="es-ES"/>
+        </w:rPr>
+        <w:t xml:space="preserve"> %}</w:t>
+      </w:r>
+    </w:p>
+    <w:p>
+      <w:pPr>
+        <w:pBdr>
+          <w:top w:val="nil"/>
+          <w:left w:val="nil"/>
+          <w:bottom w:val="dotted" w:sz="24" w:space="1" w:color="auto"/>
+          <w:right w:val="nil"/>
+          <w:between w:val="nil"/>
+        </w:pBdr>
+        <w:rPr>
+          <w:rFonts w:ascii="Barlow" w:eastAsia="Barlow" w:hAnsi="Barlow" w:cs="Barlow"/>
+          <w:color w:val="000000"/>
+          <w:sz w:val="22"/>
+          <w:szCs w:val="22"/>
+        </w:rPr>
+      </w:pPr>
+    </w:p>
+    <w:p>
+      <w:pPr>
+        <w:pBdr>
+          <w:top w:val="nil"/>
+          <w:left w:val="nil"/>
+          <w:bottom w:val="nil"/>
+          <w:right w:val="nil"/>
+          <w:between w:val="nil"/>
+        </w:pBdr>
+        <w:rPr>
+          <w:rFonts w:ascii="Barlow" w:eastAsia="Barlow" w:hAnsi="Barlow" w:cs="Barlow"/>
+          <w:color w:val="000000"/>
+          <w:sz w:val="22"/>
+          <w:szCs w:val="22"/>
+        </w:rPr>
+      </w:pPr>
+      <w:r>
+        <w:rPr>
+          <w:rFonts w:ascii="Barlow" w:eastAsia="Barlow" w:hAnsi="Barlow" w:cs="Barlow"/>
+          <w:color w:val="000000"/>
+          <w:sz w:val="22"/>
+          <w:szCs w:val="22"/>
+        </w:rPr>
+        <w:t xml:space="preserve">  </w:t>
+      </w:r>
+    </w:p>
+    <w:p>
+      <w:pPr>
+        <w:pBdr>
+          <w:top w:val="nil"/>
+          <w:left w:val="nil"/>
+          <w:bottom w:val="nil"/>
+          <w:right w:val="nil"/>
+          <w:between w:val="nil"/>
+        </w:pBdr>
+        <w:rPr>
+          <w:rFonts w:ascii="Barlow" w:eastAsia="Barlow" w:hAnsi="Barlow" w:cs="Barlow"/>
+          <w:b/>
+          <w:bCs/>
+          <w:color w:val="000000"/>
+          <w:sz w:val="22"/>
+          <w:szCs w:val="22"/>
+        </w:rPr>
+      </w:pPr>
     </w:p>
     <w:p>
       <w:pPr>
@@ -3151,6 +3579,7 @@
           <w:sz w:val="22"/>
           <w:szCs w:val="22"/>
         </w:rPr>
+        <w:lastRenderedPageBreak/>
         <w:br/>
       </w:r>
       <w:r>

</xml_diff>

<commit_message>
Including rabbit in docker
</commit_message>
<xml_diff>
--- a/app/static/servicepediaReport_template.docx
+++ b/app/static/servicepediaReport_template.docx
@@ -1,6 +1,6 @@
 
 <file path=word/document.xml><?xml version="1.0" encoding="utf-8"?>
-<w:document xmlns:wpc="http://schemas.microsoft.com/office/word/2010/wordprocessingCanvas" xmlns:cx="http://schemas.microsoft.com/office/drawing/2014/chartex" xmlns:cx1="http://schemas.microsoft.com/office/drawing/2015/9/8/chartex" xmlns:cx2="http://schemas.microsoft.com/office/drawing/2015/10/21/chartex" xmlns:cx3="http://schemas.microsoft.com/office/drawing/2016/5/9/chartex" xmlns:cx4="http://schemas.microsoft.com/office/drawing/2016/5/10/chartex" xmlns:cx5="http://schemas.microsoft.com/office/drawing/2016/5/11/chartex" xmlns:cx6="http://schemas.microsoft.com/office/drawing/2016/5/12/chartex" xmlns:cx7="http://schemas.microsoft.com/office/drawing/2016/5/13/chartex" xmlns:cx8="http://schemas.microsoft.com/office/drawing/2016/5/14/chartex" xmlns:mc="http://schemas.openxmlformats.org/markup-compatibility/2006" xmlns:aink="http://schemas.microsoft.com/office/drawing/2016/ink" xmlns:am3d="http://schemas.microsoft.com/office/drawing/2017/model3d" xmlns:o="urn:schemas-microsoft-com:office:office" xmlns:r="http://schemas.openxmlformats.org/officeDocument/2006/relationships" xmlns:m="http://schemas.openxmlformats.org/officeDocument/2006/math" xmlns:v="urn:schemas-microsoft-com:vml" xmlns:wp14="http://schemas.microsoft.com/office/word/2010/wordprocessingDrawing" xmlns:wp="http://schemas.openxmlformats.org/drawingml/2006/wordprocessingDrawing" xmlns:w10="urn:schemas-microsoft-com:office:word" xmlns:w="http://schemas.openxmlformats.org/wordprocessingml/2006/main" xmlns:w14="http://schemas.microsoft.com/office/word/2010/wordml" xmlns:w15="http://schemas.microsoft.com/office/word/2012/wordml" xmlns:w16cex="http://schemas.microsoft.com/office/word/2018/wordml/cex" xmlns:w16cid="http://schemas.microsoft.com/office/word/2016/wordml/cid" xmlns:w16="http://schemas.microsoft.com/office/word/2018/wordml" xmlns:w16sdtdh="http://schemas.microsoft.com/office/word/2020/wordml/sdtdatahash" xmlns:w16se="http://schemas.microsoft.com/office/word/2015/wordml/symex" xmlns:wpg="http://schemas.microsoft.com/office/word/2010/wordprocessingGroup" xmlns:wpi="http://schemas.microsoft.com/office/word/2010/wordprocessingInk" xmlns:wne="http://schemas.microsoft.com/office/word/2006/wordml" xmlns:wps="http://schemas.microsoft.com/office/word/2010/wordprocessingShape" mc:Ignorable="w14 w15 w16se w16cid w16 w16cex w16sdtdh wp14">
+<w:document xmlns:wpc="http://schemas.microsoft.com/office/word/2010/wordprocessingCanvas" xmlns:cx="http://schemas.microsoft.com/office/drawing/2014/chartex" xmlns:cx1="http://schemas.microsoft.com/office/drawing/2015/9/8/chartex" xmlns:cx2="http://schemas.microsoft.com/office/drawing/2015/10/21/chartex" xmlns:cx3="http://schemas.microsoft.com/office/drawing/2016/5/9/chartex" xmlns:cx4="http://schemas.microsoft.com/office/drawing/2016/5/10/chartex" xmlns:cx5="http://schemas.microsoft.com/office/drawing/2016/5/11/chartex" xmlns:cx6="http://schemas.microsoft.com/office/drawing/2016/5/12/chartex" xmlns:cx7="http://schemas.microsoft.com/office/drawing/2016/5/13/chartex" xmlns:cx8="http://schemas.microsoft.com/office/drawing/2016/5/14/chartex" xmlns:mc="http://schemas.openxmlformats.org/markup-compatibility/2006" xmlns:aink="http://schemas.microsoft.com/office/drawing/2016/ink" xmlns:am3d="http://schemas.microsoft.com/office/drawing/2017/model3d" xmlns:o="urn:schemas-microsoft-com:office:office" xmlns:oel="http://schemas.microsoft.com/office/2019/extlst" xmlns:r="http://schemas.openxmlformats.org/officeDocument/2006/relationships" xmlns:m="http://schemas.openxmlformats.org/officeDocument/2006/math" xmlns:v="urn:schemas-microsoft-com:vml" xmlns:wp14="http://schemas.microsoft.com/office/word/2010/wordprocessingDrawing" xmlns:wp="http://schemas.openxmlformats.org/drawingml/2006/wordprocessingDrawing" xmlns:w10="urn:schemas-microsoft-com:office:word" xmlns:w="http://schemas.openxmlformats.org/wordprocessingml/2006/main" xmlns:w14="http://schemas.microsoft.com/office/word/2010/wordml" xmlns:w15="http://schemas.microsoft.com/office/word/2012/wordml" xmlns:w16cex="http://schemas.microsoft.com/office/word/2018/wordml/cex" xmlns:w16cid="http://schemas.microsoft.com/office/word/2016/wordml/cid" xmlns:w16="http://schemas.microsoft.com/office/word/2018/wordml" xmlns:w16sdtdh="http://schemas.microsoft.com/office/word/2020/wordml/sdtdatahash" xmlns:w16se="http://schemas.microsoft.com/office/word/2015/wordml/symex" xmlns:wpg="http://schemas.microsoft.com/office/word/2010/wordprocessingGroup" xmlns:wpi="http://schemas.microsoft.com/office/word/2010/wordprocessingInk" xmlns:wne="http://schemas.microsoft.com/office/word/2006/wordml" xmlns:wps="http://schemas.microsoft.com/office/word/2010/wordprocessingShape" mc:Ignorable="w14 w15 w16se w16cid w16 w16cex w16sdtdh wp14">
   <w:body>
     <w:sdt>
       <w:sdtPr>
@@ -869,6 +869,7 @@
         <w:jc w:val="center"/>
         <w:rPr>
           <w:rStyle w:val="Referenciaintensa"/>
+          <w:rFonts w:ascii="Calibri" w:hAnsi="Calibri" w:cs="Calibri"/>
           <w:sz w:val="40"/>
           <w:szCs w:val="40"/>
         </w:rPr>
@@ -877,6 +878,7 @@
       <w:r>
         <w:rPr>
           <w:rStyle w:val="Referenciaintensa"/>
+          <w:rFonts w:ascii="Calibri" w:hAnsi="Calibri" w:cs="Calibri"/>
           <w:sz w:val="40"/>
           <w:szCs w:val="40"/>
         </w:rPr>
@@ -886,6 +888,7 @@
       <w:r>
         <w:rPr>
           <w:rStyle w:val="Referenciaintensa"/>
+          <w:rFonts w:ascii="Calibri" w:hAnsi="Calibri" w:cs="Calibri"/>
           <w:sz w:val="40"/>
           <w:szCs w:val="40"/>
         </w:rPr>
@@ -895,6 +898,7 @@
       <w:r>
         <w:rPr>
           <w:rStyle w:val="Referenciaintensa"/>
+          <w:rFonts w:ascii="Calibri" w:hAnsi="Calibri" w:cs="Calibri"/>
           <w:sz w:val="40"/>
           <w:szCs w:val="40"/>
         </w:rPr>
@@ -904,6 +908,7 @@
       <w:r>
         <w:rPr>
           <w:rStyle w:val="Referenciaintensa"/>
+          <w:rFonts w:ascii="Calibri" w:hAnsi="Calibri" w:cs="Calibri"/>
           <w:sz w:val="40"/>
           <w:szCs w:val="40"/>
         </w:rPr>
@@ -920,7 +925,7 @@
           <w:between w:val="nil"/>
         </w:pBdr>
         <w:rPr>
-          <w:rFonts w:ascii="Barlow" w:eastAsia="Barlow" w:hAnsi="Barlow" w:cs="Barlow"/>
+          <w:rFonts w:ascii="Calibri" w:eastAsia="Barlow" w:hAnsi="Calibri" w:cs="Calibri"/>
           <w:b/>
           <w:bCs/>
           <w:color w:val="000000"/>
@@ -939,7 +944,7 @@
           <w:between w:val="nil"/>
         </w:pBdr>
         <w:rPr>
-          <w:rFonts w:ascii="Barlow" w:eastAsia="Barlow" w:hAnsi="Barlow" w:cs="Barlow"/>
+          <w:rFonts w:ascii="Calibri" w:eastAsia="Barlow" w:hAnsi="Calibri" w:cs="Calibri"/>
           <w:b/>
           <w:bCs/>
           <w:color w:val="000000"/>
@@ -958,7 +963,7 @@
           <w:between w:val="nil"/>
         </w:pBdr>
         <w:rPr>
-          <w:rFonts w:ascii="Barlow" w:eastAsia="Barlow" w:hAnsi="Barlow" w:cs="Barlow"/>
+          <w:rFonts w:ascii="Calibri" w:eastAsia="Barlow" w:hAnsi="Calibri" w:cs="Calibri"/>
           <w:b/>
           <w:bCs/>
           <w:color w:val="000000"/>
@@ -972,7 +977,7 @@
         <w:shd w:val="clear" w:color="auto" w:fill="FFFFFF"/>
         <w:spacing w:line="285" w:lineRule="atLeast"/>
         <w:rPr>
-          <w:rFonts w:ascii="Consolas" w:hAnsi="Consolas"/>
+          <w:rFonts w:ascii="Calibri" w:hAnsi="Calibri" w:cs="Calibri"/>
           <w:color w:val="000000"/>
           <w:sz w:val="21"/>
           <w:szCs w:val="21"/>
@@ -982,7 +987,7 @@
       <w:proofErr w:type="gramStart"/>
       <w:r>
         <w:rPr>
-          <w:rFonts w:ascii="Barlow" w:eastAsia="Barlow" w:hAnsi="Barlow" w:cs="Barlow"/>
+          <w:rFonts w:ascii="Calibri" w:eastAsia="Barlow" w:hAnsi="Calibri" w:cs="Calibri"/>
           <w:b/>
           <w:bCs/>
           <w:color w:val="000000"/>
@@ -994,7 +999,7 @@
       <w:proofErr w:type="spellStart"/>
       <w:r>
         <w:rPr>
-          <w:rFonts w:ascii="Barlow" w:eastAsia="Barlow" w:hAnsi="Barlow" w:cs="Barlow"/>
+          <w:rFonts w:ascii="Calibri" w:eastAsia="Barlow" w:hAnsi="Calibri" w:cs="Calibri"/>
           <w:b/>
           <w:bCs/>
           <w:color w:val="000000"/>
@@ -1007,7 +1012,7 @@
       <w:proofErr w:type="gramEnd"/>
       <w:r>
         <w:rPr>
-          <w:rFonts w:ascii="Barlow" w:eastAsia="Barlow" w:hAnsi="Barlow" w:cs="Barlow"/>
+          <w:rFonts w:ascii="Calibri" w:eastAsia="Barlow" w:hAnsi="Calibri" w:cs="Calibri"/>
           <w:b/>
           <w:bCs/>
           <w:color w:val="000000"/>
@@ -1018,7 +1023,7 @@
       </w:r>
       <w:r>
         <w:rPr>
-          <w:rFonts w:ascii="Barlow" w:eastAsia="Barlow" w:hAnsi="Barlow" w:cs="Barlow"/>
+          <w:rFonts w:ascii="Calibri" w:eastAsia="Barlow" w:hAnsi="Calibri" w:cs="Calibri"/>
           <w:b/>
           <w:bCs/>
           <w:color w:val="000000"/>
@@ -1038,15 +1043,15 @@
           <w:between w:val="nil"/>
         </w:pBdr>
         <w:rPr>
-          <w:rFonts w:ascii="Barlow" w:eastAsia="Barlow" w:hAnsi="Barlow" w:cs="Barlow"/>
-          <w:color w:val="000000"/>
-          <w:sz w:val="22"/>
-          <w:szCs w:val="22"/>
-        </w:rPr>
-      </w:pPr>
-      <w:r>
-        <w:rPr>
-          <w:rFonts w:ascii="Barlow" w:eastAsia="Barlow" w:hAnsi="Barlow" w:cs="Barlow"/>
+          <w:rFonts w:ascii="Calibri" w:eastAsia="Barlow" w:hAnsi="Calibri" w:cs="Calibri"/>
+          <w:color w:val="000000"/>
+          <w:sz w:val="22"/>
+          <w:szCs w:val="22"/>
+        </w:rPr>
+      </w:pPr>
+      <w:r>
+        <w:rPr>
+          <w:rFonts w:ascii="Calibri" w:eastAsia="Barlow" w:hAnsi="Calibri" w:cs="Calibri"/>
           <w:color w:val="000000"/>
           <w:sz w:val="22"/>
           <w:szCs w:val="22"/>
@@ -1065,7 +1070,7 @@
         </w:pBdr>
         <w:jc w:val="both"/>
         <w:rPr>
-          <w:rFonts w:ascii="Barlow" w:eastAsia="Barlow" w:hAnsi="Barlow" w:cs="Barlow"/>
+          <w:rFonts w:ascii="Calibri" w:eastAsia="Barlow" w:hAnsi="Calibri" w:cs="Calibri"/>
           <w:color w:val="000000"/>
           <w:sz w:val="22"/>
           <w:szCs w:val="22"/>
@@ -1074,7 +1079,7 @@
       <w:proofErr w:type="gramStart"/>
       <w:r>
         <w:rPr>
-          <w:rFonts w:ascii="Barlow" w:eastAsia="Barlow" w:hAnsi="Barlow" w:cs="Barlow"/>
+          <w:rFonts w:ascii="Calibri" w:eastAsia="Barlow" w:hAnsi="Calibri" w:cs="Calibri"/>
           <w:color w:val="000000"/>
           <w:sz w:val="22"/>
           <w:szCs w:val="22"/>
@@ -1084,7 +1089,7 @@
       <w:proofErr w:type="spellStart"/>
       <w:r>
         <w:rPr>
-          <w:rFonts w:ascii="Barlow" w:eastAsia="Barlow" w:hAnsi="Barlow" w:cs="Barlow"/>
+          <w:rFonts w:ascii="Calibri" w:eastAsia="Barlow" w:hAnsi="Calibri" w:cs="Calibri"/>
           <w:color w:val="000000"/>
           <w:sz w:val="22"/>
           <w:szCs w:val="22"/>
@@ -1095,7 +1100,7 @@
       <w:proofErr w:type="gramEnd"/>
       <w:r>
         <w:rPr>
-          <w:rFonts w:ascii="Barlow" w:eastAsia="Barlow" w:hAnsi="Barlow" w:cs="Barlow"/>
+          <w:rFonts w:ascii="Calibri" w:eastAsia="Barlow" w:hAnsi="Calibri" w:cs="Calibri"/>
           <w:color w:val="000000"/>
           <w:sz w:val="22"/>
           <w:szCs w:val="22"/>
@@ -1104,7 +1109,7 @@
       </w:r>
       <w:r>
         <w:rPr>
-          <w:rFonts w:ascii="Barlow" w:eastAsia="Barlow" w:hAnsi="Barlow" w:cs="Barlow"/>
+          <w:rFonts w:ascii="Calibri" w:eastAsia="Barlow" w:hAnsi="Calibri" w:cs="Calibri"/>
           <w:color w:val="000000"/>
           <w:sz w:val="22"/>
           <w:szCs w:val="22"/>
@@ -1123,15 +1128,15 @@
         </w:pBdr>
         <w:ind w:left="720" w:hanging="720"/>
         <w:rPr>
-          <w:rFonts w:ascii="Barlow" w:eastAsia="Barlow" w:hAnsi="Barlow" w:cs="Barlow"/>
-          <w:color w:val="000000"/>
-          <w:sz w:val="22"/>
-          <w:szCs w:val="22"/>
-        </w:rPr>
-      </w:pPr>
-      <w:r>
-        <w:rPr>
-          <w:rFonts w:ascii="Barlow" w:eastAsia="Barlow" w:hAnsi="Barlow" w:cs="Barlow"/>
+          <w:rFonts w:ascii="Calibri" w:eastAsia="Barlow" w:hAnsi="Calibri" w:cs="Calibri"/>
+          <w:color w:val="000000"/>
+          <w:sz w:val="22"/>
+          <w:szCs w:val="22"/>
+        </w:rPr>
+      </w:pPr>
+      <w:r>
+        <w:rPr>
+          <w:rFonts w:ascii="Calibri" w:eastAsia="Barlow" w:hAnsi="Calibri" w:cs="Calibri"/>
           <w:color w:val="000000"/>
           <w:sz w:val="22"/>
           <w:szCs w:val="22"/>
@@ -1149,7 +1154,7 @@
           <w:between w:val="nil"/>
         </w:pBdr>
         <w:rPr>
-          <w:rFonts w:ascii="Barlow" w:eastAsia="Barlow" w:hAnsi="Barlow" w:cs="Barlow"/>
+          <w:rFonts w:ascii="Calibri" w:eastAsia="Barlow" w:hAnsi="Calibri" w:cs="Calibri"/>
           <w:color w:val="000000"/>
           <w:sz w:val="22"/>
           <w:szCs w:val="22"/>
@@ -1166,7 +1171,7 @@
           <w:between w:val="nil"/>
         </w:pBdr>
         <w:rPr>
-          <w:rFonts w:ascii="Barlow" w:eastAsia="Barlow" w:hAnsi="Barlow" w:cs="Barlow"/>
+          <w:rFonts w:ascii="Calibri" w:eastAsia="Barlow" w:hAnsi="Calibri" w:cs="Calibri"/>
           <w:color w:val="000000"/>
           <w:sz w:val="22"/>
           <w:szCs w:val="22"/>
@@ -1184,7 +1189,7 @@
         </w:pBdr>
         <w:jc w:val="center"/>
         <w:rPr>
-          <w:rFonts w:ascii="Barlow" w:eastAsia="Barlow" w:hAnsi="Barlow" w:cs="Barlow"/>
+          <w:rFonts w:ascii="Calibri" w:eastAsia="Barlow" w:hAnsi="Calibri" w:cs="Calibri"/>
           <w:color w:val="000000"/>
           <w:sz w:val="22"/>
           <w:szCs w:val="22"/>
@@ -1193,7 +1198,7 @@
       <w:r>
         <w:rPr>
           <w:rStyle w:val="Referenciasutil"/>
-          <w:rFonts w:eastAsia="Barlow"/>
+          <w:rFonts w:ascii="Calibri" w:eastAsia="Barlow" w:hAnsi="Calibri" w:cs="Calibri"/>
         </w:rPr>
         <w:t xml:space="preserve">{{ </w:t>
       </w:r>
@@ -1201,7 +1206,7 @@
       <w:r>
         <w:rPr>
           <w:rStyle w:val="Referenciasutil"/>
-          <w:rFonts w:eastAsia="Barlow"/>
+          <w:rFonts w:ascii="Calibri" w:eastAsia="Barlow" w:hAnsi="Calibri" w:cs="Calibri"/>
           <w:b/>
           <w:bCs/>
         </w:rPr>
@@ -1211,13 +1216,13 @@
       <w:r>
         <w:rPr>
           <w:rStyle w:val="Referenciasutil"/>
-          <w:rFonts w:eastAsia="Barlow"/>
+          <w:rFonts w:ascii="Calibri" w:eastAsia="Barlow" w:hAnsi="Calibri" w:cs="Calibri"/>
         </w:rPr>
         <w:t xml:space="preserve"> }}.-</w:t>
       </w:r>
       <w:r>
         <w:rPr>
-          <w:rFonts w:ascii="Barlow" w:eastAsia="Barlow" w:hAnsi="Barlow" w:cs="Barlow"/>
+          <w:rFonts w:ascii="Calibri" w:eastAsia="Barlow" w:hAnsi="Calibri" w:cs="Calibri"/>
           <w:b/>
           <w:bCs/>
           <w:color w:val="000000"/>
@@ -1228,7 +1233,7 @@
       </w:r>
       <w:r>
         <w:rPr>
-          <w:rFonts w:ascii="Barlow" w:eastAsia="Barlow" w:hAnsi="Barlow" w:cs="Barlow"/>
+          <w:rFonts w:ascii="Calibri" w:eastAsia="Barlow" w:hAnsi="Calibri" w:cs="Calibri"/>
           <w:color w:val="000000"/>
           <w:sz w:val="22"/>
           <w:szCs w:val="22"/>
@@ -1238,7 +1243,7 @@
       <w:proofErr w:type="spellStart"/>
       <w:r>
         <w:rPr>
-          <w:rFonts w:ascii="Barlow" w:eastAsia="Barlow" w:hAnsi="Barlow" w:cs="Barlow"/>
+          <w:rFonts w:ascii="Calibri" w:eastAsia="Barlow" w:hAnsi="Calibri" w:cs="Calibri"/>
           <w:color w:val="000000"/>
           <w:sz w:val="22"/>
           <w:szCs w:val="22"/>
@@ -1248,7 +1253,7 @@
       <w:proofErr w:type="spellEnd"/>
       <w:r>
         <w:rPr>
-          <w:rFonts w:ascii="Barlow" w:eastAsia="Barlow" w:hAnsi="Barlow" w:cs="Barlow"/>
+          <w:rFonts w:ascii="Calibri" w:eastAsia="Barlow" w:hAnsi="Calibri" w:cs="Calibri"/>
           <w:color w:val="000000"/>
           <w:sz w:val="22"/>
           <w:szCs w:val="22"/>
@@ -1257,7 +1262,7 @@
       </w:r>
       <w:r>
         <w:rPr>
-          <w:rFonts w:ascii="Barlow" w:eastAsia="Barlow" w:hAnsi="Barlow" w:cs="Barlow"/>
+          <w:rFonts w:ascii="Calibri" w:eastAsia="Barlow" w:hAnsi="Calibri" w:cs="Calibri"/>
           <w:color w:val="000000"/>
           <w:sz w:val="22"/>
           <w:szCs w:val="22"/>
@@ -1266,7 +1271,7 @@
       </w:r>
       <w:r>
         <w:rPr>
-          <w:rFonts w:ascii="Barlow" w:eastAsia="Barlow" w:hAnsi="Barlow" w:cs="Barlow"/>
+          <w:rFonts w:ascii="Calibri" w:eastAsia="Barlow" w:hAnsi="Calibri" w:cs="Calibri"/>
           <w:color w:val="000000"/>
           <w:sz w:val="22"/>
           <w:szCs w:val="22"/>
@@ -1275,7 +1280,52 @@
       </w:r>
       <w:r>
         <w:rPr>
-          <w:rFonts w:ascii="Barlow" w:eastAsia="Barlow" w:hAnsi="Barlow" w:cs="Barlow"/>
+          <w:rFonts w:ascii="Calibri" w:eastAsia="Barlow" w:hAnsi="Calibri" w:cs="Calibri"/>
+          <w:color w:val="000000"/>
+          <w:sz w:val="22"/>
+          <w:szCs w:val="22"/>
+        </w:rPr>
+        <w:t xml:space="preserve"> {% if  </w:t>
+      </w:r>
+      <w:r>
+        <w:rPr>
+          <w:rFonts w:ascii="Calibri" w:eastAsia="Barlow" w:hAnsi="Calibri" w:cs="Calibri"/>
+          <w:color w:val="000000"/>
+          <w:sz w:val="22"/>
+          <w:szCs w:val="22"/>
+        </w:rPr>
+        <w:t>t</w:t>
+      </w:r>
+      <w:r>
+        <w:rPr>
+          <w:rFonts w:ascii="Calibri" w:eastAsia="Barlow" w:hAnsi="Calibri" w:cs="Calibri"/>
+          <w:color w:val="000000"/>
+          <w:sz w:val="22"/>
+          <w:szCs w:val="22"/>
+        </w:rPr>
+        <w:t>ent</w:t>
+      </w:r>
+      <w:r>
+        <w:rPr>
+          <w:rFonts w:ascii="Calibri" w:eastAsia="Barlow" w:hAnsi="Calibri" w:cs="Calibri"/>
+          <w:color w:val="000000"/>
+          <w:sz w:val="22"/>
+          <w:szCs w:val="22"/>
+        </w:rPr>
+        <w:t xml:space="preserve"> ==’false’</w:t>
+      </w:r>
+      <w:r>
+        <w:rPr>
+          <w:rFonts w:ascii="Calibri" w:eastAsia="Barlow" w:hAnsi="Calibri" w:cs="Calibri"/>
+          <w:color w:val="000000"/>
+          <w:sz w:val="22"/>
+          <w:szCs w:val="22"/>
+        </w:rPr>
+        <w:t xml:space="preserve"> %}</w:t>
+      </w:r>
+      <w:r>
+        <w:rPr>
+          <w:rFonts w:ascii="Calibri" w:eastAsia="Barlow" w:hAnsi="Calibri" w:cs="Calibri"/>
           <w:color w:val="000000"/>
           <w:sz w:val="22"/>
           <w:szCs w:val="22"/>
@@ -1284,492 +1334,231 @@
       </w:r>
       <w:r>
         <w:rPr>
-          <w:rFonts w:ascii="Barlow" w:eastAsia="Barlow" w:hAnsi="Barlow" w:cs="Barlow"/>
-          <w:color w:val="000000"/>
-          <w:sz w:val="22"/>
-          <w:szCs w:val="22"/>
-        </w:rPr>
-        <w:t xml:space="preserve">{% if  </w:t>
-      </w:r>
-      <w:r>
-        <w:rPr>
-          <w:rFonts w:ascii="Barlow" w:eastAsia="Barlow" w:hAnsi="Barlow" w:cs="Barlow"/>
-          <w:color w:val="000000"/>
-          <w:sz w:val="22"/>
-          <w:szCs w:val="22"/>
-        </w:rPr>
-        <w:t>t</w:t>
-      </w:r>
-      <w:r>
-        <w:rPr>
-          <w:rFonts w:ascii="Barlow" w:eastAsia="Barlow" w:hAnsi="Barlow" w:cs="Barlow"/>
-          <w:color w:val="000000"/>
-          <w:sz w:val="22"/>
-          <w:szCs w:val="22"/>
-        </w:rPr>
-        <w:t>ent</w:t>
-      </w:r>
-      <w:r>
-        <w:rPr>
-          <w:rFonts w:ascii="Barlow" w:eastAsia="Barlow" w:hAnsi="Barlow" w:cs="Barlow"/>
-          <w:color w:val="000000"/>
-          <w:sz w:val="22"/>
-          <w:szCs w:val="22"/>
-        </w:rPr>
-        <w:t xml:space="preserve"> ==’false’</w:t>
-      </w:r>
-      <w:r>
-        <w:rPr>
-          <w:rFonts w:ascii="Barlow" w:eastAsia="Barlow" w:hAnsi="Barlow" w:cs="Barlow"/>
-          <w:color w:val="000000"/>
-          <w:sz w:val="22"/>
-          <w:szCs w:val="22"/>
-        </w:rPr>
-        <w:t xml:space="preserve"> %}</w:t>
-      </w:r>
-      <w:r>
-        <w:rPr>
-          <w:rFonts w:ascii="Barlow" w:eastAsia="Barlow" w:hAnsi="Barlow" w:cs="Barlow"/>
-          <w:color w:val="000000"/>
-          <w:sz w:val="22"/>
-          <w:szCs w:val="22"/>
-        </w:rPr>
-        <w:t xml:space="preserve"> </w:t>
-      </w:r>
-      <w:r>
-        <w:rPr>
           <w:rStyle w:val="Referenciasutil"/>
-          <w:rFonts w:eastAsia="Barlow"/>
+          <w:rFonts w:ascii="Calibri" w:eastAsia="Barlow" w:hAnsi="Calibri" w:cs="Calibri"/>
           <w:b/>
           <w:bCs/>
         </w:rPr>
-        <w:t>{{ term }}</w:t>
+        <w:t xml:space="preserve">{{ term }} </w:t>
+      </w:r>
+      <w:r>
+        <w:rPr>
+          <w:rFonts w:ascii="Calibri" w:eastAsia="Barlow" w:hAnsi="Calibri" w:cs="Calibri"/>
+          <w:color w:val="000000"/>
+          <w:sz w:val="22"/>
+          <w:szCs w:val="22"/>
+        </w:rPr>
+        <w:t xml:space="preserve"> {% </w:t>
+      </w:r>
+      <w:r>
+        <w:rPr>
+          <w:rFonts w:ascii="Calibri" w:eastAsia="Barlow" w:hAnsi="Calibri" w:cs="Calibri"/>
+          <w:color w:val="000000"/>
+          <w:sz w:val="22"/>
+          <w:szCs w:val="22"/>
+        </w:rPr>
+        <w:t xml:space="preserve"> set </w:t>
+      </w:r>
+      <w:r>
+        <w:rPr>
+          <w:rFonts w:ascii="Calibri" w:eastAsia="Barlow" w:hAnsi="Calibri" w:cs="Calibri"/>
+          <w:color w:val="000000"/>
+          <w:sz w:val="22"/>
+          <w:szCs w:val="22"/>
+        </w:rPr>
+        <w:t>t</w:t>
+      </w:r>
+      <w:r>
+        <w:rPr>
+          <w:rFonts w:ascii="Calibri" w:eastAsia="Barlow" w:hAnsi="Calibri" w:cs="Calibri"/>
+          <w:color w:val="000000"/>
+          <w:sz w:val="22"/>
+          <w:szCs w:val="22"/>
+        </w:rPr>
+        <w:t>ent = ‘true’ %}</w:t>
+      </w:r>
+      <w:r>
+        <w:rPr>
+          <w:rFonts w:ascii="Calibri" w:eastAsia="Barlow" w:hAnsi="Calibri" w:cs="Calibri"/>
+          <w:color w:val="000000"/>
+          <w:sz w:val="22"/>
+          <w:szCs w:val="22"/>
+        </w:rPr>
+        <w:t xml:space="preserve"> </w:t>
+      </w:r>
+      <w:r>
+        <w:rPr>
+          <w:rFonts w:ascii="Calibri" w:eastAsia="Barlow" w:hAnsi="Calibri" w:cs="Calibri"/>
+          <w:color w:val="000000"/>
+          <w:sz w:val="22"/>
+          <w:szCs w:val="22"/>
+        </w:rPr>
+        <w:t>{% endif %} {</w:t>
+      </w:r>
+      <w:r>
+        <w:rPr>
+          <w:rFonts w:ascii="Calibri" w:eastAsia="Barlow" w:hAnsi="Calibri" w:cs="Calibri"/>
+          <w:color w:val="000000"/>
+          <w:sz w:val="22"/>
+          <w:szCs w:val="22"/>
+        </w:rPr>
+        <w:t>% endif %}</w:t>
+      </w:r>
+      <w:r>
+        <w:rPr>
+          <w:rFonts w:ascii="Calibri" w:eastAsia="Barlow" w:hAnsi="Calibri" w:cs="Calibri"/>
+          <w:color w:val="000000"/>
+          <w:sz w:val="22"/>
+          <w:szCs w:val="22"/>
+        </w:rPr>
+        <w:t xml:space="preserve"> </w:t>
+      </w:r>
+      <w:r>
+        <w:rPr>
+          <w:rFonts w:ascii="Calibri" w:eastAsia="Barlow" w:hAnsi="Calibri" w:cs="Calibri"/>
+          <w:color w:val="000000"/>
+          <w:sz w:val="22"/>
+          <w:szCs w:val="22"/>
+        </w:rPr>
+        <w:t xml:space="preserve">{% if </w:t>
+      </w:r>
+      <w:proofErr w:type="spellStart"/>
+      <w:r>
+        <w:rPr>
+          <w:rFonts w:ascii="Calibri" w:eastAsia="Barlow" w:hAnsi="Calibri" w:cs="Calibri"/>
+          <w:color w:val="000000"/>
+          <w:sz w:val="22"/>
+          <w:szCs w:val="22"/>
+        </w:rPr>
+        <w:t>annotation.category</w:t>
+      </w:r>
+      <w:proofErr w:type="spellEnd"/>
+      <w:r>
+        <w:rPr>
+          <w:rFonts w:ascii="Calibri" w:eastAsia="Barlow" w:hAnsi="Calibri" w:cs="Calibri"/>
+          <w:color w:val="000000"/>
+          <w:sz w:val="22"/>
+          <w:szCs w:val="22"/>
+        </w:rPr>
+        <w:t xml:space="preserve">== ‘question’ %} {% if  </w:t>
+      </w:r>
+      <w:proofErr w:type="spellStart"/>
+      <w:r>
+        <w:rPr>
+          <w:rFonts w:ascii="Calibri" w:eastAsia="Barlow" w:hAnsi="Calibri" w:cs="Calibri"/>
+          <w:color w:val="000000"/>
+          <w:sz w:val="22"/>
+          <w:szCs w:val="22"/>
+        </w:rPr>
+        <w:t>qent</w:t>
+      </w:r>
+      <w:proofErr w:type="spellEnd"/>
+      <w:r>
+        <w:rPr>
+          <w:rFonts w:ascii="Calibri" w:eastAsia="Barlow" w:hAnsi="Calibri" w:cs="Calibri"/>
+          <w:color w:val="000000"/>
+          <w:sz w:val="22"/>
+          <w:szCs w:val="22"/>
+        </w:rPr>
+        <w:t xml:space="preserve"> ==’false’ %} </w:t>
       </w:r>
       <w:r>
         <w:rPr>
           <w:rStyle w:val="Referenciasutil"/>
-          <w:rFonts w:eastAsia="Barlow"/>
+          <w:rFonts w:ascii="Calibri" w:eastAsia="Barlow" w:hAnsi="Calibri" w:cs="Calibri"/>
           <w:b/>
           <w:bCs/>
         </w:rPr>
-        <w:t xml:space="preserve"> </w:t>
-      </w:r>
-      <w:r>
-        <w:rPr>
-          <w:rFonts w:ascii="Barlow" w:eastAsia="Barlow" w:hAnsi="Barlow" w:cs="Barlow"/>
-          <w:color w:val="000000"/>
-          <w:sz w:val="22"/>
-          <w:szCs w:val="22"/>
-        </w:rPr>
-        <w:t xml:space="preserve"> </w:t>
-      </w:r>
-      <w:r>
-        <w:rPr>
-          <w:rFonts w:ascii="Barlow" w:eastAsia="Barlow" w:hAnsi="Barlow" w:cs="Barlow"/>
-          <w:color w:val="000000"/>
-          <w:sz w:val="22"/>
-          <w:szCs w:val="22"/>
-        </w:rPr>
-        <w:t xml:space="preserve">{% </w:t>
-      </w:r>
-      <w:r>
-        <w:rPr>
-          <w:rFonts w:ascii="Barlow" w:eastAsia="Barlow" w:hAnsi="Barlow" w:cs="Barlow"/>
-          <w:color w:val="000000"/>
-          <w:sz w:val="22"/>
-          <w:szCs w:val="22"/>
-        </w:rPr>
-        <w:t xml:space="preserve"> set </w:t>
-      </w:r>
-      <w:r>
-        <w:rPr>
-          <w:rFonts w:ascii="Barlow" w:eastAsia="Barlow" w:hAnsi="Barlow" w:cs="Barlow"/>
-          <w:color w:val="000000"/>
-          <w:sz w:val="22"/>
-          <w:szCs w:val="22"/>
-        </w:rPr>
-        <w:t>t</w:t>
-      </w:r>
-      <w:r>
-        <w:rPr>
-          <w:rFonts w:ascii="Barlow" w:eastAsia="Barlow" w:hAnsi="Barlow" w:cs="Barlow"/>
-          <w:color w:val="000000"/>
-          <w:sz w:val="22"/>
-          <w:szCs w:val="22"/>
-        </w:rPr>
-        <w:t>ent</w:t>
-      </w:r>
-      <w:r>
-        <w:rPr>
-          <w:rFonts w:ascii="Barlow" w:eastAsia="Barlow" w:hAnsi="Barlow" w:cs="Barlow"/>
-          <w:color w:val="000000"/>
-          <w:sz w:val="22"/>
-          <w:szCs w:val="22"/>
-        </w:rPr>
-        <w:t xml:space="preserve"> = </w:t>
-      </w:r>
-      <w:r>
-        <w:rPr>
-          <w:rFonts w:ascii="Barlow" w:eastAsia="Barlow" w:hAnsi="Barlow" w:cs="Barlow"/>
-          <w:color w:val="000000"/>
-          <w:sz w:val="22"/>
-          <w:szCs w:val="22"/>
-        </w:rPr>
-        <w:t>‘</w:t>
-      </w:r>
-      <w:r>
-        <w:rPr>
-          <w:rFonts w:ascii="Barlow" w:eastAsia="Barlow" w:hAnsi="Barlow" w:cs="Barlow"/>
-          <w:color w:val="000000"/>
-          <w:sz w:val="22"/>
-          <w:szCs w:val="22"/>
-        </w:rPr>
-        <w:t>true</w:t>
-      </w:r>
-      <w:r>
-        <w:rPr>
-          <w:rFonts w:ascii="Barlow" w:eastAsia="Barlow" w:hAnsi="Barlow" w:cs="Barlow"/>
-          <w:color w:val="000000"/>
-          <w:sz w:val="22"/>
-          <w:szCs w:val="22"/>
-        </w:rPr>
-        <w:t>’</w:t>
-      </w:r>
-      <w:r>
-        <w:rPr>
-          <w:rFonts w:ascii="Barlow" w:eastAsia="Barlow" w:hAnsi="Barlow" w:cs="Barlow"/>
-          <w:color w:val="000000"/>
-          <w:sz w:val="22"/>
-          <w:szCs w:val="22"/>
-        </w:rPr>
-        <w:t xml:space="preserve"> %}</w:t>
-      </w:r>
-      <w:r>
-        <w:rPr>
-          <w:rFonts w:ascii="Barlow" w:eastAsia="Barlow" w:hAnsi="Barlow" w:cs="Barlow"/>
-          <w:color w:val="000000"/>
-          <w:sz w:val="22"/>
-          <w:szCs w:val="22"/>
-        </w:rPr>
-        <w:t xml:space="preserve"> </w:t>
-      </w:r>
-      <w:r>
-        <w:rPr>
-          <w:rFonts w:ascii="Barlow" w:eastAsia="Barlow" w:hAnsi="Barlow" w:cs="Barlow"/>
-          <w:color w:val="000000"/>
-          <w:sz w:val="22"/>
-          <w:szCs w:val="22"/>
-        </w:rPr>
-        <w:t xml:space="preserve">{% endif %} </w:t>
-      </w:r>
-      <w:r>
-        <w:rPr>
-          <w:rFonts w:ascii="Barlow" w:eastAsia="Barlow" w:hAnsi="Barlow" w:cs="Barlow"/>
-          <w:color w:val="000000"/>
-          <w:sz w:val="22"/>
-          <w:szCs w:val="22"/>
-        </w:rPr>
-        <w:t>{</w:t>
-      </w:r>
-      <w:r>
-        <w:rPr>
-          <w:rFonts w:ascii="Barlow" w:eastAsia="Barlow" w:hAnsi="Barlow" w:cs="Barlow"/>
-          <w:color w:val="000000"/>
-          <w:sz w:val="22"/>
-          <w:szCs w:val="22"/>
-        </w:rPr>
-        <w:t>% endif %}</w:t>
-      </w:r>
-      <w:r>
-        <w:rPr>
-          <w:rFonts w:ascii="Barlow" w:eastAsia="Barlow" w:hAnsi="Barlow" w:cs="Barlow"/>
-          <w:color w:val="000000"/>
-          <w:sz w:val="22"/>
-          <w:szCs w:val="22"/>
-        </w:rPr>
-        <w:t xml:space="preserve"> </w:t>
-      </w:r>
-      <w:r>
-        <w:rPr>
-          <w:rFonts w:ascii="Barlow" w:eastAsia="Barlow" w:hAnsi="Barlow" w:cs="Barlow"/>
-          <w:color w:val="000000"/>
-          <w:sz w:val="22"/>
-          <w:szCs w:val="22"/>
-        </w:rPr>
-        <w:t xml:space="preserve">{% if </w:t>
-      </w:r>
-      <w:proofErr w:type="spellStart"/>
-      <w:r>
-        <w:rPr>
-          <w:rFonts w:ascii="Barlow" w:eastAsia="Barlow" w:hAnsi="Barlow" w:cs="Barlow"/>
-          <w:color w:val="000000"/>
-          <w:sz w:val="22"/>
-          <w:szCs w:val="22"/>
-        </w:rPr>
-        <w:t>annotation.category</w:t>
-      </w:r>
-      <w:proofErr w:type="spellEnd"/>
-      <w:r>
-        <w:rPr>
-          <w:rFonts w:ascii="Barlow" w:eastAsia="Barlow" w:hAnsi="Barlow" w:cs="Barlow"/>
-          <w:color w:val="000000"/>
-          <w:sz w:val="22"/>
-          <w:szCs w:val="22"/>
-        </w:rPr>
-        <w:t xml:space="preserve">== ‘question’ %} </w:t>
-      </w:r>
-      <w:r>
-        <w:rPr>
-          <w:rFonts w:ascii="Barlow" w:eastAsia="Barlow" w:hAnsi="Barlow" w:cs="Barlow"/>
-          <w:color w:val="000000"/>
-          <w:sz w:val="22"/>
-          <w:szCs w:val="22"/>
-        </w:rPr>
-        <w:t xml:space="preserve">{% if  </w:t>
-      </w:r>
-      <w:proofErr w:type="spellStart"/>
-      <w:r>
-        <w:rPr>
-          <w:rFonts w:ascii="Barlow" w:eastAsia="Barlow" w:hAnsi="Barlow" w:cs="Barlow"/>
-          <w:color w:val="000000"/>
-          <w:sz w:val="22"/>
-          <w:szCs w:val="22"/>
-        </w:rPr>
-        <w:t>qent</w:t>
-      </w:r>
-      <w:proofErr w:type="spellEnd"/>
-      <w:r>
-        <w:rPr>
-          <w:rFonts w:ascii="Barlow" w:eastAsia="Barlow" w:hAnsi="Barlow" w:cs="Barlow"/>
-          <w:color w:val="000000"/>
-          <w:sz w:val="22"/>
-          <w:szCs w:val="22"/>
-        </w:rPr>
-        <w:t xml:space="preserve"> ==’false’</w:t>
-      </w:r>
-      <w:r>
-        <w:rPr>
-          <w:rFonts w:ascii="Barlow" w:eastAsia="Barlow" w:hAnsi="Barlow" w:cs="Barlow"/>
-          <w:color w:val="000000"/>
-          <w:sz w:val="22"/>
-          <w:szCs w:val="22"/>
-        </w:rPr>
-        <w:t xml:space="preserve"> %}</w:t>
-      </w:r>
-      <w:r>
-        <w:rPr>
-          <w:rFonts w:ascii="Barlow" w:eastAsia="Barlow" w:hAnsi="Barlow" w:cs="Barlow"/>
-          <w:color w:val="000000"/>
-          <w:sz w:val="22"/>
-          <w:szCs w:val="22"/>
-        </w:rPr>
-        <w:t xml:space="preserve"> </w:t>
+        <w:t>{{ question }}</w:t>
       </w:r>
       <w:r>
         <w:rPr>
           <w:rStyle w:val="Referenciasutil"/>
-          <w:rFonts w:eastAsia="Barlow"/>
+          <w:rFonts w:ascii="Calibri" w:eastAsia="Barlow" w:hAnsi="Calibri" w:cs="Calibri"/>
           <w:b/>
           <w:bCs/>
         </w:rPr>
-        <w:t>{{ question }}</w:t>
+        <w:t xml:space="preserve">  </w:t>
+      </w:r>
+      <w:r>
+        <w:rPr>
+          <w:rFonts w:ascii="Calibri" w:eastAsia="Barlow" w:hAnsi="Calibri" w:cs="Calibri"/>
+          <w:color w:val="000000"/>
+          <w:sz w:val="22"/>
+          <w:szCs w:val="22"/>
+        </w:rPr>
+        <w:t xml:space="preserve"> {%  set </w:t>
+      </w:r>
+      <w:proofErr w:type="spellStart"/>
+      <w:r>
+        <w:rPr>
+          <w:rFonts w:ascii="Calibri" w:eastAsia="Barlow" w:hAnsi="Calibri" w:cs="Calibri"/>
+          <w:color w:val="000000"/>
+          <w:sz w:val="22"/>
+          <w:szCs w:val="22"/>
+        </w:rPr>
+        <w:t>qent</w:t>
+      </w:r>
+      <w:proofErr w:type="spellEnd"/>
+      <w:r>
+        <w:rPr>
+          <w:rFonts w:ascii="Calibri" w:eastAsia="Barlow" w:hAnsi="Calibri" w:cs="Calibri"/>
+          <w:color w:val="000000"/>
+          <w:sz w:val="22"/>
+          <w:szCs w:val="22"/>
+        </w:rPr>
+        <w:t xml:space="preserve"> = ‘true’ %}{% endif %} {% endif %} {% if </w:t>
+      </w:r>
+      <w:proofErr w:type="spellStart"/>
+      <w:r>
+        <w:rPr>
+          <w:rFonts w:ascii="Calibri" w:eastAsia="Barlow" w:hAnsi="Calibri" w:cs="Calibri"/>
+          <w:color w:val="000000"/>
+          <w:sz w:val="22"/>
+          <w:szCs w:val="22"/>
+        </w:rPr>
+        <w:t>annotation.category</w:t>
+      </w:r>
+      <w:proofErr w:type="spellEnd"/>
+      <w:r>
+        <w:rPr>
+          <w:rFonts w:ascii="Calibri" w:eastAsia="Barlow" w:hAnsi="Calibri" w:cs="Calibri"/>
+          <w:color w:val="000000"/>
+          <w:sz w:val="22"/>
+          <w:szCs w:val="22"/>
+        </w:rPr>
+        <w:t xml:space="preserve">== ‘feedback’ %}{% if  fent ==’false’ %} </w:t>
       </w:r>
       <w:r>
         <w:rPr>
           <w:rStyle w:val="Referenciasutil"/>
-          <w:rFonts w:eastAsia="Barlow"/>
+          <w:rFonts w:ascii="Calibri" w:eastAsia="Barlow" w:hAnsi="Calibri" w:cs="Calibri"/>
           <w:b/>
           <w:bCs/>
         </w:rPr>
-        <w:t xml:space="preserve">  </w:t>
-      </w:r>
-      <w:r>
-        <w:rPr>
-          <w:rFonts w:ascii="Barlow" w:eastAsia="Barlow" w:hAnsi="Barlow" w:cs="Barlow"/>
-          <w:color w:val="000000"/>
-          <w:sz w:val="22"/>
-          <w:szCs w:val="22"/>
-        </w:rPr>
-        <w:t xml:space="preserve"> </w:t>
-      </w:r>
-      <w:r>
-        <w:rPr>
-          <w:rFonts w:ascii="Barlow" w:eastAsia="Barlow" w:hAnsi="Barlow" w:cs="Barlow"/>
-          <w:color w:val="000000"/>
-          <w:sz w:val="22"/>
-          <w:szCs w:val="22"/>
-        </w:rPr>
-        <w:t xml:space="preserve">{% </w:t>
-      </w:r>
-      <w:r>
-        <w:rPr>
-          <w:rFonts w:ascii="Barlow" w:eastAsia="Barlow" w:hAnsi="Barlow" w:cs="Barlow"/>
-          <w:color w:val="000000"/>
-          <w:sz w:val="22"/>
-          <w:szCs w:val="22"/>
-        </w:rPr>
-        <w:t xml:space="preserve"> set </w:t>
-      </w:r>
-      <w:proofErr w:type="spellStart"/>
-      <w:r>
-        <w:rPr>
-          <w:rFonts w:ascii="Barlow" w:eastAsia="Barlow" w:hAnsi="Barlow" w:cs="Barlow"/>
-          <w:color w:val="000000"/>
-          <w:sz w:val="22"/>
-          <w:szCs w:val="22"/>
-        </w:rPr>
-        <w:t>qent</w:t>
-      </w:r>
-      <w:proofErr w:type="spellEnd"/>
-      <w:r>
-        <w:rPr>
-          <w:rFonts w:ascii="Barlow" w:eastAsia="Barlow" w:hAnsi="Barlow" w:cs="Barlow"/>
-          <w:color w:val="000000"/>
-          <w:sz w:val="22"/>
-          <w:szCs w:val="22"/>
-        </w:rPr>
-        <w:t xml:space="preserve"> = </w:t>
-      </w:r>
-      <w:r>
-        <w:rPr>
-          <w:rFonts w:ascii="Barlow" w:eastAsia="Barlow" w:hAnsi="Barlow" w:cs="Barlow"/>
-          <w:color w:val="000000"/>
-          <w:sz w:val="22"/>
-          <w:szCs w:val="22"/>
-        </w:rPr>
-        <w:t>‘</w:t>
-      </w:r>
-      <w:r>
-        <w:rPr>
-          <w:rFonts w:ascii="Barlow" w:eastAsia="Barlow" w:hAnsi="Barlow" w:cs="Barlow"/>
-          <w:color w:val="000000"/>
-          <w:sz w:val="22"/>
-          <w:szCs w:val="22"/>
-        </w:rPr>
-        <w:t>true</w:t>
-      </w:r>
-      <w:r>
-        <w:rPr>
-          <w:rFonts w:ascii="Barlow" w:eastAsia="Barlow" w:hAnsi="Barlow" w:cs="Barlow"/>
-          <w:color w:val="000000"/>
-          <w:sz w:val="22"/>
-          <w:szCs w:val="22"/>
-        </w:rPr>
-        <w:t>’</w:t>
-      </w:r>
-      <w:r>
-        <w:rPr>
-          <w:rFonts w:ascii="Barlow" w:eastAsia="Barlow" w:hAnsi="Barlow" w:cs="Barlow"/>
-          <w:color w:val="000000"/>
-          <w:sz w:val="22"/>
-          <w:szCs w:val="22"/>
-        </w:rPr>
-        <w:t xml:space="preserve"> %}{% endif %} </w:t>
-      </w:r>
-      <w:r>
-        <w:rPr>
-          <w:rFonts w:ascii="Barlow" w:eastAsia="Barlow" w:hAnsi="Barlow" w:cs="Barlow"/>
-          <w:color w:val="000000"/>
-          <w:sz w:val="22"/>
-          <w:szCs w:val="22"/>
-        </w:rPr>
-        <w:t>{</w:t>
-      </w:r>
-      <w:r>
-        <w:rPr>
-          <w:rFonts w:ascii="Barlow" w:eastAsia="Barlow" w:hAnsi="Barlow" w:cs="Barlow"/>
-          <w:color w:val="000000"/>
-          <w:sz w:val="22"/>
-          <w:szCs w:val="22"/>
-        </w:rPr>
-        <w:t>% endif %}</w:t>
-      </w:r>
-      <w:r>
-        <w:rPr>
-          <w:rFonts w:ascii="Barlow" w:eastAsia="Barlow" w:hAnsi="Barlow" w:cs="Barlow"/>
-          <w:color w:val="000000"/>
-          <w:sz w:val="22"/>
-          <w:szCs w:val="22"/>
-        </w:rPr>
-        <w:t xml:space="preserve"> {% if </w:t>
-      </w:r>
-      <w:proofErr w:type="spellStart"/>
-      <w:r>
-        <w:rPr>
-          <w:rFonts w:ascii="Barlow" w:eastAsia="Barlow" w:hAnsi="Barlow" w:cs="Barlow"/>
-          <w:color w:val="000000"/>
-          <w:sz w:val="22"/>
-          <w:szCs w:val="22"/>
-        </w:rPr>
-        <w:t>annotation.category</w:t>
-      </w:r>
-      <w:proofErr w:type="spellEnd"/>
-      <w:r>
-        <w:rPr>
-          <w:rFonts w:ascii="Barlow" w:eastAsia="Barlow" w:hAnsi="Barlow" w:cs="Barlow"/>
-          <w:color w:val="000000"/>
-          <w:sz w:val="22"/>
-          <w:szCs w:val="22"/>
-        </w:rPr>
-        <w:t>== ‘feedback’ %}</w:t>
-      </w:r>
-      <w:r>
-        <w:rPr>
-          <w:rFonts w:ascii="Barlow" w:eastAsia="Barlow" w:hAnsi="Barlow" w:cs="Barlow"/>
-          <w:color w:val="000000"/>
-          <w:sz w:val="22"/>
-          <w:szCs w:val="22"/>
-        </w:rPr>
-        <w:t xml:space="preserve">{% if  </w:t>
-      </w:r>
-      <w:r>
-        <w:rPr>
-          <w:rFonts w:ascii="Barlow" w:eastAsia="Barlow" w:hAnsi="Barlow" w:cs="Barlow"/>
-          <w:color w:val="000000"/>
-          <w:sz w:val="22"/>
-          <w:szCs w:val="22"/>
-        </w:rPr>
-        <w:t>fent ==’false’</w:t>
-      </w:r>
-      <w:r>
-        <w:rPr>
-          <w:rFonts w:ascii="Barlow" w:eastAsia="Barlow" w:hAnsi="Barlow" w:cs="Barlow"/>
-          <w:color w:val="000000"/>
-          <w:sz w:val="22"/>
-          <w:szCs w:val="22"/>
-        </w:rPr>
-        <w:t xml:space="preserve"> %}</w:t>
-      </w:r>
-      <w:r>
-        <w:rPr>
-          <w:rFonts w:ascii="Barlow" w:eastAsia="Barlow" w:hAnsi="Barlow" w:cs="Barlow"/>
-          <w:color w:val="000000"/>
-          <w:sz w:val="22"/>
-          <w:szCs w:val="22"/>
-        </w:rPr>
-        <w:t xml:space="preserve"> </w:t>
+        <w:t>{{feedback}}</w:t>
       </w:r>
       <w:r>
         <w:rPr>
           <w:rStyle w:val="Referenciasutil"/>
-          <w:rFonts w:eastAsia="Barlow"/>
+          <w:rFonts w:ascii="Calibri" w:eastAsia="Barlow" w:hAnsi="Calibri" w:cs="Calibri"/>
           <w:b/>
           <w:bCs/>
         </w:rPr>
-        <w:t>{{feedback}}</w:t>
-      </w:r>
-      <w:r>
-        <w:rPr>
-          <w:rStyle w:val="Referenciasutil"/>
-          <w:rFonts w:eastAsia="Barlow"/>
-          <w:b/>
-          <w:bCs/>
-        </w:rPr>
         <w:t xml:space="preserve"> </w:t>
       </w:r>
       <w:r>
         <w:rPr>
-          <w:rFonts w:ascii="Barlow" w:eastAsia="Barlow" w:hAnsi="Barlow" w:cs="Barlow"/>
+          <w:rFonts w:ascii="Calibri" w:eastAsia="Barlow" w:hAnsi="Calibri" w:cs="Calibri"/>
+          <w:color w:val="000000"/>
+          <w:sz w:val="22"/>
+          <w:szCs w:val="22"/>
+        </w:rPr>
+        <w:t xml:space="preserve"> {%  set fent = ‘true’ %}</w:t>
+      </w:r>
+      <w:r>
+        <w:rPr>
+          <w:rFonts w:ascii="Calibri" w:eastAsia="Barlow" w:hAnsi="Calibri" w:cs="Calibri"/>
           <w:color w:val="000000"/>
           <w:sz w:val="22"/>
           <w:szCs w:val="22"/>
@@ -1778,102 +1567,12 @@
       </w:r>
       <w:r>
         <w:rPr>
-          <w:rFonts w:ascii="Barlow" w:eastAsia="Barlow" w:hAnsi="Barlow" w:cs="Barlow"/>
-          <w:color w:val="000000"/>
-          <w:sz w:val="22"/>
-          <w:szCs w:val="22"/>
-        </w:rPr>
-        <w:t xml:space="preserve">{% </w:t>
-      </w:r>
-      <w:r>
-        <w:rPr>
-          <w:rFonts w:ascii="Barlow" w:eastAsia="Barlow" w:hAnsi="Barlow" w:cs="Barlow"/>
-          <w:color w:val="000000"/>
-          <w:sz w:val="22"/>
-          <w:szCs w:val="22"/>
-        </w:rPr>
-        <w:t xml:space="preserve"> set fent</w:t>
-      </w:r>
-      <w:r>
-        <w:rPr>
-          <w:rFonts w:ascii="Barlow" w:eastAsia="Barlow" w:hAnsi="Barlow" w:cs="Barlow"/>
-          <w:color w:val="000000"/>
-          <w:sz w:val="22"/>
-          <w:szCs w:val="22"/>
-        </w:rPr>
-        <w:t xml:space="preserve"> = </w:t>
-      </w:r>
-      <w:r>
-        <w:rPr>
-          <w:rFonts w:ascii="Barlow" w:eastAsia="Barlow" w:hAnsi="Barlow" w:cs="Barlow"/>
-          <w:color w:val="000000"/>
-          <w:sz w:val="22"/>
-          <w:szCs w:val="22"/>
-        </w:rPr>
-        <w:t>‘</w:t>
-      </w:r>
-      <w:r>
-        <w:rPr>
-          <w:rFonts w:ascii="Barlow" w:eastAsia="Barlow" w:hAnsi="Barlow" w:cs="Barlow"/>
-          <w:color w:val="000000"/>
-          <w:sz w:val="22"/>
-          <w:szCs w:val="22"/>
-        </w:rPr>
-        <w:t>true</w:t>
-      </w:r>
-      <w:r>
-        <w:rPr>
-          <w:rFonts w:ascii="Barlow" w:eastAsia="Barlow" w:hAnsi="Barlow" w:cs="Barlow"/>
-          <w:color w:val="000000"/>
-          <w:sz w:val="22"/>
-          <w:szCs w:val="22"/>
-        </w:rPr>
-        <w:t>’</w:t>
-      </w:r>
-      <w:r>
-        <w:rPr>
-          <w:rFonts w:ascii="Barlow" w:eastAsia="Barlow" w:hAnsi="Barlow" w:cs="Barlow"/>
-          <w:color w:val="000000"/>
-          <w:sz w:val="22"/>
-          <w:szCs w:val="22"/>
-        </w:rPr>
-        <w:t xml:space="preserve"> %}</w:t>
-      </w:r>
-      <w:r>
-        <w:rPr>
-          <w:rFonts w:ascii="Barlow" w:eastAsia="Barlow" w:hAnsi="Barlow" w:cs="Barlow"/>
-          <w:color w:val="000000"/>
-          <w:sz w:val="22"/>
-          <w:szCs w:val="22"/>
-        </w:rPr>
-        <w:t xml:space="preserve"> </w:t>
-      </w:r>
-      <w:r>
-        <w:rPr>
-          <w:rFonts w:ascii="Barlow" w:eastAsia="Barlow" w:hAnsi="Barlow" w:cs="Barlow"/>
-          <w:color w:val="000000"/>
-          <w:sz w:val="22"/>
-          <w:szCs w:val="22"/>
-        </w:rPr>
-        <w:t xml:space="preserve">{% endif %} </w:t>
-      </w:r>
-      <w:r>
-        <w:rPr>
-          <w:rFonts w:ascii="Barlow" w:eastAsia="Barlow" w:hAnsi="Barlow" w:cs="Barlow"/>
-          <w:color w:val="000000"/>
-          <w:sz w:val="22"/>
-          <w:szCs w:val="22"/>
-        </w:rPr>
-        <w:t>{</w:t>
-      </w:r>
-      <w:r>
-        <w:rPr>
-          <w:rFonts w:ascii="Barlow" w:eastAsia="Barlow" w:hAnsi="Barlow" w:cs="Barlow"/>
-          <w:color w:val="000000"/>
-          <w:sz w:val="22"/>
-          <w:szCs w:val="22"/>
-        </w:rPr>
-        <w:t>% endif %}</w:t>
+          <w:rFonts w:ascii="Calibri" w:eastAsia="Barlow" w:hAnsi="Calibri" w:cs="Calibri"/>
+          <w:color w:val="000000"/>
+          <w:sz w:val="22"/>
+          <w:szCs w:val="22"/>
+        </w:rPr>
+        <w:t>{% endif %} {% endif %}</w:t>
       </w:r>
     </w:p>
     <w:p>
@@ -1886,7 +1585,7 @@
           <w:between w:val="nil"/>
         </w:pBdr>
         <w:rPr>
-          <w:rFonts w:ascii="Barlow" w:eastAsia="Barlow" w:hAnsi="Barlow" w:cs="Barlow"/>
+          <w:rFonts w:ascii="Calibri" w:eastAsia="Barlow" w:hAnsi="Calibri" w:cs="Calibri"/>
           <w:b/>
           <w:bCs/>
           <w:color w:val="000000"/>
@@ -1904,7 +1603,7 @@
           <w:between w:val="nil"/>
         </w:pBdr>
         <w:rPr>
-          <w:rFonts w:ascii="Barlow" w:eastAsia="Barlow" w:hAnsi="Barlow" w:cs="Barlow"/>
+          <w:rFonts w:ascii="Calibri" w:eastAsia="Barlow" w:hAnsi="Calibri" w:cs="Calibri"/>
           <w:color w:val="000000"/>
           <w:sz w:val="22"/>
           <w:szCs w:val="22"/>
@@ -1933,7 +1632,7 @@
         </w:tabs>
         <w:textAlignment w:val="baseline"/>
         <w:rPr>
-          <w:rFonts w:ascii="inherit" w:hAnsi="inherit" w:cs="Courier New"/>
+          <w:rFonts w:ascii="Calibri" w:hAnsi="Calibri" w:cs="Calibri"/>
           <w:sz w:val="20"/>
           <w:szCs w:val="20"/>
           <w:bdr w:val="none" w:sz="0" w:space="0" w:color="auto" w:frame="1"/>
@@ -1951,7 +1650,7 @@
           <w:between w:val="nil"/>
         </w:pBdr>
         <w:rPr>
-          <w:rFonts w:ascii="Barlow" w:eastAsia="Barlow" w:hAnsi="Barlow" w:cs="Barlow"/>
+          <w:rFonts w:ascii="Calibri" w:eastAsia="Barlow" w:hAnsi="Calibri" w:cs="Calibri"/>
           <w:color w:val="000000"/>
           <w:sz w:val="22"/>
           <w:szCs w:val="22"/>
@@ -1960,7 +1659,7 @@
       <w:proofErr w:type="gramStart"/>
       <w:r>
         <w:rPr>
-          <w:rFonts w:ascii="Barlow" w:eastAsia="Barlow" w:hAnsi="Barlow" w:cs="Barlow"/>
+          <w:rFonts w:ascii="Calibri" w:eastAsia="Barlow" w:hAnsi="Calibri" w:cs="Calibri"/>
           <w:b/>
           <w:bCs/>
           <w:color w:val="000000"/>
@@ -1971,7 +1670,7 @@
       </w:r>
       <w:r>
         <w:rPr>
-          <w:rFonts w:ascii="Barlow" w:eastAsia="Barlow" w:hAnsi="Barlow" w:cs="Barlow"/>
+          <w:rFonts w:ascii="Calibri" w:eastAsia="Barlow" w:hAnsi="Calibri" w:cs="Calibri"/>
           <w:b/>
           <w:bCs/>
           <w:color w:val="000000"/>
@@ -1983,7 +1682,7 @@
       <w:proofErr w:type="spellStart"/>
       <w:r>
         <w:rPr>
-          <w:rFonts w:ascii="Barlow" w:eastAsia="Barlow" w:hAnsi="Barlow" w:cs="Barlow"/>
+          <w:rFonts w:ascii="Calibri" w:eastAsia="Barlow" w:hAnsi="Calibri" w:cs="Calibri"/>
           <w:b/>
           <w:bCs/>
           <w:color w:val="000000"/>
@@ -1995,7 +1694,7 @@
       <w:proofErr w:type="gramEnd"/>
       <w:r>
         <w:rPr>
-          <w:rFonts w:ascii="Barlow" w:eastAsia="Barlow" w:hAnsi="Barlow" w:cs="Barlow"/>
+          <w:rFonts w:ascii="Calibri" w:eastAsia="Barlow" w:hAnsi="Calibri" w:cs="Calibri"/>
           <w:b/>
           <w:bCs/>
           <w:color w:val="000000"/>
@@ -2007,7 +1706,7 @@
       <w:proofErr w:type="spellEnd"/>
       <w:r>
         <w:rPr>
-          <w:rFonts w:ascii="Barlow" w:eastAsia="Barlow" w:hAnsi="Barlow" w:cs="Barlow"/>
+          <w:rFonts w:ascii="Calibri" w:eastAsia="Barlow" w:hAnsi="Calibri" w:cs="Calibri"/>
           <w:b/>
           <w:bCs/>
           <w:color w:val="000000"/>
@@ -2018,7 +1717,7 @@
       </w:r>
       <w:r>
         <w:rPr>
-          <w:rFonts w:ascii="Barlow" w:eastAsia="Barlow" w:hAnsi="Barlow" w:cs="Barlow"/>
+          <w:rFonts w:ascii="Calibri" w:eastAsia="Barlow" w:hAnsi="Calibri" w:cs="Calibri"/>
           <w:b/>
           <w:bCs/>
           <w:color w:val="000000"/>
@@ -2029,7 +1728,7 @@
       </w:r>
       <w:r>
         <w:rPr>
-          <w:rFonts w:ascii="Barlow" w:eastAsia="Barlow" w:hAnsi="Barlow" w:cs="Barlow"/>
+          <w:rFonts w:ascii="Calibri" w:eastAsia="Barlow" w:hAnsi="Calibri" w:cs="Calibri"/>
           <w:b/>
           <w:bCs/>
           <w:color w:val="000000"/>
@@ -2040,7 +1739,7 @@
       </w:r>
       <w:r>
         <w:rPr>
-          <w:rFonts w:ascii="Barlow" w:eastAsia="Barlow" w:hAnsi="Barlow" w:cs="Barlow"/>
+          <w:rFonts w:ascii="Calibri" w:eastAsia="Barlow" w:hAnsi="Calibri" w:cs="Calibri"/>
           <w:b/>
           <w:bCs/>
           <w:color w:val="000000"/>
@@ -2051,7 +1750,7 @@
       </w:r>
       <w:r>
         <w:rPr>
-          <w:rFonts w:ascii="Barlow" w:eastAsia="Barlow" w:hAnsi="Barlow" w:cs="Barlow"/>
+          <w:rFonts w:ascii="Calibri" w:eastAsia="Barlow" w:hAnsi="Calibri" w:cs="Calibri"/>
           <w:b/>
           <w:bCs/>
           <w:color w:val="000000"/>
@@ -2063,7 +1762,7 @@
       <w:bookmarkStart w:id="0" w:name="_Hlk97557655"/>
       <w:r>
         <w:rPr>
-          <w:rFonts w:ascii="Barlow" w:eastAsia="Barlow" w:hAnsi="Barlow" w:cs="Barlow"/>
+          <w:rFonts w:ascii="Calibri" w:eastAsia="Barlow" w:hAnsi="Calibri" w:cs="Calibri"/>
           <w:i/>
           <w:iCs/>
           <w:color w:val="000000"/>
@@ -2073,7 +1772,7 @@
       <w:proofErr w:type="spellStart"/>
       <w:r>
         <w:rPr>
-          <w:rFonts w:ascii="Barlow" w:eastAsia="Barlow" w:hAnsi="Barlow" w:cs="Barlow"/>
+          <w:rFonts w:ascii="Calibri" w:eastAsia="Barlow" w:hAnsi="Calibri" w:cs="Calibri"/>
           <w:i/>
           <w:iCs/>
           <w:color w:val="000000"/>
@@ -2083,7 +1782,7 @@
       <w:proofErr w:type="spellEnd"/>
       <w:r>
         <w:rPr>
-          <w:rFonts w:ascii="Barlow" w:eastAsia="Barlow" w:hAnsi="Barlow" w:cs="Barlow"/>
+          <w:rFonts w:ascii="Calibri" w:eastAsia="Barlow" w:hAnsi="Calibri" w:cs="Calibri"/>
           <w:i/>
           <w:iCs/>
           <w:color w:val="000000"/>
@@ -2102,7 +1801,7 @@
           <w:between w:val="nil"/>
         </w:pBdr>
         <w:rPr>
-          <w:rFonts w:ascii="Barlow" w:eastAsia="Barlow" w:hAnsi="Barlow" w:cs="Barlow"/>
+          <w:rFonts w:ascii="Calibri" w:eastAsia="Barlow" w:hAnsi="Calibri" w:cs="Calibri"/>
           <w:color w:val="000000"/>
           <w:sz w:val="22"/>
           <w:szCs w:val="22"/>
@@ -2121,14 +1820,14 @@
         </w:pBdr>
         <w:rPr>
           <w:rStyle w:val="Hipervnculo"/>
-          <w:rFonts w:ascii="Barlow" w:eastAsia="Barlow" w:hAnsi="Barlow" w:cs="Barlow"/>
-          <w:sz w:val="22"/>
-          <w:szCs w:val="22"/>
-        </w:rPr>
-      </w:pPr>
-      <w:r>
-        <w:rPr>
-          <w:rFonts w:ascii="Barlow" w:eastAsia="Barlow" w:hAnsi="Barlow" w:cs="Barlow"/>
+          <w:rFonts w:ascii="Calibri" w:eastAsia="Barlow" w:hAnsi="Calibri" w:cs="Calibri"/>
+          <w:sz w:val="22"/>
+          <w:szCs w:val="22"/>
+        </w:rPr>
+      </w:pPr>
+      <w:r>
+        <w:rPr>
+          <w:rFonts w:ascii="Calibri" w:eastAsia="Barlow" w:hAnsi="Calibri" w:cs="Calibri"/>
           <w:color w:val="000000"/>
           <w:sz w:val="22"/>
           <w:szCs w:val="22"/>
@@ -2137,7 +1836,7 @@
       </w:r>
       <w:r>
         <w:rPr>
-          <w:rFonts w:ascii="Barlow" w:eastAsia="Barlow" w:hAnsi="Barlow" w:cs="Barlow"/>
+          <w:rFonts w:ascii="Calibri" w:eastAsia="Barlow" w:hAnsi="Calibri" w:cs="Calibri"/>
           <w:b/>
           <w:bCs/>
           <w:color w:val="000000"/>
@@ -2150,7 +1849,7 @@
       <w:proofErr w:type="gramStart"/>
       <w:r>
         <w:rPr>
-          <w:rFonts w:ascii="Barlow" w:eastAsia="Barlow" w:hAnsi="Barlow" w:cs="Barlow"/>
+          <w:rFonts w:ascii="Calibri" w:eastAsia="Barlow" w:hAnsi="Calibri" w:cs="Calibri"/>
           <w:b/>
           <w:bCs/>
           <w:color w:val="000000"/>
@@ -2162,7 +1861,7 @@
       <w:proofErr w:type="spellEnd"/>
       <w:r>
         <w:rPr>
-          <w:rFonts w:ascii="Barlow" w:eastAsia="Barlow" w:hAnsi="Barlow" w:cs="Barlow"/>
+          <w:rFonts w:ascii="Calibri" w:eastAsia="Barlow" w:hAnsi="Calibri" w:cs="Calibri"/>
           <w:b/>
           <w:bCs/>
           <w:color w:val="000000"/>
@@ -2174,33 +1873,25 @@
       <w:proofErr w:type="gramEnd"/>
       <w:r>
         <w:rPr>
-          <w:rFonts w:ascii="Barlow" w:eastAsia="Barlow" w:hAnsi="Barlow" w:cs="Barlow"/>
+          <w:rFonts w:ascii="Calibri" w:eastAsia="Barlow" w:hAnsi="Calibri" w:cs="Calibri"/>
           <w:b/>
           <w:bCs/>
           <w:color w:val="000000"/>
           <w:sz w:val="22"/>
           <w:szCs w:val="22"/>
         </w:rPr>
-        <w:t>}</w:t>
-      </w:r>
-      <w:r>
-        <w:rPr>
-          <w:rFonts w:ascii="Barlow" w:eastAsia="Barlow" w:hAnsi="Barlow" w:cs="Barlow"/>
-          <w:b/>
-          <w:bCs/>
-          <w:color w:val="000000"/>
-          <w:sz w:val="22"/>
-          <w:szCs w:val="22"/>
-        </w:rPr>
-        <w:t>:</w:t>
-      </w:r>
-      <w:r>
+        <w:t>}:</w:t>
+      </w:r>
+      <w:r>
+        <w:rPr>
+          <w:rFonts w:ascii="Calibri" w:hAnsi="Calibri" w:cs="Calibri"/>
+        </w:rPr>
         <w:t xml:space="preserve"> </w:t>
       </w:r>
       <w:r>
         <w:rPr>
           <w:rStyle w:val="Hipervnculo"/>
-          <w:rFonts w:ascii="Barlow" w:eastAsia="Barlow" w:hAnsi="Barlow" w:cs="Barlow"/>
+          <w:rFonts w:ascii="Calibri" w:eastAsia="Barlow" w:hAnsi="Calibri" w:cs="Calibri"/>
           <w:color w:val="1F4F69" w:themeColor="accent1" w:themeShade="80"/>
           <w:sz w:val="22"/>
           <w:szCs w:val="22"/>
@@ -2211,7 +1902,7 @@
       <w:r>
         <w:rPr>
           <w:rStyle w:val="Hipervnculo"/>
-          <w:rFonts w:ascii="Barlow" w:eastAsia="Barlow" w:hAnsi="Barlow" w:cs="Barlow"/>
+          <w:rFonts w:ascii="Calibri" w:eastAsia="Barlow" w:hAnsi="Calibri" w:cs="Calibri"/>
           <w:color w:val="1F4F69" w:themeColor="accent1" w:themeShade="80"/>
           <w:sz w:val="22"/>
           <w:szCs w:val="22"/>
@@ -2222,7 +1913,7 @@
       <w:r>
         <w:rPr>
           <w:rStyle w:val="Hipervnculo"/>
-          <w:rFonts w:ascii="Barlow" w:eastAsia="Barlow" w:hAnsi="Barlow" w:cs="Barlow"/>
+          <w:rFonts w:ascii="Calibri" w:eastAsia="Barlow" w:hAnsi="Calibri" w:cs="Calibri"/>
           <w:color w:val="1F4F69" w:themeColor="accent1" w:themeShade="80"/>
           <w:sz w:val="22"/>
           <w:szCs w:val="22"/>
@@ -2241,7 +1932,7 @@
         </w:pBdr>
         <w:rPr>
           <w:rStyle w:val="Hipervnculo"/>
-          <w:rFonts w:ascii="Barlow" w:eastAsia="Barlow" w:hAnsi="Barlow" w:cs="Barlow"/>
+          <w:rFonts w:ascii="Calibri" w:eastAsia="Barlow" w:hAnsi="Calibri" w:cs="Calibri"/>
           <w:sz w:val="22"/>
           <w:szCs w:val="22"/>
         </w:rPr>
@@ -2258,7 +1949,7 @@
         </w:pBdr>
         <w:rPr>
           <w:rStyle w:val="Hipervnculo"/>
-          <w:rFonts w:ascii="Barlow" w:eastAsia="Barlow" w:hAnsi="Barlow" w:cs="Barlow"/>
+          <w:rFonts w:ascii="Calibri" w:eastAsia="Barlow" w:hAnsi="Calibri" w:cs="Calibri"/>
           <w:sz w:val="22"/>
           <w:szCs w:val="22"/>
         </w:rPr>
@@ -2274,7 +1965,7 @@
           <w:between w:val="nil"/>
         </w:pBdr>
         <w:rPr>
-          <w:rFonts w:ascii="Barlow" w:eastAsia="Barlow" w:hAnsi="Barlow" w:cs="Barlow"/>
+          <w:rFonts w:ascii="Calibri" w:eastAsia="Barlow" w:hAnsi="Calibri" w:cs="Calibri"/>
           <w:b/>
           <w:bCs/>
           <w:color w:val="000000"/>
@@ -2284,7 +1975,7 @@
       </w:pPr>
       <w:r>
         <w:rPr>
-          <w:rFonts w:ascii="Barlow" w:eastAsia="Barlow" w:hAnsi="Barlow" w:cs="Barlow"/>
+          <w:rFonts w:ascii="Calibri" w:eastAsia="Barlow" w:hAnsi="Calibri" w:cs="Calibri"/>
           <w:b/>
           <w:bCs/>
           <w:color w:val="000000"/>
@@ -2296,7 +1987,7 @@
       <w:proofErr w:type="gramStart"/>
       <w:r>
         <w:rPr>
-          <w:rFonts w:ascii="Barlow" w:eastAsia="Barlow" w:hAnsi="Barlow" w:cs="Barlow"/>
+          <w:rFonts w:ascii="Calibri" w:eastAsia="Barlow" w:hAnsi="Calibri" w:cs="Calibri"/>
           <w:b/>
           <w:bCs/>
           <w:color w:val="000000"/>
@@ -2308,7 +1999,7 @@
       <w:proofErr w:type="spellStart"/>
       <w:r>
         <w:rPr>
-          <w:rFonts w:ascii="Barlow" w:eastAsia="Barlow" w:hAnsi="Barlow" w:cs="Barlow"/>
+          <w:rFonts w:ascii="Calibri" w:eastAsia="Barlow" w:hAnsi="Calibri" w:cs="Calibri"/>
           <w:b/>
           <w:bCs/>
           <w:color w:val="000000"/>
@@ -2321,7 +2012,7 @@
       <w:proofErr w:type="gramEnd"/>
       <w:r>
         <w:rPr>
-          <w:rFonts w:ascii="Barlow" w:eastAsia="Barlow" w:hAnsi="Barlow" w:cs="Barlow"/>
+          <w:rFonts w:ascii="Calibri" w:eastAsia="Barlow" w:hAnsi="Calibri" w:cs="Calibri"/>
           <w:b/>
           <w:bCs/>
           <w:color w:val="000000"/>
@@ -2332,7 +2023,7 @@
       </w:r>
       <w:r>
         <w:rPr>
-          <w:rFonts w:ascii="Barlow" w:eastAsia="Barlow" w:hAnsi="Barlow" w:cs="Barlow"/>
+          <w:rFonts w:ascii="Calibri" w:eastAsia="Barlow" w:hAnsi="Calibri" w:cs="Calibri"/>
           <w:b/>
           <w:bCs/>
           <w:color w:val="000000"/>
@@ -2352,7 +2043,7 @@
           <w:between w:val="nil"/>
         </w:pBdr>
         <w:rPr>
-          <w:rFonts w:ascii="Barlow" w:eastAsia="Barlow" w:hAnsi="Barlow" w:cs="Barlow"/>
+          <w:rFonts w:ascii="Calibri" w:eastAsia="Barlow" w:hAnsi="Calibri" w:cs="Calibri"/>
           <w:b/>
           <w:bCs/>
           <w:color w:val="000000"/>
@@ -2371,7 +2062,7 @@
           <w:between w:val="nil"/>
         </w:pBdr>
         <w:rPr>
-          <w:rFonts w:ascii="Barlow" w:eastAsia="Barlow" w:hAnsi="Barlow" w:cs="Barlow"/>
+          <w:rFonts w:ascii="Calibri" w:eastAsia="Barlow" w:hAnsi="Calibri" w:cs="Calibri"/>
           <w:color w:val="000000"/>
           <w:sz w:val="22"/>
           <w:szCs w:val="22"/>
@@ -2382,7 +2073,7 @@
       <w:r>
         <w:rPr>
           <w:rStyle w:val="Hipervnculo"/>
-          <w:rFonts w:ascii="Barlow" w:eastAsia="Barlow" w:hAnsi="Barlow" w:cs="Barlow"/>
+          <w:rFonts w:ascii="Calibri" w:eastAsia="Barlow" w:hAnsi="Calibri" w:cs="Calibri"/>
           <w:sz w:val="22"/>
           <w:szCs w:val="22"/>
           <w:u w:val="none"/>
@@ -2393,7 +2084,7 @@
       <w:r>
         <w:rPr>
           <w:rStyle w:val="Hipervnculo"/>
-          <w:rFonts w:ascii="Barlow" w:eastAsia="Barlow" w:hAnsi="Barlow" w:cs="Barlow"/>
+          <w:rFonts w:ascii="Calibri" w:eastAsia="Barlow" w:hAnsi="Calibri" w:cs="Calibri"/>
           <w:sz w:val="22"/>
           <w:szCs w:val="22"/>
           <w:u w:val="none"/>
@@ -2404,7 +2095,7 @@
       <w:r>
         <w:rPr>
           <w:rStyle w:val="Hipervnculo"/>
-          <w:rFonts w:ascii="Barlow" w:eastAsia="Barlow" w:hAnsi="Barlow" w:cs="Barlow"/>
+          <w:rFonts w:ascii="Calibri" w:eastAsia="Barlow" w:hAnsi="Calibri" w:cs="Calibri"/>
           <w:sz w:val="22"/>
           <w:szCs w:val="22"/>
           <w:u w:val="none"/>
@@ -2415,7 +2106,7 @@
       <w:r>
         <w:rPr>
           <w:rStyle w:val="Hipervnculo"/>
-          <w:rFonts w:ascii="Barlow" w:eastAsia="Barlow" w:hAnsi="Barlow" w:cs="Barlow"/>
+          <w:rFonts w:ascii="Calibri" w:eastAsia="Barlow" w:hAnsi="Calibri" w:cs="Calibri"/>
           <w:sz w:val="22"/>
           <w:szCs w:val="22"/>
           <w:u w:val="none"/>
@@ -2433,7 +2124,7 @@
           <w:between w:val="nil"/>
         </w:pBdr>
         <w:rPr>
-          <w:rFonts w:ascii="Barlow" w:eastAsia="Barlow" w:hAnsi="Barlow" w:cs="Barlow"/>
+          <w:rFonts w:ascii="Calibri" w:eastAsia="Barlow" w:hAnsi="Calibri" w:cs="Calibri"/>
           <w:color w:val="000000"/>
           <w:sz w:val="22"/>
           <w:szCs w:val="22"/>
@@ -2450,7 +2141,7 @@
           <w:between w:val="nil"/>
         </w:pBdr>
         <w:rPr>
-          <w:rFonts w:ascii="Barlow" w:eastAsia="Barlow" w:hAnsi="Barlow" w:cs="Barlow"/>
+          <w:rFonts w:ascii="Calibri" w:eastAsia="Barlow" w:hAnsi="Calibri" w:cs="Calibri"/>
           <w:b/>
           <w:bCs/>
           <w:color w:val="000000"/>
@@ -2460,7 +2151,7 @@
       </w:pPr>
       <w:r>
         <w:rPr>
-          <w:rFonts w:ascii="Barlow" w:eastAsia="Barlow" w:hAnsi="Barlow" w:cs="Barlow"/>
+          <w:rFonts w:ascii="Calibri" w:eastAsia="Barlow" w:hAnsi="Calibri" w:cs="Calibri"/>
           <w:color w:val="000000"/>
           <w:sz w:val="22"/>
           <w:szCs w:val="22"/>
@@ -2470,7 +2161,7 @@
       <w:proofErr w:type="gramStart"/>
       <w:r>
         <w:rPr>
-          <w:rFonts w:ascii="Barlow" w:eastAsia="Barlow" w:hAnsi="Barlow" w:cs="Barlow"/>
+          <w:rFonts w:ascii="Calibri" w:eastAsia="Barlow" w:hAnsi="Calibri" w:cs="Calibri"/>
           <w:b/>
           <w:bCs/>
           <w:color w:val="000000"/>
@@ -2481,7 +2172,7 @@
       </w:r>
       <w:r>
         <w:rPr>
-          <w:rFonts w:ascii="Barlow" w:eastAsia="Barlow" w:hAnsi="Barlow" w:cs="Barlow"/>
+          <w:rFonts w:ascii="Calibri" w:eastAsia="Barlow" w:hAnsi="Calibri" w:cs="Calibri"/>
           <w:b/>
           <w:bCs/>
           <w:color w:val="000000"/>
@@ -2493,7 +2184,7 @@
       <w:proofErr w:type="spellStart"/>
       <w:r>
         <w:rPr>
-          <w:rFonts w:ascii="Barlow" w:eastAsia="Barlow" w:hAnsi="Barlow" w:cs="Barlow"/>
+          <w:rFonts w:ascii="Calibri" w:eastAsia="Barlow" w:hAnsi="Calibri" w:cs="Calibri"/>
           <w:b/>
           <w:bCs/>
           <w:color w:val="000000"/>
@@ -2506,7 +2197,7 @@
       <w:proofErr w:type="gramEnd"/>
       <w:r>
         <w:rPr>
-          <w:rFonts w:ascii="Barlow" w:eastAsia="Barlow" w:hAnsi="Barlow" w:cs="Barlow"/>
+          <w:rFonts w:ascii="Calibri" w:eastAsia="Barlow" w:hAnsi="Calibri" w:cs="Calibri"/>
           <w:b/>
           <w:bCs/>
           <w:color w:val="000000"/>
@@ -2517,7 +2208,7 @@
       </w:r>
       <w:r>
         <w:rPr>
-          <w:rFonts w:ascii="Barlow" w:eastAsia="Barlow" w:hAnsi="Barlow" w:cs="Barlow"/>
+          <w:rFonts w:ascii="Calibri" w:eastAsia="Barlow" w:hAnsi="Calibri" w:cs="Calibri"/>
           <w:b/>
           <w:bCs/>
           <w:color w:val="000000"/>
@@ -2528,7 +2219,7 @@
       </w:r>
       <w:r>
         <w:rPr>
-          <w:rFonts w:ascii="Barlow" w:eastAsia="Barlow" w:hAnsi="Barlow" w:cs="Barlow"/>
+          <w:rFonts w:ascii="Calibri" w:eastAsia="Barlow" w:hAnsi="Calibri" w:cs="Calibri"/>
           <w:b/>
           <w:bCs/>
           <w:color w:val="000000"/>
@@ -2542,13 +2233,14 @@
       <w:pPr>
         <w:pStyle w:val="Cita"/>
         <w:rPr>
+          <w:rFonts w:ascii="Calibri" w:hAnsi="Calibri" w:cs="Calibri"/>
           <w:shd w:val="clear" w:color="auto" w:fill="FFFFFF"/>
         </w:rPr>
       </w:pPr>
       <w:proofErr w:type="gramStart"/>
       <w:r>
         <w:rPr>
-          <w:rFonts w:ascii="Barlow" w:eastAsia="Barlow" w:hAnsi="Barlow" w:cs="Barlow"/>
+          <w:rFonts w:ascii="Calibri" w:eastAsia="Barlow" w:hAnsi="Calibri" w:cs="Calibri"/>
           <w:color w:val="000000"/>
           <w:sz w:val="22"/>
           <w:szCs w:val="22"/>
@@ -2557,7 +2249,7 @@
       </w:r>
       <w:r>
         <w:rPr>
-          <w:rFonts w:ascii="Barlow" w:eastAsia="Barlow" w:hAnsi="Barlow" w:cs="Barlow"/>
+          <w:rFonts w:ascii="Calibri" w:eastAsia="Barlow" w:hAnsi="Calibri" w:cs="Calibri"/>
           <w:color w:val="000000"/>
           <w:sz w:val="22"/>
           <w:szCs w:val="22"/>
@@ -2567,7 +2259,7 @@
       <w:r>
         <w:rPr>
           <w:rStyle w:val="Hipervnculo"/>
-          <w:rFonts w:ascii="Barlow" w:eastAsia="Barlow" w:hAnsi="Barlow" w:cs="Barlow"/>
+          <w:rFonts w:ascii="Calibri" w:eastAsia="Barlow" w:hAnsi="Calibri" w:cs="Calibri"/>
           <w:sz w:val="22"/>
           <w:szCs w:val="22"/>
         </w:rPr>
@@ -2577,7 +2269,7 @@
       <w:r>
         <w:rPr>
           <w:rStyle w:val="Hipervnculo"/>
-          <w:rFonts w:ascii="Barlow" w:eastAsia="Barlow" w:hAnsi="Barlow" w:cs="Barlow"/>
+          <w:rFonts w:ascii="Calibri" w:eastAsia="Barlow" w:hAnsi="Calibri" w:cs="Calibri"/>
           <w:sz w:val="22"/>
           <w:szCs w:val="22"/>
         </w:rPr>
@@ -2587,26 +2279,17 @@
       <w:r>
         <w:rPr>
           <w:rStyle w:val="Hipervnculo"/>
-          <w:rFonts w:ascii="Barlow" w:eastAsia="Barlow" w:hAnsi="Barlow" w:cs="Barlow"/>
-          <w:sz w:val="22"/>
-          <w:szCs w:val="22"/>
-        </w:rPr>
-        <w:t>annotation.</w:t>
-      </w:r>
+          <w:rFonts w:ascii="Calibri" w:eastAsia="Barlow" w:hAnsi="Calibri" w:cs="Calibri"/>
+          <w:sz w:val="22"/>
+          <w:szCs w:val="22"/>
+        </w:rPr>
+        <w:t>annotation.quote</w:t>
+      </w:r>
+      <w:proofErr w:type="spellEnd"/>
       <w:r>
         <w:rPr>
           <w:rStyle w:val="Hipervnculo"/>
-          <w:rFonts w:ascii="Barlow" w:eastAsia="Barlow" w:hAnsi="Barlow" w:cs="Barlow"/>
-          <w:sz w:val="22"/>
-          <w:szCs w:val="22"/>
-        </w:rPr>
-        <w:t>quote</w:t>
-      </w:r>
-      <w:proofErr w:type="spellEnd"/>
-      <w:r>
-        <w:rPr>
-          <w:rStyle w:val="Hipervnculo"/>
-          <w:rFonts w:ascii="Barlow" w:eastAsia="Barlow" w:hAnsi="Barlow" w:cs="Barlow"/>
+          <w:rFonts w:ascii="Calibri" w:eastAsia="Barlow" w:hAnsi="Calibri" w:cs="Calibri"/>
           <w:sz w:val="22"/>
           <w:szCs w:val="22"/>
         </w:rPr>
@@ -2614,12 +2297,14 @@
       </w:r>
       <w:r>
         <w:rPr>
+          <w:rFonts w:ascii="Calibri" w:hAnsi="Calibri" w:cs="Calibri"/>
           <w:shd w:val="clear" w:color="auto" w:fill="FFFFFF"/>
         </w:rPr>
         <w:t xml:space="preserve"> "</w:t>
       </w:r>
       <w:r>
         <w:rPr>
+          <w:rFonts w:ascii="Calibri" w:hAnsi="Calibri" w:cs="Calibri"/>
           <w:shd w:val="clear" w:color="auto" w:fill="FFFFFF"/>
         </w:rPr>
         <w:tab/>
@@ -2635,15 +2320,15 @@
           <w:between w:val="nil"/>
         </w:pBdr>
         <w:rPr>
-          <w:rFonts w:ascii="Barlow" w:eastAsia="Barlow" w:hAnsi="Barlow" w:cs="Barlow"/>
-          <w:color w:val="000000"/>
-          <w:sz w:val="22"/>
-          <w:szCs w:val="22"/>
-        </w:rPr>
-      </w:pPr>
-      <w:r>
-        <w:rPr>
-          <w:rFonts w:ascii="Barlow" w:eastAsia="Barlow" w:hAnsi="Barlow" w:cs="Barlow"/>
+          <w:rFonts w:ascii="Calibri" w:eastAsia="Barlow" w:hAnsi="Calibri" w:cs="Calibri"/>
+          <w:color w:val="000000"/>
+          <w:sz w:val="22"/>
+          <w:szCs w:val="22"/>
+        </w:rPr>
+      </w:pPr>
+      <w:r>
+        <w:rPr>
+          <w:rFonts w:ascii="Calibri" w:eastAsia="Barlow" w:hAnsi="Calibri" w:cs="Calibri"/>
           <w:color w:val="000000"/>
           <w:sz w:val="22"/>
           <w:szCs w:val="22"/>
@@ -2663,13 +2348,13 @@
         <w:jc w:val="center"/>
         <w:rPr>
           <w:rStyle w:val="Referenciasutil"/>
-          <w:rFonts w:eastAsia="Barlow"/>
+          <w:rFonts w:ascii="Calibri" w:eastAsia="Barlow" w:hAnsi="Calibri" w:cs="Calibri"/>
         </w:rPr>
       </w:pPr>
       <w:r>
         <w:rPr>
           <w:rStyle w:val="Referenciasutil"/>
-          <w:rFonts w:eastAsia="Barlow"/>
+          <w:rFonts w:ascii="Calibri" w:eastAsia="Barlow" w:hAnsi="Calibri" w:cs="Calibri"/>
         </w:rPr>
         <w:t>REPLIES</w:t>
       </w:r>
@@ -2684,7 +2369,7 @@
           <w:between w:val="nil"/>
         </w:pBdr>
         <w:rPr>
-          <w:rFonts w:ascii="Barlow" w:eastAsia="Barlow" w:hAnsi="Barlow" w:cs="Barlow"/>
+          <w:rFonts w:ascii="Calibri" w:eastAsia="Barlow" w:hAnsi="Calibri" w:cs="Calibri"/>
           <w:b/>
           <w:bCs/>
           <w:color w:val="000000"/>
@@ -2704,15 +2389,15 @@
           <w:between w:val="nil"/>
         </w:pBdr>
         <w:rPr>
-          <w:rFonts w:ascii="Barlow" w:eastAsia="Barlow" w:hAnsi="Barlow" w:cs="Barlow"/>
-          <w:color w:val="000000"/>
-          <w:sz w:val="22"/>
-          <w:szCs w:val="22"/>
-        </w:rPr>
-      </w:pPr>
-      <w:r>
-        <w:rPr>
-          <w:rFonts w:ascii="Barlow" w:eastAsia="Barlow" w:hAnsi="Barlow" w:cs="Barlow"/>
+          <w:rFonts w:ascii="Calibri" w:eastAsia="Barlow" w:hAnsi="Calibri" w:cs="Calibri"/>
+          <w:color w:val="000000"/>
+          <w:sz w:val="22"/>
+          <w:szCs w:val="22"/>
+        </w:rPr>
+      </w:pPr>
+      <w:r>
+        <w:rPr>
+          <w:rFonts w:ascii="Calibri" w:eastAsia="Barlow" w:hAnsi="Calibri" w:cs="Calibri"/>
           <w:color w:val="000000"/>
           <w:sz w:val="22"/>
           <w:szCs w:val="22"/>
@@ -2723,7 +2408,7 @@
       <w:proofErr w:type="gramStart"/>
       <w:r>
         <w:rPr>
-          <w:rFonts w:ascii="Barlow" w:eastAsia="Barlow" w:hAnsi="Barlow" w:cs="Barlow"/>
+          <w:rFonts w:ascii="Calibri" w:eastAsia="Barlow" w:hAnsi="Calibri" w:cs="Calibri"/>
           <w:color w:val="000000"/>
           <w:sz w:val="22"/>
           <w:szCs w:val="22"/>
@@ -2734,7 +2419,7 @@
       <w:proofErr w:type="gramEnd"/>
       <w:r>
         <w:rPr>
-          <w:rFonts w:ascii="Barlow" w:eastAsia="Barlow" w:hAnsi="Barlow" w:cs="Barlow"/>
+          <w:rFonts w:ascii="Calibri" w:eastAsia="Barlow" w:hAnsi="Calibri" w:cs="Calibri"/>
           <w:color w:val="000000"/>
           <w:sz w:val="22"/>
           <w:szCs w:val="22"/>
@@ -2744,7 +2429,7 @@
       <w:proofErr w:type="spellStart"/>
       <w:r>
         <w:rPr>
-          <w:rFonts w:ascii="Barlow" w:eastAsia="Barlow" w:hAnsi="Barlow" w:cs="Barlow"/>
+          <w:rFonts w:ascii="Calibri" w:eastAsia="Barlow" w:hAnsi="Calibri" w:cs="Calibri"/>
           <w:color w:val="000000"/>
           <w:sz w:val="22"/>
           <w:szCs w:val="22"/>
@@ -2754,7 +2439,7 @@
       <w:proofErr w:type="spellEnd"/>
       <w:r>
         <w:rPr>
-          <w:rFonts w:ascii="Barlow" w:eastAsia="Barlow" w:hAnsi="Barlow" w:cs="Barlow"/>
+          <w:rFonts w:ascii="Calibri" w:eastAsia="Barlow" w:hAnsi="Calibri" w:cs="Calibri"/>
           <w:color w:val="000000"/>
           <w:sz w:val="22"/>
           <w:szCs w:val="22"/>
@@ -2772,15 +2457,15 @@
           <w:between w:val="nil"/>
         </w:pBdr>
         <w:rPr>
-          <w:rFonts w:ascii="Barlow" w:eastAsia="Barlow" w:hAnsi="Barlow" w:cs="Barlow"/>
-          <w:color w:val="000000"/>
-          <w:sz w:val="22"/>
-          <w:szCs w:val="22"/>
-        </w:rPr>
-      </w:pPr>
-      <w:r>
-        <w:rPr>
-          <w:rFonts w:ascii="Barlow" w:eastAsia="Barlow" w:hAnsi="Barlow" w:cs="Barlow"/>
+          <w:rFonts w:ascii="Calibri" w:eastAsia="Barlow" w:hAnsi="Calibri" w:cs="Calibri"/>
+          <w:color w:val="000000"/>
+          <w:sz w:val="22"/>
+          <w:szCs w:val="22"/>
+        </w:rPr>
+      </w:pPr>
+      <w:r>
+        <w:rPr>
+          <w:rFonts w:ascii="Calibri" w:eastAsia="Barlow" w:hAnsi="Calibri" w:cs="Calibri"/>
           <w:b/>
           <w:bCs/>
           <w:color w:val="000000"/>
@@ -2792,7 +2477,7 @@
       <w:proofErr w:type="spellStart"/>
       <w:r>
         <w:rPr>
-          <w:rFonts w:ascii="Barlow" w:eastAsia="Barlow" w:hAnsi="Barlow" w:cs="Barlow"/>
+          <w:rFonts w:ascii="Calibri" w:eastAsia="Barlow" w:hAnsi="Calibri" w:cs="Calibri"/>
           <w:b/>
           <w:bCs/>
           <w:color w:val="000000"/>
@@ -2804,7 +2489,7 @@
       <w:proofErr w:type="spellEnd"/>
       <w:r>
         <w:rPr>
-          <w:rFonts w:ascii="Barlow" w:eastAsia="Barlow" w:hAnsi="Barlow" w:cs="Barlow"/>
+          <w:rFonts w:ascii="Calibri" w:eastAsia="Barlow" w:hAnsi="Calibri" w:cs="Calibri"/>
           <w:b/>
           <w:bCs/>
           <w:color w:val="000000"/>
@@ -2815,7 +2500,7 @@
       </w:r>
       <w:r>
         <w:rPr>
-          <w:rFonts w:ascii="Barlow" w:eastAsia="Barlow" w:hAnsi="Barlow" w:cs="Barlow"/>
+          <w:rFonts w:ascii="Calibri" w:eastAsia="Barlow" w:hAnsi="Calibri" w:cs="Calibri"/>
           <w:b/>
           <w:bCs/>
           <w:color w:val="000000"/>
@@ -2826,7 +2511,7 @@
       </w:r>
       <w:r>
         <w:rPr>
-          <w:rFonts w:ascii="Barlow" w:eastAsia="Barlow" w:hAnsi="Barlow" w:cs="Barlow"/>
+          <w:rFonts w:ascii="Calibri" w:eastAsia="Barlow" w:hAnsi="Calibri" w:cs="Calibri"/>
           <w:b/>
           <w:bCs/>
           <w:color w:val="000000"/>
@@ -2838,7 +2523,7 @@
       <w:proofErr w:type="spellStart"/>
       <w:r>
         <w:rPr>
-          <w:rFonts w:ascii="Barlow" w:eastAsia="Barlow" w:hAnsi="Barlow" w:cs="Barlow"/>
+          <w:rFonts w:ascii="Calibri" w:eastAsia="Barlow" w:hAnsi="Calibri" w:cs="Calibri"/>
           <w:b/>
           <w:bCs/>
           <w:color w:val="000000"/>
@@ -2850,7 +2535,7 @@
       <w:proofErr w:type="spellEnd"/>
       <w:r>
         <w:rPr>
-          <w:rFonts w:ascii="Barlow" w:eastAsia="Barlow" w:hAnsi="Barlow" w:cs="Barlow"/>
+          <w:rFonts w:ascii="Calibri" w:eastAsia="Barlow" w:hAnsi="Calibri" w:cs="Calibri"/>
           <w:b/>
           <w:bCs/>
           <w:color w:val="000000"/>
@@ -2862,7 +2547,7 @@
       <w:proofErr w:type="gramStart"/>
       <w:r>
         <w:rPr>
-          <w:rFonts w:ascii="Barlow" w:eastAsia="Barlow" w:hAnsi="Barlow" w:cs="Barlow"/>
+          <w:rFonts w:ascii="Calibri" w:eastAsia="Barlow" w:hAnsi="Calibri" w:cs="Calibri"/>
           <w:b/>
           <w:bCs/>
           <w:color w:val="000000"/>
@@ -2874,7 +2559,7 @@
       <w:proofErr w:type="gramEnd"/>
       <w:r>
         <w:rPr>
-          <w:rFonts w:ascii="Barlow" w:eastAsia="Barlow" w:hAnsi="Barlow" w:cs="Barlow"/>
+          <w:rFonts w:ascii="Calibri" w:eastAsia="Barlow" w:hAnsi="Calibri" w:cs="Calibri"/>
           <w:b/>
           <w:bCs/>
           <w:color w:val="000000"/>
@@ -2886,7 +2571,7 @@
       <w:proofErr w:type="spellStart"/>
       <w:r>
         <w:rPr>
-          <w:rFonts w:ascii="Barlow" w:eastAsia="Barlow" w:hAnsi="Barlow" w:cs="Barlow"/>
+          <w:rFonts w:ascii="Calibri" w:eastAsia="Barlow" w:hAnsi="Calibri" w:cs="Calibri"/>
           <w:b/>
           <w:bCs/>
           <w:color w:val="000000"/>
@@ -2897,7 +2582,7 @@
       </w:r>
       <w:r>
         <w:rPr>
-          <w:rFonts w:ascii="Barlow" w:eastAsia="Barlow" w:hAnsi="Barlow" w:cs="Barlow"/>
+          <w:rFonts w:ascii="Calibri" w:eastAsia="Barlow" w:hAnsi="Calibri" w:cs="Calibri"/>
           <w:b/>
           <w:bCs/>
           <w:color w:val="000000"/>
@@ -2909,7 +2594,7 @@
       <w:proofErr w:type="spellEnd"/>
       <w:r>
         <w:rPr>
-          <w:rFonts w:ascii="Barlow" w:eastAsia="Barlow" w:hAnsi="Barlow" w:cs="Barlow"/>
+          <w:rFonts w:ascii="Calibri" w:eastAsia="Barlow" w:hAnsi="Calibri" w:cs="Calibri"/>
           <w:b/>
           <w:bCs/>
           <w:color w:val="000000"/>
@@ -2920,7 +2605,7 @@
       </w:r>
       <w:r>
         <w:rPr>
-          <w:rFonts w:ascii="Barlow" w:eastAsia="Barlow" w:hAnsi="Barlow" w:cs="Barlow"/>
+          <w:rFonts w:ascii="Calibri" w:eastAsia="Barlow" w:hAnsi="Calibri" w:cs="Calibri"/>
           <w:b/>
           <w:bCs/>
           <w:color w:val="000000"/>
@@ -2931,7 +2616,7 @@
       </w:r>
       <w:r>
         <w:rPr>
-          <w:rFonts w:ascii="Barlow" w:eastAsia="Barlow" w:hAnsi="Barlow" w:cs="Barlow"/>
+          <w:rFonts w:ascii="Calibri" w:eastAsia="Barlow" w:hAnsi="Calibri" w:cs="Calibri"/>
           <w:color w:val="000000"/>
           <w:sz w:val="22"/>
           <w:szCs w:val="22"/>
@@ -2941,7 +2626,7 @@
       <w:proofErr w:type="spellStart"/>
       <w:r>
         <w:rPr>
-          <w:rFonts w:ascii="Barlow" w:eastAsia="Barlow" w:hAnsi="Barlow" w:cs="Barlow"/>
+          <w:rFonts w:ascii="Calibri" w:eastAsia="Barlow" w:hAnsi="Calibri" w:cs="Calibri"/>
           <w:color w:val="000000"/>
           <w:sz w:val="22"/>
           <w:szCs w:val="22"/>
@@ -2951,7 +2636,7 @@
       <w:proofErr w:type="spellEnd"/>
       <w:r>
         <w:rPr>
-          <w:rFonts w:ascii="Barlow" w:eastAsia="Barlow" w:hAnsi="Barlow" w:cs="Barlow"/>
+          <w:rFonts w:ascii="Calibri" w:eastAsia="Barlow" w:hAnsi="Calibri" w:cs="Calibri"/>
           <w:color w:val="000000"/>
           <w:sz w:val="22"/>
           <w:szCs w:val="22"/>
@@ -2969,15 +2654,15 @@
           <w:between w:val="nil"/>
         </w:pBdr>
         <w:rPr>
-          <w:rFonts w:ascii="Barlow" w:eastAsia="Barlow" w:hAnsi="Barlow" w:cs="Barlow"/>
-          <w:color w:val="000000"/>
-          <w:sz w:val="22"/>
-          <w:szCs w:val="22"/>
-        </w:rPr>
-      </w:pPr>
-      <w:r>
-        <w:rPr>
-          <w:rFonts w:ascii="Barlow" w:eastAsia="Barlow" w:hAnsi="Barlow" w:cs="Barlow"/>
+          <w:rFonts w:ascii="Calibri" w:eastAsia="Barlow" w:hAnsi="Calibri" w:cs="Calibri"/>
+          <w:color w:val="000000"/>
+          <w:sz w:val="22"/>
+          <w:szCs w:val="22"/>
+        </w:rPr>
+      </w:pPr>
+      <w:r>
+        <w:rPr>
+          <w:rFonts w:ascii="Calibri" w:eastAsia="Barlow" w:hAnsi="Calibri" w:cs="Calibri"/>
           <w:color w:val="000000"/>
           <w:sz w:val="22"/>
           <w:szCs w:val="22"/>
@@ -2987,7 +2672,7 @@
       <w:proofErr w:type="spellStart"/>
       <w:r>
         <w:rPr>
-          <w:rFonts w:ascii="Barlow" w:eastAsia="Barlow" w:hAnsi="Barlow" w:cs="Barlow"/>
+          <w:rFonts w:ascii="Calibri" w:eastAsia="Barlow" w:hAnsi="Calibri" w:cs="Calibri"/>
           <w:color w:val="000000"/>
           <w:sz w:val="22"/>
           <w:szCs w:val="22"/>
@@ -2997,7 +2682,7 @@
       <w:proofErr w:type="spellEnd"/>
       <w:r>
         <w:rPr>
-          <w:rFonts w:ascii="Barlow" w:eastAsia="Barlow" w:hAnsi="Barlow" w:cs="Barlow"/>
+          <w:rFonts w:ascii="Calibri" w:eastAsia="Barlow" w:hAnsi="Calibri" w:cs="Calibri"/>
           <w:color w:val="000000"/>
           <w:sz w:val="22"/>
           <w:szCs w:val="22"/>
@@ -3015,7 +2700,7 @@
           <w:between w:val="nil"/>
         </w:pBdr>
         <w:rPr>
-          <w:rFonts w:ascii="Barlow" w:eastAsia="Barlow" w:hAnsi="Barlow" w:cs="Barlow"/>
+          <w:rFonts w:ascii="Calibri" w:eastAsia="Barlow" w:hAnsi="Calibri" w:cs="Calibri"/>
           <w:color w:val="000000"/>
           <w:sz w:val="22"/>
           <w:szCs w:val="22"/>
@@ -3033,15 +2718,15 @@
           <w:between w:val="nil"/>
         </w:pBdr>
         <w:rPr>
-          <w:rFonts w:ascii="Barlow" w:eastAsia="Barlow" w:hAnsi="Barlow" w:cs="Barlow"/>
-          <w:color w:val="000000"/>
-          <w:sz w:val="22"/>
-          <w:szCs w:val="22"/>
-        </w:rPr>
-      </w:pPr>
-      <w:r>
-        <w:rPr>
-          <w:rFonts w:ascii="Barlow" w:eastAsia="Barlow" w:hAnsi="Barlow" w:cs="Barlow"/>
+          <w:rFonts w:ascii="Calibri" w:eastAsia="Barlow" w:hAnsi="Calibri" w:cs="Calibri"/>
+          <w:color w:val="000000"/>
+          <w:sz w:val="22"/>
+          <w:szCs w:val="22"/>
+        </w:rPr>
+      </w:pPr>
+      <w:r>
+        <w:rPr>
+          <w:rFonts w:ascii="Calibri" w:eastAsia="Barlow" w:hAnsi="Calibri" w:cs="Calibri"/>
           <w:color w:val="000000"/>
           <w:sz w:val="22"/>
           <w:szCs w:val="22"/>
@@ -3059,7 +2744,7 @@
           <w:between w:val="nil"/>
         </w:pBdr>
         <w:rPr>
-          <w:rFonts w:ascii="Barlow" w:eastAsia="Barlow" w:hAnsi="Barlow" w:cs="Barlow"/>
+          <w:rFonts w:ascii="Calibri" w:eastAsia="Barlow" w:hAnsi="Calibri" w:cs="Calibri"/>
           <w:color w:val="000000"/>
           <w:sz w:val="22"/>
           <w:szCs w:val="22"/>
@@ -3077,7 +2762,7 @@
           <w:between w:val="nil"/>
         </w:pBdr>
         <w:rPr>
-          <w:rFonts w:ascii="Barlow" w:eastAsia="Barlow" w:hAnsi="Barlow" w:cs="Barlow"/>
+          <w:rFonts w:ascii="Calibri" w:eastAsia="Barlow" w:hAnsi="Calibri" w:cs="Calibri"/>
           <w:b/>
           <w:bCs/>
           <w:color w:val="000000"/>
@@ -3089,7 +2774,7 @@
       <w:proofErr w:type="gramStart"/>
       <w:r>
         <w:rPr>
-          <w:rFonts w:ascii="Barlow" w:eastAsia="Barlow" w:hAnsi="Barlow" w:cs="Barlow"/>
+          <w:rFonts w:ascii="Calibri" w:eastAsia="Barlow" w:hAnsi="Calibri" w:cs="Calibri"/>
           <w:b/>
           <w:bCs/>
           <w:color w:val="000000"/>
@@ -3102,7 +2787,7 @@
       <w:proofErr w:type="spellStart"/>
       <w:r>
         <w:rPr>
-          <w:rFonts w:ascii="Barlow" w:eastAsia="Barlow" w:hAnsi="Barlow" w:cs="Barlow"/>
+          <w:rFonts w:ascii="Calibri" w:eastAsia="Barlow" w:hAnsi="Calibri" w:cs="Calibri"/>
           <w:b/>
           <w:bCs/>
           <w:color w:val="000000"/>
@@ -3116,7 +2801,7 @@
       <w:proofErr w:type="gramEnd"/>
       <w:r>
         <w:rPr>
-          <w:rFonts w:ascii="Barlow" w:eastAsia="Barlow" w:hAnsi="Barlow" w:cs="Barlow"/>
+          <w:rFonts w:ascii="Calibri" w:eastAsia="Barlow" w:hAnsi="Calibri" w:cs="Calibri"/>
           <w:b/>
           <w:bCs/>
           <w:color w:val="000000"/>
@@ -3137,7 +2822,7 @@
           <w:between w:val="nil"/>
         </w:pBdr>
         <w:rPr>
-          <w:rFonts w:ascii="Barlow" w:eastAsia="Barlow" w:hAnsi="Barlow" w:cs="Barlow"/>
+          <w:rFonts w:ascii="Calibri" w:eastAsia="Barlow" w:hAnsi="Calibri" w:cs="Calibri"/>
           <w:b/>
           <w:bCs/>
           <w:color w:val="000000"/>
@@ -3168,15 +2853,15 @@
         </w:tabs>
         <w:textAlignment w:val="baseline"/>
         <w:rPr>
-          <w:rFonts w:ascii="Barlow" w:eastAsia="Barlow" w:hAnsi="Barlow" w:cs="Barlow"/>
-          <w:color w:val="000000"/>
-          <w:sz w:val="22"/>
-          <w:szCs w:val="22"/>
-        </w:rPr>
-      </w:pPr>
-      <w:r>
-        <w:rPr>
-          <w:rFonts w:ascii="Barlow" w:eastAsia="Barlow" w:hAnsi="Barlow" w:cs="Barlow"/>
+          <w:rFonts w:ascii="Calibri" w:eastAsia="Barlow" w:hAnsi="Calibri" w:cs="Calibri"/>
+          <w:color w:val="000000"/>
+          <w:sz w:val="22"/>
+          <w:szCs w:val="22"/>
+        </w:rPr>
+      </w:pPr>
+      <w:r>
+        <w:rPr>
+          <w:rFonts w:ascii="Calibri" w:eastAsia="Barlow" w:hAnsi="Calibri" w:cs="Calibri"/>
           <w:color w:val="000000"/>
           <w:sz w:val="22"/>
           <w:szCs w:val="22"/>
@@ -3186,7 +2871,7 @@
       <w:proofErr w:type="spellStart"/>
       <w:r>
         <w:rPr>
-          <w:rFonts w:ascii="Barlow" w:eastAsia="Barlow" w:hAnsi="Barlow" w:cs="Barlow"/>
+          <w:rFonts w:ascii="Calibri" w:eastAsia="Barlow" w:hAnsi="Calibri" w:cs="Calibri"/>
           <w:color w:val="000000"/>
           <w:sz w:val="22"/>
           <w:szCs w:val="22"/>
@@ -3196,7 +2881,7 @@
       <w:proofErr w:type="spellEnd"/>
       <w:r>
         <w:rPr>
-          <w:rFonts w:ascii="Barlow" w:eastAsia="Barlow" w:hAnsi="Barlow" w:cs="Barlow"/>
+          <w:rFonts w:ascii="Calibri" w:eastAsia="Barlow" w:hAnsi="Calibri" w:cs="Calibri"/>
           <w:color w:val="000000"/>
           <w:sz w:val="22"/>
           <w:szCs w:val="22"/>
@@ -3207,7 +2892,7 @@
       <w:proofErr w:type="gramStart"/>
       <w:r>
         <w:rPr>
-          <w:rFonts w:ascii="Barlow" w:eastAsia="Barlow" w:hAnsi="Barlow" w:cs="Barlow"/>
+          <w:rFonts w:ascii="Calibri" w:eastAsia="Barlow" w:hAnsi="Calibri" w:cs="Calibri"/>
           <w:color w:val="000000"/>
           <w:sz w:val="22"/>
           <w:szCs w:val="22"/>
@@ -3216,7 +2901,7 @@
       </w:r>
       <w:r>
         <w:rPr>
-          <w:rFonts w:ascii="Barlow" w:eastAsia="Barlow" w:hAnsi="Barlow" w:cs="Barlow"/>
+          <w:rFonts w:ascii="Calibri" w:eastAsia="Barlow" w:hAnsi="Calibri" w:cs="Calibri"/>
           <w:color w:val="000000"/>
           <w:sz w:val="22"/>
           <w:szCs w:val="22"/>
@@ -3227,7 +2912,7 @@
       <w:proofErr w:type="gramEnd"/>
       <w:r>
         <w:rPr>
-          <w:rFonts w:ascii="Barlow" w:eastAsia="Barlow" w:hAnsi="Barlow" w:cs="Barlow"/>
+          <w:rFonts w:ascii="Calibri" w:eastAsia="Barlow" w:hAnsi="Calibri" w:cs="Calibri"/>
           <w:color w:val="000000"/>
           <w:sz w:val="22"/>
           <w:szCs w:val="22"/>
@@ -3236,7 +2921,7 @@
       </w:r>
       <w:r>
         <w:rPr>
-          <w:rFonts w:ascii="Barlow" w:eastAsia="Barlow" w:hAnsi="Barlow" w:cs="Barlow"/>
+          <w:rFonts w:ascii="Calibri" w:eastAsia="Barlow" w:hAnsi="Calibri" w:cs="Calibri"/>
           <w:color w:val="000000"/>
           <w:sz w:val="22"/>
           <w:szCs w:val="22"/>
@@ -3245,7 +2930,7 @@
       </w:r>
       <w:r>
         <w:rPr>
-          <w:rFonts w:ascii="Barlow" w:eastAsia="Barlow" w:hAnsi="Barlow" w:cs="Barlow"/>
+          <w:rFonts w:ascii="Calibri" w:eastAsia="Barlow" w:hAnsi="Calibri" w:cs="Calibri"/>
           <w:color w:val="000000"/>
           <w:sz w:val="22"/>
           <w:szCs w:val="22"/>
@@ -3255,7 +2940,7 @@
       <w:proofErr w:type="spellStart"/>
       <w:r>
         <w:rPr>
-          <w:rFonts w:ascii="Barlow" w:eastAsia="Barlow" w:hAnsi="Barlow" w:cs="Barlow"/>
+          <w:rFonts w:ascii="Calibri" w:eastAsia="Barlow" w:hAnsi="Calibri" w:cs="Calibri"/>
           <w:color w:val="000000"/>
           <w:sz w:val="22"/>
           <w:szCs w:val="22"/>
@@ -3265,7 +2950,7 @@
       <w:proofErr w:type="spellEnd"/>
       <w:r>
         <w:rPr>
-          <w:rFonts w:ascii="Barlow" w:eastAsia="Barlow" w:hAnsi="Barlow" w:cs="Barlow"/>
+          <w:rFonts w:ascii="Calibri" w:eastAsia="Barlow" w:hAnsi="Calibri" w:cs="Calibri"/>
           <w:color w:val="000000"/>
           <w:sz w:val="22"/>
           <w:szCs w:val="22"/>
@@ -3274,7 +2959,7 @@
       </w:r>
       <w:r>
         <w:rPr>
-          <w:rFonts w:ascii="Barlow" w:eastAsia="Barlow" w:hAnsi="Barlow" w:cs="Barlow"/>
+          <w:rFonts w:ascii="Calibri" w:eastAsia="Barlow" w:hAnsi="Calibri" w:cs="Calibri"/>
           <w:color w:val="000000"/>
           <w:sz w:val="22"/>
           <w:szCs w:val="22"/>
@@ -3284,26 +2969,26 @@
       <w:proofErr w:type="spellStart"/>
       <w:r>
         <w:rPr>
-          <w:rFonts w:ascii="Barlow" w:eastAsia="Barlow" w:hAnsi="Barlow" w:cs="Barlow"/>
-          <w:color w:val="000000"/>
-          <w:sz w:val="22"/>
-          <w:szCs w:val="22"/>
-        </w:rPr>
-        <w:t>schange.</w:t>
-      </w:r>
-      <w:r>
-        <w:rPr>
-          <w:rFonts w:ascii="Barlow" w:eastAsia="Barlow" w:hAnsi="Barlow" w:cs="Barlow"/>
-          <w:color w:val="000000"/>
-          <w:sz w:val="22"/>
-          <w:szCs w:val="22"/>
-        </w:rPr>
-        <w:t>endstate</w:t>
+          <w:rFonts w:ascii="Calibri" w:eastAsia="Barlow" w:hAnsi="Calibri" w:cs="Calibri"/>
+          <w:color w:val="000000"/>
+          <w:sz w:val="22"/>
+          <w:szCs w:val="22"/>
+        </w:rPr>
+        <w:t>schange.endstate</w:t>
       </w:r>
       <w:proofErr w:type="spellEnd"/>
       <w:r>
         <w:rPr>
-          <w:rFonts w:ascii="Barlow" w:eastAsia="Barlow" w:hAnsi="Barlow" w:cs="Barlow"/>
+          <w:rFonts w:ascii="Calibri" w:eastAsia="Barlow" w:hAnsi="Calibri" w:cs="Calibri"/>
+          <w:color w:val="000000"/>
+          <w:sz w:val="22"/>
+          <w:szCs w:val="22"/>
+        </w:rPr>
+        <w:t xml:space="preserve"> == 2 %}</w:t>
+      </w:r>
+      <w:r>
+        <w:rPr>
+          <w:rFonts w:ascii="Calibri" w:eastAsia="Barlow" w:hAnsi="Calibri" w:cs="Calibri"/>
           <w:color w:val="000000"/>
           <w:sz w:val="22"/>
           <w:szCs w:val="22"/>
@@ -3312,25 +2997,7 @@
       </w:r>
       <w:r>
         <w:rPr>
-          <w:rFonts w:ascii="Barlow" w:eastAsia="Barlow" w:hAnsi="Barlow" w:cs="Barlow"/>
-          <w:color w:val="000000"/>
-          <w:sz w:val="22"/>
-          <w:szCs w:val="22"/>
-        </w:rPr>
-        <w:t>== 2 %}</w:t>
-      </w:r>
-      <w:r>
-        <w:rPr>
-          <w:rFonts w:ascii="Barlow" w:eastAsia="Barlow" w:hAnsi="Barlow" w:cs="Barlow"/>
-          <w:color w:val="000000"/>
-          <w:sz w:val="22"/>
-          <w:szCs w:val="22"/>
-        </w:rPr>
-        <w:t xml:space="preserve"> </w:t>
-      </w:r>
-      <w:r>
-        <w:rPr>
-          <w:rFonts w:ascii="Barlow" w:eastAsia="Barlow" w:hAnsi="Barlow" w:cs="Barlow"/>
+          <w:rFonts w:ascii="Calibri" w:eastAsia="Barlow" w:hAnsi="Calibri" w:cs="Calibri"/>
           <w:color w:val="000000"/>
           <w:sz w:val="22"/>
           <w:szCs w:val="22"/>
@@ -3339,7 +3006,7 @@
       </w:r>
       <w:r>
         <w:rPr>
-          <w:rFonts w:ascii="Barlow" w:eastAsia="Barlow" w:hAnsi="Barlow" w:cs="Barlow"/>
+          <w:rFonts w:ascii="Calibri" w:eastAsia="Barlow" w:hAnsi="Calibri" w:cs="Calibri"/>
           <w:b/>
           <w:bCs/>
           <w:color w:val="000000"/>
@@ -3350,7 +3017,7 @@
       </w:r>
       <w:r>
         <w:rPr>
-          <w:rFonts w:ascii="Barlow" w:eastAsia="Barlow" w:hAnsi="Barlow" w:cs="Barlow"/>
+          <w:rFonts w:ascii="Calibri" w:eastAsia="Barlow" w:hAnsi="Calibri" w:cs="Calibri"/>
           <w:b/>
           <w:bCs/>
           <w:color w:val="000000"/>
@@ -3361,26 +3028,17 @@
       </w:r>
       <w:r>
         <w:rPr>
-          <w:rFonts w:ascii="Barlow" w:eastAsia="Barlow" w:hAnsi="Barlow" w:cs="Barlow"/>
-          <w:color w:val="000000"/>
-          <w:sz w:val="22"/>
-          <w:szCs w:val="22"/>
-        </w:rPr>
-        <w:t xml:space="preserve"> </w:t>
-      </w:r>
-      <w:r>
-        <w:rPr>
-          <w:rFonts w:ascii="Barlow" w:eastAsia="Barlow" w:hAnsi="Barlow" w:cs="Barlow"/>
-          <w:color w:val="000000"/>
-          <w:sz w:val="22"/>
-          <w:szCs w:val="22"/>
-        </w:rPr>
-        <w:t xml:space="preserve">{{ </w:t>
+          <w:rFonts w:ascii="Calibri" w:eastAsia="Barlow" w:hAnsi="Calibri" w:cs="Calibri"/>
+          <w:color w:val="000000"/>
+          <w:sz w:val="22"/>
+          <w:szCs w:val="22"/>
+        </w:rPr>
+        <w:t xml:space="preserve"> {{ </w:t>
       </w:r>
       <w:proofErr w:type="spellStart"/>
       <w:r>
         <w:rPr>
-          <w:rFonts w:ascii="Barlow" w:eastAsia="Barlow" w:hAnsi="Barlow" w:cs="Barlow"/>
+          <w:rFonts w:ascii="Calibri" w:eastAsia="Barlow" w:hAnsi="Calibri" w:cs="Calibri"/>
           <w:color w:val="000000"/>
           <w:sz w:val="22"/>
           <w:szCs w:val="22"/>
@@ -3390,7 +3048,7 @@
       <w:proofErr w:type="spellEnd"/>
       <w:r>
         <w:rPr>
-          <w:rFonts w:ascii="Barlow" w:eastAsia="Barlow" w:hAnsi="Barlow" w:cs="Barlow"/>
+          <w:rFonts w:ascii="Calibri" w:eastAsia="Barlow" w:hAnsi="Calibri" w:cs="Calibri"/>
           <w:color w:val="000000"/>
           <w:sz w:val="22"/>
           <w:szCs w:val="22"/>
@@ -3399,7 +3057,7 @@
       </w:r>
       <w:r>
         <w:rPr>
-          <w:rFonts w:ascii="Barlow" w:eastAsia="Barlow" w:hAnsi="Barlow" w:cs="Barlow"/>
+          <w:rFonts w:ascii="Calibri" w:eastAsia="Barlow" w:hAnsi="Calibri" w:cs="Calibri"/>
           <w:color w:val="000000"/>
           <w:sz w:val="22"/>
           <w:szCs w:val="22"/>
@@ -3408,7 +3066,7 @@
       </w:r>
       <w:r>
         <w:rPr>
-          <w:rFonts w:ascii="Barlow" w:eastAsia="Barlow" w:hAnsi="Barlow" w:cs="Barlow"/>
+          <w:rFonts w:ascii="Calibri" w:eastAsia="Barlow" w:hAnsi="Calibri" w:cs="Calibri"/>
           <w:color w:val="000000"/>
           <w:sz w:val="22"/>
           <w:szCs w:val="22"/>
@@ -3417,7 +3075,7 @@
       </w:r>
       <w:r>
         <w:rPr>
-          <w:rFonts w:ascii="Barlow" w:eastAsia="Barlow" w:hAnsi="Barlow" w:cs="Barlow"/>
+          <w:rFonts w:ascii="Calibri" w:eastAsia="Barlow" w:hAnsi="Calibri" w:cs="Calibri"/>
           <w:color w:val="000000"/>
           <w:sz w:val="22"/>
           <w:szCs w:val="22"/>
@@ -3426,7 +3084,7 @@
       </w:r>
       <w:r>
         <w:rPr>
-          <w:rFonts w:ascii="Barlow" w:eastAsia="Barlow" w:hAnsi="Barlow" w:cs="Barlow"/>
+          <w:rFonts w:ascii="Calibri" w:eastAsia="Barlow" w:hAnsi="Calibri" w:cs="Calibri"/>
           <w:color w:val="000000"/>
           <w:sz w:val="22"/>
           <w:szCs w:val="22"/>
@@ -3436,7 +3094,7 @@
       <w:proofErr w:type="spellStart"/>
       <w:r>
         <w:rPr>
-          <w:rFonts w:ascii="Barlow" w:eastAsia="Barlow" w:hAnsi="Barlow" w:cs="Barlow"/>
+          <w:rFonts w:ascii="Calibri" w:eastAsia="Barlow" w:hAnsi="Calibri" w:cs="Calibri"/>
           <w:color w:val="000000"/>
           <w:sz w:val="22"/>
           <w:szCs w:val="22"/>
@@ -3446,7 +3104,7 @@
       <w:proofErr w:type="spellEnd"/>
       <w:r>
         <w:rPr>
-          <w:rFonts w:ascii="Barlow" w:eastAsia="Barlow" w:hAnsi="Barlow" w:cs="Barlow"/>
+          <w:rFonts w:ascii="Calibri" w:eastAsia="Barlow" w:hAnsi="Calibri" w:cs="Calibri"/>
           <w:color w:val="000000"/>
           <w:sz w:val="22"/>
           <w:szCs w:val="22"/>
@@ -3455,7 +3113,7 @@
       </w:r>
       <w:r>
         <w:rPr>
-          <w:rFonts w:ascii="Barlow" w:eastAsia="Barlow" w:hAnsi="Barlow" w:cs="Barlow"/>
+          <w:rFonts w:ascii="Calibri" w:eastAsia="Barlow" w:hAnsi="Calibri" w:cs="Calibri"/>
           <w:color w:val="000000"/>
           <w:sz w:val="22"/>
           <w:szCs w:val="22"/>
@@ -3464,7 +3122,7 @@
       </w:r>
       <w:r>
         <w:rPr>
-          <w:rFonts w:ascii="Barlow" w:eastAsia="Barlow" w:hAnsi="Barlow" w:cs="Barlow"/>
+          <w:rFonts w:ascii="Calibri" w:eastAsia="Barlow" w:hAnsi="Calibri" w:cs="Calibri"/>
           <w:color w:val="000000"/>
           <w:sz w:val="22"/>
           <w:szCs w:val="22"/>
@@ -3495,7 +3153,7 @@
         <w:jc w:val="both"/>
         <w:textAlignment w:val="baseline"/>
         <w:rPr>
-          <w:rFonts w:ascii="Barlow" w:eastAsia="Barlow" w:hAnsi="Barlow" w:cs="Barlow"/>
+          <w:rFonts w:ascii="Calibri" w:eastAsia="Barlow" w:hAnsi="Calibri" w:cs="Calibri"/>
           <w:color w:val="000000"/>
           <w:sz w:val="22"/>
           <w:szCs w:val="22"/>
@@ -3504,16 +3162,17 @@
       </w:pPr>
       <w:r>
         <w:rPr>
-          <w:rFonts w:ascii="Barlow" w:eastAsia="Barlow" w:hAnsi="Barlow" w:cs="Barlow"/>
-          <w:color w:val="000000"/>
-          <w:sz w:val="22"/>
-          <w:szCs w:val="22"/>
-        </w:rPr>
+          <w:rFonts w:ascii="Calibri" w:eastAsia="Barlow" w:hAnsi="Calibri" w:cs="Calibri"/>
+          <w:color w:val="000000"/>
+          <w:sz w:val="22"/>
+          <w:szCs w:val="22"/>
+        </w:rPr>
+        <w:lastRenderedPageBreak/>
         <w:br/>
       </w:r>
       <w:r>
         <w:rPr>
-          <w:rFonts w:ascii="Barlow" w:eastAsia="Barlow" w:hAnsi="Barlow" w:cs="Barlow"/>
+          <w:rFonts w:ascii="Calibri" w:eastAsia="Barlow" w:hAnsi="Calibri" w:cs="Calibri"/>
           <w:color w:val="000000"/>
           <w:sz w:val="22"/>
           <w:szCs w:val="22"/>
@@ -3523,7 +3182,7 @@
       <w:proofErr w:type="spellStart"/>
       <w:r>
         <w:rPr>
-          <w:rFonts w:ascii="Barlow" w:eastAsia="Barlow" w:hAnsi="Barlow" w:cs="Barlow"/>
+          <w:rFonts w:ascii="Calibri" w:eastAsia="Barlow" w:hAnsi="Calibri" w:cs="Calibri"/>
           <w:color w:val="000000"/>
           <w:sz w:val="22"/>
           <w:szCs w:val="22"/>
@@ -3533,81 +3192,139 @@
       <w:proofErr w:type="spellEnd"/>
       <w:r>
         <w:rPr>
-          <w:rFonts w:ascii="Barlow" w:eastAsia="Barlow" w:hAnsi="Barlow" w:cs="Barlow"/>
+          <w:rFonts w:ascii="Calibri" w:eastAsia="Barlow" w:hAnsi="Calibri" w:cs="Calibri"/>
+          <w:color w:val="000000"/>
+          <w:sz w:val="22"/>
+          <w:szCs w:val="22"/>
+        </w:rPr>
+        <w:t xml:space="preserve"> |length </w:t>
+      </w:r>
+      <w:r>
+        <w:rPr>
+          <w:rFonts w:ascii="Calibri" w:eastAsia="Barlow" w:hAnsi="Calibri" w:cs="Calibri"/>
+          <w:color w:val="000000"/>
+          <w:sz w:val="22"/>
+          <w:szCs w:val="22"/>
+        </w:rPr>
+        <w:t>&gt;</w:t>
+      </w:r>
+      <w:r>
+        <w:rPr>
+          <w:rFonts w:ascii="Calibri" w:eastAsia="Barlow" w:hAnsi="Calibri" w:cs="Calibri"/>
+          <w:color w:val="000000"/>
+          <w:sz w:val="22"/>
+          <w:szCs w:val="22"/>
+        </w:rPr>
+        <w:t xml:space="preserve"> 0 </w:t>
+      </w:r>
+      <w:proofErr w:type="gramStart"/>
+      <w:r>
+        <w:rPr>
+          <w:rFonts w:ascii="Calibri" w:eastAsia="Barlow" w:hAnsi="Calibri" w:cs="Calibri"/>
+          <w:color w:val="000000"/>
+          <w:sz w:val="22"/>
+          <w:szCs w:val="22"/>
+        </w:rPr>
+        <w:t>%}</w:t>
+      </w:r>
+      <w:r>
+        <w:rPr>
+          <w:rFonts w:ascii="Calibri" w:eastAsia="Barlow" w:hAnsi="Calibri" w:cs="Calibri"/>
+          <w:color w:val="000000"/>
+          <w:sz w:val="22"/>
+          <w:szCs w:val="22"/>
+        </w:rPr>
+        <w:t xml:space="preserve">  </w:t>
+      </w:r>
+      <w:r>
+        <w:rPr>
+          <w:rFonts w:ascii="Calibri" w:eastAsia="Barlow" w:hAnsi="Calibri" w:cs="Calibri"/>
           <w:color w:val="000000"/>
           <w:sz w:val="22"/>
           <w:szCs w:val="22"/>
         </w:rPr>
         <w:t xml:space="preserve"> </w:t>
       </w:r>
-      <w:r>
-        <w:rPr>
-          <w:rFonts w:ascii="Barlow" w:eastAsia="Barlow" w:hAnsi="Barlow" w:cs="Barlow"/>
-          <w:color w:val="000000"/>
-          <w:sz w:val="22"/>
-          <w:szCs w:val="22"/>
-        </w:rPr>
-        <w:t xml:space="preserve">|length </w:t>
-      </w:r>
-      <w:r>
-        <w:rPr>
-          <w:rFonts w:ascii="Barlow" w:eastAsia="Barlow" w:hAnsi="Barlow" w:cs="Barlow"/>
-          <w:color w:val="000000"/>
-          <w:sz w:val="22"/>
-          <w:szCs w:val="22"/>
-        </w:rPr>
-        <w:t>&gt;</w:t>
-      </w:r>
-      <w:r>
-        <w:rPr>
-          <w:rFonts w:ascii="Barlow" w:eastAsia="Barlow" w:hAnsi="Barlow" w:cs="Barlow"/>
-          <w:color w:val="000000"/>
-          <w:sz w:val="22"/>
-          <w:szCs w:val="22"/>
-        </w:rPr>
-        <w:t xml:space="preserve"> 0</w:t>
-      </w:r>
-      <w:r>
-        <w:rPr>
-          <w:rFonts w:ascii="Barlow" w:eastAsia="Barlow" w:hAnsi="Barlow" w:cs="Barlow"/>
+      <w:proofErr w:type="gramEnd"/>
+      <w:r>
+        <w:rPr>
+          <w:rFonts w:ascii="Calibri" w:eastAsia="Barlow" w:hAnsi="Calibri" w:cs="Calibri"/>
           <w:color w:val="000000"/>
           <w:sz w:val="22"/>
           <w:szCs w:val="22"/>
         </w:rPr>
         <w:t xml:space="preserve"> </w:t>
       </w:r>
+      <w:r>
+        <w:rPr>
+          <w:rFonts w:ascii="Calibri" w:eastAsia="Barlow" w:hAnsi="Calibri" w:cs="Calibri"/>
+          <w:color w:val="000000"/>
+          <w:sz w:val="22"/>
+          <w:szCs w:val="22"/>
+        </w:rPr>
+        <w:t xml:space="preserve"> {{ </w:t>
+      </w:r>
+      <w:proofErr w:type="spellStart"/>
+      <w:r>
+        <w:rPr>
+          <w:rFonts w:ascii="Calibri" w:eastAsia="Barlow" w:hAnsi="Calibri" w:cs="Calibri"/>
+          <w:color w:val="000000"/>
+          <w:sz w:val="22"/>
+          <w:szCs w:val="22"/>
+        </w:rPr>
+        <w:t>schange.text</w:t>
+      </w:r>
+      <w:proofErr w:type="spellEnd"/>
+      <w:r>
+        <w:rPr>
+          <w:rFonts w:ascii="Calibri" w:eastAsia="Barlow" w:hAnsi="Calibri" w:cs="Calibri"/>
+          <w:color w:val="000000"/>
+          <w:sz w:val="22"/>
+          <w:szCs w:val="22"/>
+        </w:rPr>
+        <w:t xml:space="preserve"> }}</w:t>
+      </w:r>
+      <w:r>
+        <w:rPr>
+          <w:rFonts w:ascii="Calibri" w:eastAsia="Barlow" w:hAnsi="Calibri" w:cs="Calibri"/>
+          <w:color w:val="000000"/>
+          <w:sz w:val="22"/>
+          <w:szCs w:val="22"/>
+        </w:rPr>
+        <w:t xml:space="preserve"> {% else %} There is no final comment about this description. {% endif </w:t>
+      </w:r>
       <w:proofErr w:type="gramStart"/>
       <w:r>
         <w:rPr>
-          <w:rFonts w:ascii="Barlow" w:eastAsia="Barlow" w:hAnsi="Barlow" w:cs="Barlow"/>
-          <w:color w:val="000000"/>
-          <w:sz w:val="22"/>
-          <w:szCs w:val="22"/>
-        </w:rPr>
-        <w:t>%}</w:t>
-      </w:r>
-      <w:r>
-        <w:rPr>
-          <w:rFonts w:ascii="Barlow" w:eastAsia="Barlow" w:hAnsi="Barlow" w:cs="Barlow"/>
+          <w:rFonts w:ascii="Calibri" w:eastAsia="Barlow" w:hAnsi="Calibri" w:cs="Calibri"/>
+          <w:color w:val="000000"/>
+          <w:sz w:val="22"/>
+          <w:szCs w:val="22"/>
+        </w:rPr>
+        <w:t xml:space="preserve">%} </w:t>
+      </w:r>
+      <w:r>
+        <w:rPr>
+          <w:rFonts w:ascii="Calibri" w:eastAsia="Barlow" w:hAnsi="Calibri" w:cs="Calibri"/>
           <w:color w:val="000000"/>
           <w:sz w:val="22"/>
           <w:szCs w:val="22"/>
         </w:rPr>
         <w:t xml:space="preserve">  </w:t>
       </w:r>
-      <w:r>
-        <w:rPr>
-          <w:rFonts w:ascii="Barlow" w:eastAsia="Barlow" w:hAnsi="Barlow" w:cs="Barlow"/>
+      <w:proofErr w:type="gramEnd"/>
+      <w:r>
+        <w:rPr>
+          <w:rFonts w:ascii="Calibri" w:eastAsia="Barlow" w:hAnsi="Calibri" w:cs="Calibri"/>
           <w:color w:val="000000"/>
           <w:sz w:val="22"/>
           <w:szCs w:val="22"/>
         </w:rPr>
         <w:t xml:space="preserve"> </w:t>
       </w:r>
-      <w:proofErr w:type="gramEnd"/>
-      <w:r>
-        <w:rPr>
-          <w:rFonts w:ascii="Barlow" w:eastAsia="Barlow" w:hAnsi="Barlow" w:cs="Barlow"/>
+      <w:r>
+        <w:rPr>
+          <w:rFonts w:ascii="Calibri" w:eastAsia="Barlow" w:hAnsi="Calibri" w:cs="Calibri"/>
           <w:color w:val="000000"/>
           <w:sz w:val="22"/>
           <w:szCs w:val="22"/>
@@ -3616,36 +3333,16 @@
       </w:r>
       <w:r>
         <w:rPr>
-          <w:rFonts w:ascii="Barlow" w:eastAsia="Barlow" w:hAnsi="Barlow" w:cs="Barlow"/>
-          <w:color w:val="000000"/>
-          <w:sz w:val="22"/>
-          <w:szCs w:val="22"/>
-        </w:rPr>
-        <w:t xml:space="preserve"> {{ </w:t>
-      </w:r>
-      <w:proofErr w:type="spellStart"/>
-      <w:r>
-        <w:rPr>
-          <w:rFonts w:ascii="Barlow" w:eastAsia="Barlow" w:hAnsi="Barlow" w:cs="Barlow"/>
-          <w:color w:val="000000"/>
-          <w:sz w:val="22"/>
-          <w:szCs w:val="22"/>
-        </w:rPr>
-        <w:t>schange.text</w:t>
-      </w:r>
-      <w:proofErr w:type="spellEnd"/>
-      <w:r>
-        <w:rPr>
-          <w:rFonts w:ascii="Barlow" w:eastAsia="Barlow" w:hAnsi="Barlow" w:cs="Barlow"/>
-          <w:color w:val="000000"/>
-          <w:sz w:val="22"/>
-          <w:szCs w:val="22"/>
-        </w:rPr>
-        <w:t xml:space="preserve"> }}</w:t>
-      </w:r>
-      <w:r>
-        <w:rPr>
-          <w:rFonts w:ascii="Barlow" w:eastAsia="Barlow" w:hAnsi="Barlow" w:cs="Barlow"/>
+          <w:rFonts w:ascii="Calibri" w:eastAsia="Barlow" w:hAnsi="Calibri" w:cs="Calibri"/>
+          <w:color w:val="000000"/>
+          <w:sz w:val="22"/>
+          <w:szCs w:val="22"/>
+        </w:rPr>
+        <w:t xml:space="preserve">{% endif %} </w:t>
+      </w:r>
+      <w:r>
+        <w:rPr>
+          <w:rFonts w:ascii="Calibri" w:eastAsia="Barlow" w:hAnsi="Calibri" w:cs="Calibri"/>
           <w:color w:val="000000"/>
           <w:sz w:val="22"/>
           <w:szCs w:val="22"/>
@@ -3654,122 +3351,12 @@
       </w:r>
       <w:r>
         <w:rPr>
-          <w:rFonts w:ascii="Barlow" w:eastAsia="Barlow" w:hAnsi="Barlow" w:cs="Barlow"/>
-          <w:color w:val="000000"/>
-          <w:sz w:val="22"/>
-          <w:szCs w:val="22"/>
-        </w:rPr>
-        <w:t>{% else %}</w:t>
-      </w:r>
-      <w:r>
-        <w:rPr>
-          <w:rFonts w:ascii="Barlow" w:eastAsia="Barlow" w:hAnsi="Barlow" w:cs="Barlow"/>
-          <w:color w:val="000000"/>
-          <w:sz w:val="22"/>
-          <w:szCs w:val="22"/>
-        </w:rPr>
-        <w:t xml:space="preserve"> T</w:t>
-      </w:r>
-      <w:r>
-        <w:rPr>
-          <w:rFonts w:ascii="Barlow" w:eastAsia="Barlow" w:hAnsi="Barlow" w:cs="Barlow"/>
-          <w:color w:val="000000"/>
-          <w:sz w:val="22"/>
-          <w:szCs w:val="22"/>
-        </w:rPr>
-        <w:t>here is no final comment about this description.</w:t>
-      </w:r>
-      <w:r>
-        <w:rPr>
-          <w:rFonts w:ascii="Barlow" w:eastAsia="Barlow" w:hAnsi="Barlow" w:cs="Barlow"/>
-          <w:color w:val="000000"/>
-          <w:sz w:val="22"/>
-          <w:szCs w:val="22"/>
-        </w:rPr>
-        <w:t xml:space="preserve"> </w:t>
-      </w:r>
-      <w:r>
-        <w:rPr>
-          <w:rFonts w:ascii="Barlow" w:eastAsia="Barlow" w:hAnsi="Barlow" w:cs="Barlow"/>
-          <w:color w:val="000000"/>
-          <w:sz w:val="22"/>
-          <w:szCs w:val="22"/>
-        </w:rPr>
-        <w:t xml:space="preserve">{% endif </w:t>
-      </w:r>
-      <w:proofErr w:type="gramStart"/>
-      <w:r>
-        <w:rPr>
-          <w:rFonts w:ascii="Barlow" w:eastAsia="Barlow" w:hAnsi="Barlow" w:cs="Barlow"/>
-          <w:color w:val="000000"/>
-          <w:sz w:val="22"/>
-          <w:szCs w:val="22"/>
-        </w:rPr>
-        <w:t xml:space="preserve">%} </w:t>
-      </w:r>
-      <w:r>
-        <w:rPr>
-          <w:rFonts w:ascii="Barlow" w:eastAsia="Barlow" w:hAnsi="Barlow" w:cs="Barlow"/>
-          <w:color w:val="000000"/>
-          <w:sz w:val="22"/>
-          <w:szCs w:val="22"/>
-        </w:rPr>
-        <w:t xml:space="preserve">  </w:t>
-      </w:r>
-      <w:proofErr w:type="gramEnd"/>
-      <w:r>
-        <w:rPr>
-          <w:rFonts w:ascii="Barlow" w:eastAsia="Barlow" w:hAnsi="Barlow" w:cs="Barlow"/>
-          <w:color w:val="000000"/>
-          <w:sz w:val="22"/>
-          <w:szCs w:val="22"/>
-        </w:rPr>
-        <w:t xml:space="preserve"> </w:t>
-      </w:r>
-      <w:r>
-        <w:rPr>
-          <w:rFonts w:ascii="Barlow" w:eastAsia="Barlow" w:hAnsi="Barlow" w:cs="Barlow"/>
-          <w:color w:val="000000"/>
-          <w:sz w:val="22"/>
-          <w:szCs w:val="22"/>
-        </w:rPr>
-        <w:t xml:space="preserve"> </w:t>
-      </w:r>
-      <w:r>
-        <w:rPr>
-          <w:rFonts w:ascii="Barlow" w:eastAsia="Barlow" w:hAnsi="Barlow" w:cs="Barlow"/>
-          <w:color w:val="000000"/>
-          <w:sz w:val="22"/>
-          <w:szCs w:val="22"/>
-        </w:rPr>
-        <w:t xml:space="preserve">{% endif %} </w:t>
-      </w:r>
-      <w:r>
-        <w:rPr>
-          <w:rFonts w:ascii="Barlow" w:eastAsia="Barlow" w:hAnsi="Barlow" w:cs="Barlow"/>
-          <w:color w:val="000000"/>
-          <w:sz w:val="22"/>
-          <w:szCs w:val="22"/>
-        </w:rPr>
-        <w:t xml:space="preserve"> </w:t>
-      </w:r>
-      <w:r>
-        <w:rPr>
-          <w:rFonts w:ascii="Barlow" w:eastAsia="Barlow" w:hAnsi="Barlow" w:cs="Barlow"/>
-          <w:color w:val="000000"/>
-          <w:sz w:val="22"/>
-          <w:szCs w:val="22"/>
-        </w:rPr>
-        <w:t xml:space="preserve">{% endif %} </w:t>
-      </w:r>
-      <w:r>
-        <w:rPr>
-          <w:rFonts w:ascii="Barlow" w:eastAsia="Barlow" w:hAnsi="Barlow" w:cs="Barlow"/>
-          <w:color w:val="000000"/>
-          <w:sz w:val="22"/>
-          <w:szCs w:val="22"/>
-        </w:rPr>
-        <w:t xml:space="preserve"> </w:t>
+          <w:rFonts w:ascii="Calibri" w:eastAsia="Barlow" w:hAnsi="Calibri" w:cs="Calibri"/>
+          <w:color w:val="000000"/>
+          <w:sz w:val="22"/>
+          <w:szCs w:val="22"/>
+        </w:rPr>
+        <w:t xml:space="preserve">{% endif %}  </w:t>
       </w:r>
     </w:p>
     <w:p>
@@ -3794,7 +3381,7 @@
         </w:tabs>
         <w:textAlignment w:val="baseline"/>
         <w:rPr>
-          <w:rFonts w:ascii="inherit" w:hAnsi="inherit" w:cs="Courier New"/>
+          <w:rFonts w:ascii="Calibri" w:hAnsi="Calibri" w:cs="Calibri"/>
           <w:sz w:val="20"/>
           <w:szCs w:val="20"/>
           <w:u w:val="single"/>
@@ -3804,19 +3391,18 @@
       </w:pPr>
       <w:r>
         <w:rPr>
-          <w:rFonts w:ascii="inherit" w:hAnsi="inherit" w:cs="Courier New"/>
+          <w:rFonts w:ascii="Calibri" w:hAnsi="Calibri" w:cs="Calibri"/>
           <w:sz w:val="20"/>
           <w:szCs w:val="20"/>
           <w:bdr w:val="none" w:sz="0" w:space="0" w:color="auto" w:frame="1"/>
           <w:lang w:eastAsia="es-ES"/>
         </w:rPr>
-        <w:lastRenderedPageBreak/>
         <w:t xml:space="preserve">{% </w:t>
       </w:r>
       <w:proofErr w:type="spellStart"/>
       <w:r>
         <w:rPr>
-          <w:rFonts w:ascii="inherit" w:hAnsi="inherit" w:cs="Courier New"/>
+          <w:rFonts w:ascii="Calibri" w:hAnsi="Calibri" w:cs="Calibri"/>
           <w:sz w:val="20"/>
           <w:szCs w:val="20"/>
           <w:bdr w:val="none" w:sz="0" w:space="0" w:color="auto" w:frame="1"/>
@@ -3827,7 +3413,7 @@
       <w:proofErr w:type="spellEnd"/>
       <w:r>
         <w:rPr>
-          <w:rFonts w:ascii="inherit" w:hAnsi="inherit" w:cs="Courier New"/>
+          <w:rFonts w:ascii="Calibri" w:hAnsi="Calibri" w:cs="Calibri"/>
           <w:sz w:val="20"/>
           <w:szCs w:val="20"/>
           <w:bdr w:val="none" w:sz="0" w:space="0" w:color="auto" w:frame="1"/>
@@ -3858,7 +3444,7 @@
         </w:tabs>
         <w:textAlignment w:val="baseline"/>
         <w:rPr>
-          <w:rFonts w:ascii="var(--ff-mono)" w:hAnsi="var(--ff-mono)" w:cs="Courier New"/>
+          <w:rFonts w:ascii="Calibri" w:hAnsi="Calibri" w:cs="Calibri"/>
           <w:sz w:val="20"/>
           <w:szCs w:val="20"/>
           <w:lang w:eastAsia="es-ES"/>
@@ -3866,7 +3452,7 @@
       </w:pPr>
       <w:r>
         <w:rPr>
-          <w:rFonts w:ascii="inherit" w:hAnsi="inherit" w:cs="Courier New"/>
+          <w:rFonts w:ascii="Calibri" w:hAnsi="Calibri" w:cs="Calibri"/>
           <w:sz w:val="20"/>
           <w:szCs w:val="20"/>
           <w:bdr w:val="none" w:sz="0" w:space="0" w:color="auto" w:frame="1"/>
@@ -3877,7 +3463,7 @@
       <w:proofErr w:type="spellStart"/>
       <w:r>
         <w:rPr>
-          <w:rFonts w:ascii="inherit" w:hAnsi="inherit" w:cs="Courier New"/>
+          <w:rFonts w:ascii="Calibri" w:hAnsi="Calibri" w:cs="Calibri"/>
           <w:sz w:val="20"/>
           <w:szCs w:val="20"/>
           <w:bdr w:val="none" w:sz="0" w:space="0" w:color="auto" w:frame="1"/>
@@ -3888,7 +3474,7 @@
       <w:proofErr w:type="spellEnd"/>
       <w:r>
         <w:rPr>
-          <w:rFonts w:ascii="inherit" w:hAnsi="inherit" w:cs="Courier New"/>
+          <w:rFonts w:ascii="Calibri" w:hAnsi="Calibri" w:cs="Calibri"/>
           <w:sz w:val="20"/>
           <w:szCs w:val="20"/>
           <w:bdr w:val="none" w:sz="0" w:space="0" w:color="auto" w:frame="1"/>
@@ -3900,7 +3486,7 @@
     <w:p>
       <w:pPr>
         <w:rPr>
-          <w:rFonts w:ascii="Barlow" w:eastAsia="Barlow" w:hAnsi="Barlow" w:cs="Barlow"/>
+          <w:rFonts w:ascii="Calibri" w:eastAsia="Barlow" w:hAnsi="Calibri" w:cs="Calibri"/>
           <w:color w:val="000000"/>
           <w:sz w:val="22"/>
           <w:szCs w:val="22"/>
@@ -3918,7 +3504,7 @@
           <w:between w:val="nil"/>
         </w:pBdr>
         <w:rPr>
-          <w:rFonts w:ascii="Barlow" w:eastAsia="Barlow" w:hAnsi="Barlow" w:cs="Barlow"/>
+          <w:rFonts w:ascii="Calibri" w:eastAsia="Barlow" w:hAnsi="Calibri" w:cs="Calibri"/>
           <w:color w:val="000000"/>
           <w:sz w:val="22"/>
           <w:szCs w:val="22"/>
@@ -3936,7 +3522,7 @@
           <w:between w:val="nil"/>
         </w:pBdr>
         <w:rPr>
-          <w:rFonts w:ascii="Barlow" w:eastAsia="Barlow" w:hAnsi="Barlow" w:cs="Barlow"/>
+          <w:rFonts w:ascii="Calibri" w:eastAsia="Barlow" w:hAnsi="Calibri" w:cs="Calibri"/>
           <w:color w:val="000000"/>
           <w:sz w:val="22"/>
           <w:szCs w:val="22"/>
@@ -3958,7 +3544,7 @@
 </file>
 
 <file path=word/endnotes.xml><?xml version="1.0" encoding="utf-8"?>
-<w:endnotes xmlns:wpc="http://schemas.microsoft.com/office/word/2010/wordprocessingCanvas" xmlns:cx="http://schemas.microsoft.com/office/drawing/2014/chartex" xmlns:cx1="http://schemas.microsoft.com/office/drawing/2015/9/8/chartex" xmlns:cx2="http://schemas.microsoft.com/office/drawing/2015/10/21/chartex" xmlns:cx3="http://schemas.microsoft.com/office/drawing/2016/5/9/chartex" xmlns:cx4="http://schemas.microsoft.com/office/drawing/2016/5/10/chartex" xmlns:cx5="http://schemas.microsoft.com/office/drawing/2016/5/11/chartex" xmlns:cx6="http://schemas.microsoft.com/office/drawing/2016/5/12/chartex" xmlns:cx7="http://schemas.microsoft.com/office/drawing/2016/5/13/chartex" xmlns:cx8="http://schemas.microsoft.com/office/drawing/2016/5/14/chartex" xmlns:mc="http://schemas.openxmlformats.org/markup-compatibility/2006" xmlns:aink="http://schemas.microsoft.com/office/drawing/2016/ink" xmlns:am3d="http://schemas.microsoft.com/office/drawing/2017/model3d" xmlns:o="urn:schemas-microsoft-com:office:office" xmlns:r="http://schemas.openxmlformats.org/officeDocument/2006/relationships" xmlns:m="http://schemas.openxmlformats.org/officeDocument/2006/math" xmlns:v="urn:schemas-microsoft-com:vml" xmlns:wp14="http://schemas.microsoft.com/office/word/2010/wordprocessingDrawing" xmlns:wp="http://schemas.openxmlformats.org/drawingml/2006/wordprocessingDrawing" xmlns:w10="urn:schemas-microsoft-com:office:word" xmlns:w="http://schemas.openxmlformats.org/wordprocessingml/2006/main" xmlns:w14="http://schemas.microsoft.com/office/word/2010/wordml" xmlns:w15="http://schemas.microsoft.com/office/word/2012/wordml" xmlns:w16cex="http://schemas.microsoft.com/office/word/2018/wordml/cex" xmlns:w16cid="http://schemas.microsoft.com/office/word/2016/wordml/cid" xmlns:w16="http://schemas.microsoft.com/office/word/2018/wordml" xmlns:w16sdtdh="http://schemas.microsoft.com/office/word/2020/wordml/sdtdatahash" xmlns:w16se="http://schemas.microsoft.com/office/word/2015/wordml/symex" xmlns:wpg="http://schemas.microsoft.com/office/word/2010/wordprocessingGroup" xmlns:wpi="http://schemas.microsoft.com/office/word/2010/wordprocessingInk" xmlns:wne="http://schemas.microsoft.com/office/word/2006/wordml" xmlns:wps="http://schemas.microsoft.com/office/word/2010/wordprocessingShape" mc:Ignorable="w14 w15 w16se w16cid w16 w16cex w16sdtdh wp14">
+<w:endnotes xmlns:wpc="http://schemas.microsoft.com/office/word/2010/wordprocessingCanvas" xmlns:cx="http://schemas.microsoft.com/office/drawing/2014/chartex" xmlns:cx1="http://schemas.microsoft.com/office/drawing/2015/9/8/chartex" xmlns:cx2="http://schemas.microsoft.com/office/drawing/2015/10/21/chartex" xmlns:cx3="http://schemas.microsoft.com/office/drawing/2016/5/9/chartex" xmlns:cx4="http://schemas.microsoft.com/office/drawing/2016/5/10/chartex" xmlns:cx5="http://schemas.microsoft.com/office/drawing/2016/5/11/chartex" xmlns:cx6="http://schemas.microsoft.com/office/drawing/2016/5/12/chartex" xmlns:cx7="http://schemas.microsoft.com/office/drawing/2016/5/13/chartex" xmlns:cx8="http://schemas.microsoft.com/office/drawing/2016/5/14/chartex" xmlns:mc="http://schemas.openxmlformats.org/markup-compatibility/2006" xmlns:aink="http://schemas.microsoft.com/office/drawing/2016/ink" xmlns:am3d="http://schemas.microsoft.com/office/drawing/2017/model3d" xmlns:o="urn:schemas-microsoft-com:office:office" xmlns:oel="http://schemas.microsoft.com/office/2019/extlst" xmlns:r="http://schemas.openxmlformats.org/officeDocument/2006/relationships" xmlns:m="http://schemas.openxmlformats.org/officeDocument/2006/math" xmlns:v="urn:schemas-microsoft-com:vml" xmlns:wp14="http://schemas.microsoft.com/office/word/2010/wordprocessingDrawing" xmlns:wp="http://schemas.openxmlformats.org/drawingml/2006/wordprocessingDrawing" xmlns:w10="urn:schemas-microsoft-com:office:word" xmlns:w="http://schemas.openxmlformats.org/wordprocessingml/2006/main" xmlns:w14="http://schemas.microsoft.com/office/word/2010/wordml" xmlns:w15="http://schemas.microsoft.com/office/word/2012/wordml" xmlns:w16cex="http://schemas.microsoft.com/office/word/2018/wordml/cex" xmlns:w16cid="http://schemas.microsoft.com/office/word/2016/wordml/cid" xmlns:w16="http://schemas.microsoft.com/office/word/2018/wordml" xmlns:w16sdtdh="http://schemas.microsoft.com/office/word/2020/wordml/sdtdatahash" xmlns:w16se="http://schemas.microsoft.com/office/word/2015/wordml/symex" xmlns:wpg="http://schemas.microsoft.com/office/word/2010/wordprocessingGroup" xmlns:wpi="http://schemas.microsoft.com/office/word/2010/wordprocessingInk" xmlns:wne="http://schemas.microsoft.com/office/word/2006/wordml" xmlns:wps="http://schemas.microsoft.com/office/word/2010/wordprocessingShape" mc:Ignorable="w14 w15 w16se w16cid w16 w16cex w16sdtdh wp14">
   <w:endnote w:type="separator" w:id="-1">
     <w:p>
       <w:r>
@@ -3977,7 +3563,7 @@
 </file>
 
 <file path=word/footer1.xml><?xml version="1.0" encoding="utf-8"?>
-<w:ftr xmlns:wpc="http://schemas.microsoft.com/office/word/2010/wordprocessingCanvas" xmlns:cx="http://schemas.microsoft.com/office/drawing/2014/chartex" xmlns:cx1="http://schemas.microsoft.com/office/drawing/2015/9/8/chartex" xmlns:cx2="http://schemas.microsoft.com/office/drawing/2015/10/21/chartex" xmlns:cx3="http://schemas.microsoft.com/office/drawing/2016/5/9/chartex" xmlns:cx4="http://schemas.microsoft.com/office/drawing/2016/5/10/chartex" xmlns:cx5="http://schemas.microsoft.com/office/drawing/2016/5/11/chartex" xmlns:cx6="http://schemas.microsoft.com/office/drawing/2016/5/12/chartex" xmlns:cx7="http://schemas.microsoft.com/office/drawing/2016/5/13/chartex" xmlns:cx8="http://schemas.microsoft.com/office/drawing/2016/5/14/chartex" xmlns:mc="http://schemas.openxmlformats.org/markup-compatibility/2006" xmlns:aink="http://schemas.microsoft.com/office/drawing/2016/ink" xmlns:am3d="http://schemas.microsoft.com/office/drawing/2017/model3d" xmlns:o="urn:schemas-microsoft-com:office:office" xmlns:r="http://schemas.openxmlformats.org/officeDocument/2006/relationships" xmlns:m="http://schemas.openxmlformats.org/officeDocument/2006/math" xmlns:v="urn:schemas-microsoft-com:vml" xmlns:wp14="http://schemas.microsoft.com/office/word/2010/wordprocessingDrawing" xmlns:wp="http://schemas.openxmlformats.org/drawingml/2006/wordprocessingDrawing" xmlns:w10="urn:schemas-microsoft-com:office:word" xmlns:w="http://schemas.openxmlformats.org/wordprocessingml/2006/main" xmlns:w14="http://schemas.microsoft.com/office/word/2010/wordml" xmlns:w15="http://schemas.microsoft.com/office/word/2012/wordml" xmlns:w16cex="http://schemas.microsoft.com/office/word/2018/wordml/cex" xmlns:w16cid="http://schemas.microsoft.com/office/word/2016/wordml/cid" xmlns:w16="http://schemas.microsoft.com/office/word/2018/wordml" xmlns:w16sdtdh="http://schemas.microsoft.com/office/word/2020/wordml/sdtdatahash" xmlns:w16se="http://schemas.microsoft.com/office/word/2015/wordml/symex" xmlns:wpg="http://schemas.microsoft.com/office/word/2010/wordprocessingGroup" xmlns:wpi="http://schemas.microsoft.com/office/word/2010/wordprocessingInk" xmlns:wne="http://schemas.microsoft.com/office/word/2006/wordml" xmlns:wps="http://schemas.microsoft.com/office/word/2010/wordprocessingShape" mc:Ignorable="w14 w15 w16se w16cid w16 w16cex w16sdtdh wp14">
+<w:ftr xmlns:wpc="http://schemas.microsoft.com/office/word/2010/wordprocessingCanvas" xmlns:cx="http://schemas.microsoft.com/office/drawing/2014/chartex" xmlns:cx1="http://schemas.microsoft.com/office/drawing/2015/9/8/chartex" xmlns:cx2="http://schemas.microsoft.com/office/drawing/2015/10/21/chartex" xmlns:cx3="http://schemas.microsoft.com/office/drawing/2016/5/9/chartex" xmlns:cx4="http://schemas.microsoft.com/office/drawing/2016/5/10/chartex" xmlns:cx5="http://schemas.microsoft.com/office/drawing/2016/5/11/chartex" xmlns:cx6="http://schemas.microsoft.com/office/drawing/2016/5/12/chartex" xmlns:cx7="http://schemas.microsoft.com/office/drawing/2016/5/13/chartex" xmlns:cx8="http://schemas.microsoft.com/office/drawing/2016/5/14/chartex" xmlns:mc="http://schemas.openxmlformats.org/markup-compatibility/2006" xmlns:aink="http://schemas.microsoft.com/office/drawing/2016/ink" xmlns:am3d="http://schemas.microsoft.com/office/drawing/2017/model3d" xmlns:o="urn:schemas-microsoft-com:office:office" xmlns:oel="http://schemas.microsoft.com/office/2019/extlst" xmlns:r="http://schemas.openxmlformats.org/officeDocument/2006/relationships" xmlns:m="http://schemas.openxmlformats.org/officeDocument/2006/math" xmlns:v="urn:schemas-microsoft-com:vml" xmlns:wp14="http://schemas.microsoft.com/office/word/2010/wordprocessingDrawing" xmlns:wp="http://schemas.openxmlformats.org/drawingml/2006/wordprocessingDrawing" xmlns:w10="urn:schemas-microsoft-com:office:word" xmlns:w="http://schemas.openxmlformats.org/wordprocessingml/2006/main" xmlns:w14="http://schemas.microsoft.com/office/word/2010/wordml" xmlns:w15="http://schemas.microsoft.com/office/word/2012/wordml" xmlns:w16cex="http://schemas.microsoft.com/office/word/2018/wordml/cex" xmlns:w16cid="http://schemas.microsoft.com/office/word/2016/wordml/cid" xmlns:w16="http://schemas.microsoft.com/office/word/2018/wordml" xmlns:w16sdtdh="http://schemas.microsoft.com/office/word/2020/wordml/sdtdatahash" xmlns:w16se="http://schemas.microsoft.com/office/word/2015/wordml/symex" xmlns:wpg="http://schemas.microsoft.com/office/word/2010/wordprocessingGroup" xmlns:wpi="http://schemas.microsoft.com/office/word/2010/wordprocessingInk" xmlns:wne="http://schemas.microsoft.com/office/word/2006/wordml" xmlns:wps="http://schemas.microsoft.com/office/word/2010/wordprocessingShape" mc:Ignorable="w14 w15 w16se w16cid w16 w16cex w16sdtdh wp14">
   <w:p>
     <w:pPr>
       <w:pBdr>
@@ -4107,7 +3693,7 @@
 </file>
 
 <file path=word/footnotes.xml><?xml version="1.0" encoding="utf-8"?>
-<w:footnotes xmlns:wpc="http://schemas.microsoft.com/office/word/2010/wordprocessingCanvas" xmlns:cx="http://schemas.microsoft.com/office/drawing/2014/chartex" xmlns:cx1="http://schemas.microsoft.com/office/drawing/2015/9/8/chartex" xmlns:cx2="http://schemas.microsoft.com/office/drawing/2015/10/21/chartex" xmlns:cx3="http://schemas.microsoft.com/office/drawing/2016/5/9/chartex" xmlns:cx4="http://schemas.microsoft.com/office/drawing/2016/5/10/chartex" xmlns:cx5="http://schemas.microsoft.com/office/drawing/2016/5/11/chartex" xmlns:cx6="http://schemas.microsoft.com/office/drawing/2016/5/12/chartex" xmlns:cx7="http://schemas.microsoft.com/office/drawing/2016/5/13/chartex" xmlns:cx8="http://schemas.microsoft.com/office/drawing/2016/5/14/chartex" xmlns:mc="http://schemas.openxmlformats.org/markup-compatibility/2006" xmlns:aink="http://schemas.microsoft.com/office/drawing/2016/ink" xmlns:am3d="http://schemas.microsoft.com/office/drawing/2017/model3d" xmlns:o="urn:schemas-microsoft-com:office:office" xmlns:r="http://schemas.openxmlformats.org/officeDocument/2006/relationships" xmlns:m="http://schemas.openxmlformats.org/officeDocument/2006/math" xmlns:v="urn:schemas-microsoft-com:vml" xmlns:wp14="http://schemas.microsoft.com/office/word/2010/wordprocessingDrawing" xmlns:wp="http://schemas.openxmlformats.org/drawingml/2006/wordprocessingDrawing" xmlns:w10="urn:schemas-microsoft-com:office:word" xmlns:w="http://schemas.openxmlformats.org/wordprocessingml/2006/main" xmlns:w14="http://schemas.microsoft.com/office/word/2010/wordml" xmlns:w15="http://schemas.microsoft.com/office/word/2012/wordml" xmlns:w16cex="http://schemas.microsoft.com/office/word/2018/wordml/cex" xmlns:w16cid="http://schemas.microsoft.com/office/word/2016/wordml/cid" xmlns:w16="http://schemas.microsoft.com/office/word/2018/wordml" xmlns:w16sdtdh="http://schemas.microsoft.com/office/word/2020/wordml/sdtdatahash" xmlns:w16se="http://schemas.microsoft.com/office/word/2015/wordml/symex" xmlns:wpg="http://schemas.microsoft.com/office/word/2010/wordprocessingGroup" xmlns:wpi="http://schemas.microsoft.com/office/word/2010/wordprocessingInk" xmlns:wne="http://schemas.microsoft.com/office/word/2006/wordml" xmlns:wps="http://schemas.microsoft.com/office/word/2010/wordprocessingShape" mc:Ignorable="w14 w15 w16se w16cid w16 w16cex w16sdtdh wp14">
+<w:footnotes xmlns:wpc="http://schemas.microsoft.com/office/word/2010/wordprocessingCanvas" xmlns:cx="http://schemas.microsoft.com/office/drawing/2014/chartex" xmlns:cx1="http://schemas.microsoft.com/office/drawing/2015/9/8/chartex" xmlns:cx2="http://schemas.microsoft.com/office/drawing/2015/10/21/chartex" xmlns:cx3="http://schemas.microsoft.com/office/drawing/2016/5/9/chartex" xmlns:cx4="http://schemas.microsoft.com/office/drawing/2016/5/10/chartex" xmlns:cx5="http://schemas.microsoft.com/office/drawing/2016/5/11/chartex" xmlns:cx6="http://schemas.microsoft.com/office/drawing/2016/5/12/chartex" xmlns:cx7="http://schemas.microsoft.com/office/drawing/2016/5/13/chartex" xmlns:cx8="http://schemas.microsoft.com/office/drawing/2016/5/14/chartex" xmlns:mc="http://schemas.openxmlformats.org/markup-compatibility/2006" xmlns:aink="http://schemas.microsoft.com/office/drawing/2016/ink" xmlns:am3d="http://schemas.microsoft.com/office/drawing/2017/model3d" xmlns:o="urn:schemas-microsoft-com:office:office" xmlns:oel="http://schemas.microsoft.com/office/2019/extlst" xmlns:r="http://schemas.openxmlformats.org/officeDocument/2006/relationships" xmlns:m="http://schemas.openxmlformats.org/officeDocument/2006/math" xmlns:v="urn:schemas-microsoft-com:vml" xmlns:wp14="http://schemas.microsoft.com/office/word/2010/wordprocessingDrawing" xmlns:wp="http://schemas.openxmlformats.org/drawingml/2006/wordprocessingDrawing" xmlns:w10="urn:schemas-microsoft-com:office:word" xmlns:w="http://schemas.openxmlformats.org/wordprocessingml/2006/main" xmlns:w14="http://schemas.microsoft.com/office/word/2010/wordml" xmlns:w15="http://schemas.microsoft.com/office/word/2012/wordml" xmlns:w16cex="http://schemas.microsoft.com/office/word/2018/wordml/cex" xmlns:w16cid="http://schemas.microsoft.com/office/word/2016/wordml/cid" xmlns:w16="http://schemas.microsoft.com/office/word/2018/wordml" xmlns:w16sdtdh="http://schemas.microsoft.com/office/word/2020/wordml/sdtdatahash" xmlns:w16se="http://schemas.microsoft.com/office/word/2015/wordml/symex" xmlns:wpg="http://schemas.microsoft.com/office/word/2010/wordprocessingGroup" xmlns:wpi="http://schemas.microsoft.com/office/word/2010/wordprocessingInk" xmlns:wne="http://schemas.microsoft.com/office/word/2006/wordml" xmlns:wps="http://schemas.microsoft.com/office/word/2010/wordprocessingShape" mc:Ignorable="w14 w15 w16se w16cid w16 w16cex w16sdtdh wp14">
   <w:footnote w:type="separator" w:id="-1">
     <w:p>
       <w:r>
@@ -4126,7 +3712,7 @@
 </file>
 
 <file path=word/header1.xml><?xml version="1.0" encoding="utf-8"?>
-<w:hdr xmlns:wpc="http://schemas.microsoft.com/office/word/2010/wordprocessingCanvas" xmlns:cx="http://schemas.microsoft.com/office/drawing/2014/chartex" xmlns:cx1="http://schemas.microsoft.com/office/drawing/2015/9/8/chartex" xmlns:cx2="http://schemas.microsoft.com/office/drawing/2015/10/21/chartex" xmlns:cx3="http://schemas.microsoft.com/office/drawing/2016/5/9/chartex" xmlns:cx4="http://schemas.microsoft.com/office/drawing/2016/5/10/chartex" xmlns:cx5="http://schemas.microsoft.com/office/drawing/2016/5/11/chartex" xmlns:cx6="http://schemas.microsoft.com/office/drawing/2016/5/12/chartex" xmlns:cx7="http://schemas.microsoft.com/office/drawing/2016/5/13/chartex" xmlns:cx8="http://schemas.microsoft.com/office/drawing/2016/5/14/chartex" xmlns:mc="http://schemas.openxmlformats.org/markup-compatibility/2006" xmlns:aink="http://schemas.microsoft.com/office/drawing/2016/ink" xmlns:am3d="http://schemas.microsoft.com/office/drawing/2017/model3d" xmlns:o="urn:schemas-microsoft-com:office:office" xmlns:r="http://schemas.openxmlformats.org/officeDocument/2006/relationships" xmlns:m="http://schemas.openxmlformats.org/officeDocument/2006/math" xmlns:v="urn:schemas-microsoft-com:vml" xmlns:wp14="http://schemas.microsoft.com/office/word/2010/wordprocessingDrawing" xmlns:wp="http://schemas.openxmlformats.org/drawingml/2006/wordprocessingDrawing" xmlns:w10="urn:schemas-microsoft-com:office:word" xmlns:w="http://schemas.openxmlformats.org/wordprocessingml/2006/main" xmlns:w14="http://schemas.microsoft.com/office/word/2010/wordml" xmlns:w15="http://schemas.microsoft.com/office/word/2012/wordml" xmlns:w16cex="http://schemas.microsoft.com/office/word/2018/wordml/cex" xmlns:w16cid="http://schemas.microsoft.com/office/word/2016/wordml/cid" xmlns:w16="http://schemas.microsoft.com/office/word/2018/wordml" xmlns:w16sdtdh="http://schemas.microsoft.com/office/word/2020/wordml/sdtdatahash" xmlns:w16se="http://schemas.microsoft.com/office/word/2015/wordml/symex" xmlns:wpg="http://schemas.microsoft.com/office/word/2010/wordprocessingGroup" xmlns:wpi="http://schemas.microsoft.com/office/word/2010/wordprocessingInk" xmlns:wne="http://schemas.microsoft.com/office/word/2006/wordml" xmlns:wps="http://schemas.microsoft.com/office/word/2010/wordprocessingShape" mc:Ignorable="w14 w15 w16se w16cid w16 w16cex w16sdtdh wp14">
+<w:hdr xmlns:wpc="http://schemas.microsoft.com/office/word/2010/wordprocessingCanvas" xmlns:cx="http://schemas.microsoft.com/office/drawing/2014/chartex" xmlns:cx1="http://schemas.microsoft.com/office/drawing/2015/9/8/chartex" xmlns:cx2="http://schemas.microsoft.com/office/drawing/2015/10/21/chartex" xmlns:cx3="http://schemas.microsoft.com/office/drawing/2016/5/9/chartex" xmlns:cx4="http://schemas.microsoft.com/office/drawing/2016/5/10/chartex" xmlns:cx5="http://schemas.microsoft.com/office/drawing/2016/5/11/chartex" xmlns:cx6="http://schemas.microsoft.com/office/drawing/2016/5/12/chartex" xmlns:cx7="http://schemas.microsoft.com/office/drawing/2016/5/13/chartex" xmlns:cx8="http://schemas.microsoft.com/office/drawing/2016/5/14/chartex" xmlns:mc="http://schemas.openxmlformats.org/markup-compatibility/2006" xmlns:aink="http://schemas.microsoft.com/office/drawing/2016/ink" xmlns:am3d="http://schemas.microsoft.com/office/drawing/2017/model3d" xmlns:o="urn:schemas-microsoft-com:office:office" xmlns:oel="http://schemas.microsoft.com/office/2019/extlst" xmlns:r="http://schemas.openxmlformats.org/officeDocument/2006/relationships" xmlns:m="http://schemas.openxmlformats.org/officeDocument/2006/math" xmlns:v="urn:schemas-microsoft-com:vml" xmlns:wp14="http://schemas.microsoft.com/office/word/2010/wordprocessingDrawing" xmlns:wp="http://schemas.openxmlformats.org/drawingml/2006/wordprocessingDrawing" xmlns:w10="urn:schemas-microsoft-com:office:word" xmlns:w="http://schemas.openxmlformats.org/wordprocessingml/2006/main" xmlns:w14="http://schemas.microsoft.com/office/word/2010/wordml" xmlns:w15="http://schemas.microsoft.com/office/word/2012/wordml" xmlns:w16cex="http://schemas.microsoft.com/office/word/2018/wordml/cex" xmlns:w16cid="http://schemas.microsoft.com/office/word/2016/wordml/cid" xmlns:w16="http://schemas.microsoft.com/office/word/2018/wordml" xmlns:w16sdtdh="http://schemas.microsoft.com/office/word/2020/wordml/sdtdatahash" xmlns:w16se="http://schemas.microsoft.com/office/word/2015/wordml/symex" xmlns:wpg="http://schemas.microsoft.com/office/word/2010/wordprocessingGroup" xmlns:wpi="http://schemas.microsoft.com/office/word/2010/wordprocessingInk" xmlns:wne="http://schemas.microsoft.com/office/word/2006/wordml" xmlns:wps="http://schemas.microsoft.com/office/word/2010/wordprocessingShape" mc:Ignorable="w14 w15 w16se w16cid w16 w16cex w16sdtdh wp14">
   <w:p>
     <w:pPr>
       <w:pBdr>
@@ -4314,7 +3900,7 @@
 </file>
 
 <file path=word/numbering.xml><?xml version="1.0" encoding="utf-8"?>
-<w:numbering xmlns:wpc="http://schemas.microsoft.com/office/word/2010/wordprocessingCanvas" xmlns:cx="http://schemas.microsoft.com/office/drawing/2014/chartex" xmlns:cx1="http://schemas.microsoft.com/office/drawing/2015/9/8/chartex" xmlns:cx2="http://schemas.microsoft.com/office/drawing/2015/10/21/chartex" xmlns:cx3="http://schemas.microsoft.com/office/drawing/2016/5/9/chartex" xmlns:cx4="http://schemas.microsoft.com/office/drawing/2016/5/10/chartex" xmlns:cx5="http://schemas.microsoft.com/office/drawing/2016/5/11/chartex" xmlns:cx6="http://schemas.microsoft.com/office/drawing/2016/5/12/chartex" xmlns:cx7="http://schemas.microsoft.com/office/drawing/2016/5/13/chartex" xmlns:cx8="http://schemas.microsoft.com/office/drawing/2016/5/14/chartex" xmlns:mc="http://schemas.openxmlformats.org/markup-compatibility/2006" xmlns:aink="http://schemas.microsoft.com/office/drawing/2016/ink" xmlns:am3d="http://schemas.microsoft.com/office/drawing/2017/model3d" xmlns:o="urn:schemas-microsoft-com:office:office" xmlns:r="http://schemas.openxmlformats.org/officeDocument/2006/relationships" xmlns:m="http://schemas.openxmlformats.org/officeDocument/2006/math" xmlns:v="urn:schemas-microsoft-com:vml" xmlns:wp14="http://schemas.microsoft.com/office/word/2010/wordprocessingDrawing" xmlns:wp="http://schemas.openxmlformats.org/drawingml/2006/wordprocessingDrawing" xmlns:w10="urn:schemas-microsoft-com:office:word" xmlns:w="http://schemas.openxmlformats.org/wordprocessingml/2006/main" xmlns:w14="http://schemas.microsoft.com/office/word/2010/wordml" xmlns:w15="http://schemas.microsoft.com/office/word/2012/wordml" xmlns:w16cex="http://schemas.microsoft.com/office/word/2018/wordml/cex" xmlns:w16cid="http://schemas.microsoft.com/office/word/2016/wordml/cid" xmlns:w16="http://schemas.microsoft.com/office/word/2018/wordml" xmlns:w16sdtdh="http://schemas.microsoft.com/office/word/2020/wordml/sdtdatahash" xmlns:w16se="http://schemas.microsoft.com/office/word/2015/wordml/symex" xmlns:wpg="http://schemas.microsoft.com/office/word/2010/wordprocessingGroup" xmlns:wpi="http://schemas.microsoft.com/office/word/2010/wordprocessingInk" xmlns:wne="http://schemas.microsoft.com/office/word/2006/wordml" xmlns:wps="http://schemas.microsoft.com/office/word/2010/wordprocessingShape" mc:Ignorable="w14 w15 w16se w16cid w16 w16cex w16sdtdh wp14">
+<w:numbering xmlns:wpc="http://schemas.microsoft.com/office/word/2010/wordprocessingCanvas" xmlns:cx="http://schemas.microsoft.com/office/drawing/2014/chartex" xmlns:cx1="http://schemas.microsoft.com/office/drawing/2015/9/8/chartex" xmlns:cx2="http://schemas.microsoft.com/office/drawing/2015/10/21/chartex" xmlns:cx3="http://schemas.microsoft.com/office/drawing/2016/5/9/chartex" xmlns:cx4="http://schemas.microsoft.com/office/drawing/2016/5/10/chartex" xmlns:cx5="http://schemas.microsoft.com/office/drawing/2016/5/11/chartex" xmlns:cx6="http://schemas.microsoft.com/office/drawing/2016/5/12/chartex" xmlns:cx7="http://schemas.microsoft.com/office/drawing/2016/5/13/chartex" xmlns:cx8="http://schemas.microsoft.com/office/drawing/2016/5/14/chartex" xmlns:mc="http://schemas.openxmlformats.org/markup-compatibility/2006" xmlns:aink="http://schemas.microsoft.com/office/drawing/2016/ink" xmlns:am3d="http://schemas.microsoft.com/office/drawing/2017/model3d" xmlns:o="urn:schemas-microsoft-com:office:office" xmlns:oel="http://schemas.microsoft.com/office/2019/extlst" xmlns:r="http://schemas.openxmlformats.org/officeDocument/2006/relationships" xmlns:m="http://schemas.openxmlformats.org/officeDocument/2006/math" xmlns:v="urn:schemas-microsoft-com:vml" xmlns:wp14="http://schemas.microsoft.com/office/word/2010/wordprocessingDrawing" xmlns:wp="http://schemas.openxmlformats.org/drawingml/2006/wordprocessingDrawing" xmlns:w10="urn:schemas-microsoft-com:office:word" xmlns:w="http://schemas.openxmlformats.org/wordprocessingml/2006/main" xmlns:w14="http://schemas.microsoft.com/office/word/2010/wordml" xmlns:w15="http://schemas.microsoft.com/office/word/2012/wordml" xmlns:w16cex="http://schemas.microsoft.com/office/word/2018/wordml/cex" xmlns:w16cid="http://schemas.microsoft.com/office/word/2016/wordml/cid" xmlns:w16="http://schemas.microsoft.com/office/word/2018/wordml" xmlns:w16sdtdh="http://schemas.microsoft.com/office/word/2020/wordml/sdtdatahash" xmlns:w16se="http://schemas.microsoft.com/office/word/2015/wordml/symex" xmlns:wpg="http://schemas.microsoft.com/office/word/2010/wordprocessingGroup" xmlns:wpi="http://schemas.microsoft.com/office/word/2010/wordprocessingInk" xmlns:wne="http://schemas.microsoft.com/office/word/2006/wordml" xmlns:wps="http://schemas.microsoft.com/office/word/2010/wordprocessingShape" mc:Ignorable="w14 w15 w16se w16cid w16 w16cex w16sdtdh wp14">
   <w:abstractNum w:abstractNumId="0" w15:restartNumberingAfterBreak="0">
     <w:nsid w:val="0DD95E7E"/>
     <w:multiLevelType w:val="multilevel"/>

</xml_diff>